<commit_message>
[HL-03] - fixed a typo
</commit_message>
<xml_diff>
--- a/Report1.docx
+++ b/Report1.docx
@@ -1,14 +1,12 @@
 
 <file path=word/document.xml><?xml version="1.0" encoding="utf-8"?>
-<w:document xmlns:wpc="http://schemas.microsoft.com/office/word/2010/wordprocessingCanvas" xmlns:cx="http://schemas.microsoft.com/office/drawing/2014/chartex" xmlns:mc="http://schemas.openxmlformats.org/markup-compatibility/2006" xmlns:o="urn:schemas-microsoft-com:office:office" xmlns:r="http://schemas.openxmlformats.org/officeDocument/2006/relationships" xmlns:m="http://schemas.openxmlformats.org/officeDocument/2006/math" xmlns:v="urn:schemas-microsoft-com:vml" xmlns:wp14="http://schemas.microsoft.com/office/word/2010/wordprocessingDrawing" xmlns:wp="http://schemas.openxmlformats.org/drawingml/2006/wordprocessingDrawing" xmlns:w10="urn:schemas-microsoft-com:office:word" xmlns:w="http://schemas.openxmlformats.org/wordprocessingml/2006/main" xmlns:w14="http://schemas.microsoft.com/office/word/2010/wordml" xmlns:w15="http://schemas.microsoft.com/office/word/2012/wordml" xmlns:w16se="http://schemas.microsoft.com/office/word/2015/wordml/symex" xmlns:wpg="http://schemas.microsoft.com/office/word/2010/wordprocessingGroup" xmlns:wpi="http://schemas.microsoft.com/office/word/2010/wordprocessingInk" xmlns:wne="http://schemas.microsoft.com/office/word/2006/wordml" xmlns:wps="http://schemas.microsoft.com/office/word/2010/wordprocessingShape" mc:Ignorable="w14 w15 w16se wp14">
+<w:document xmlns:wpc="http://schemas.microsoft.com/office/word/2010/wordprocessingCanvas" xmlns:cx="http://schemas.microsoft.com/office/drawing/2014/chartex" xmlns:cx1="http://schemas.microsoft.com/office/drawing/2015/9/8/chartex" xmlns:cx2="http://schemas.microsoft.com/office/drawing/2015/10/21/chartex" xmlns:cx3="http://schemas.microsoft.com/office/drawing/2016/5/9/chartex" xmlns:cx4="http://schemas.microsoft.com/office/drawing/2016/5/10/chartex" xmlns:cx5="http://schemas.microsoft.com/office/drawing/2016/5/11/chartex" xmlns:cx6="http://schemas.microsoft.com/office/drawing/2016/5/12/chartex" xmlns:cx7="http://schemas.microsoft.com/office/drawing/2016/5/13/chartex" xmlns:cx8="http://schemas.microsoft.com/office/drawing/2016/5/14/chartex" xmlns:mc="http://schemas.openxmlformats.org/markup-compatibility/2006" xmlns:aink="http://schemas.microsoft.com/office/drawing/2016/ink" xmlns:am3d="http://schemas.microsoft.com/office/drawing/2017/model3d" xmlns:o="urn:schemas-microsoft-com:office:office" xmlns:r="http://schemas.openxmlformats.org/officeDocument/2006/relationships" xmlns:m="http://schemas.openxmlformats.org/officeDocument/2006/math" xmlns:v="urn:schemas-microsoft-com:vml" xmlns:wp14="http://schemas.microsoft.com/office/word/2010/wordprocessingDrawing" xmlns:wp="http://schemas.openxmlformats.org/drawingml/2006/wordprocessingDrawing" xmlns:w10="urn:schemas-microsoft-com:office:word" xmlns:w="http://schemas.openxmlformats.org/wordprocessingml/2006/main" xmlns:w14="http://schemas.microsoft.com/office/word/2010/wordml" xmlns:w15="http://schemas.microsoft.com/office/word/2012/wordml" xmlns:w16cex="http://schemas.microsoft.com/office/word/2018/wordml/cex" xmlns:w16cid="http://schemas.microsoft.com/office/word/2016/wordml/cid" xmlns:w16="http://schemas.microsoft.com/office/word/2018/wordml" xmlns:w16se="http://schemas.microsoft.com/office/word/2015/wordml/symex" xmlns:wpg="http://schemas.microsoft.com/office/word/2010/wordprocessingGroup" xmlns:wpi="http://schemas.microsoft.com/office/word/2010/wordprocessingInk" xmlns:wne="http://schemas.microsoft.com/office/word/2006/wordml" xmlns:wps="http://schemas.microsoft.com/office/word/2010/wordprocessingShape" mc:Ignorable="w14 w15 w16se w16cid w16 w16cex wp14">
   <w:body>
     <w:p>
       <w:pPr>
         <w:spacing w:after="0"/>
         <w:jc w:val="center"/>
       </w:pPr>
-      <w:bookmarkStart w:id="0" w:name="_GoBack"/>
-      <w:bookmarkEnd w:id="0"/>
     </w:p>
     <w:p>
       <w:pPr>
@@ -215,23 +213,7 @@
           <w:color w:val="00000A"/>
           <w:lang w:val="en-US"/>
         </w:rPr>
-        <w:t xml:space="preserve">«Create a </w:t>
-      </w:r>
-      <w:proofErr w:type="spellStart"/>
-      <w:r>
-        <w:rPr>
-          <w:color w:val="00000A"/>
-          <w:lang w:val="en-US"/>
-        </w:rPr>
-        <w:t>Hyperledger</w:t>
-      </w:r>
-      <w:proofErr w:type="spellEnd"/>
-      <w:r>
-        <w:rPr>
-          <w:color w:val="00000A"/>
-          <w:lang w:val="en-US"/>
-        </w:rPr>
-        <w:t xml:space="preserve"> Composer solution»</w:t>
+        <w:t>«Create a Hyperledger Composer solution»</w:t>
       </w:r>
     </w:p>
     <w:p>
@@ -716,7 +698,7 @@
     </w:p>
     <w:p>
       <w:pPr>
-        <w:pStyle w:val="1"/>
+        <w:pStyle w:val="Heading1"/>
         <w:rPr>
           <w:color w:val="000000"/>
         </w:rPr>
@@ -729,10 +711,10 @@
     </w:p>
     <w:p>
       <w:pPr>
-        <w:pStyle w:val="1"/>
-      </w:pPr>
-      <w:bookmarkStart w:id="1" w:name="_vs5uoaxwhcth" w:colFirst="0" w:colLast="0"/>
-      <w:bookmarkEnd w:id="1"/>
+        <w:pStyle w:val="Heading1"/>
+      </w:pPr>
+      <w:bookmarkStart w:id="0" w:name="_vs5uoaxwhcth" w:colFirst="0" w:colLast="0"/>
+      <w:bookmarkEnd w:id="0"/>
       <w:r>
         <w:lastRenderedPageBreak/>
         <w:t>1 Цель работы</w:t>
@@ -792,10 +774,10 @@
     </w:p>
     <w:p>
       <w:pPr>
-        <w:pStyle w:val="1"/>
-      </w:pPr>
-      <w:bookmarkStart w:id="2" w:name="_sfyyx6qpw1mr" w:colFirst="0" w:colLast="0"/>
-      <w:bookmarkEnd w:id="2"/>
+        <w:pStyle w:val="Heading1"/>
+      </w:pPr>
+      <w:bookmarkStart w:id="1" w:name="_sfyyx6qpw1mr" w:colFirst="0" w:colLast="0"/>
+      <w:bookmarkEnd w:id="1"/>
       <w:r>
         <w:lastRenderedPageBreak/>
         <w:t>2 Ход работы</w:t>
@@ -803,10 +785,10 @@
     </w:p>
     <w:p>
       <w:pPr>
-        <w:pStyle w:val="2"/>
-      </w:pPr>
-      <w:bookmarkStart w:id="3" w:name="_wam8b8ljkthq" w:colFirst="0" w:colLast="0"/>
-      <w:bookmarkEnd w:id="3"/>
+        <w:pStyle w:val="Heading2"/>
+      </w:pPr>
+      <w:bookmarkStart w:id="2" w:name="_wam8b8ljkthq" w:colFirst="0" w:colLast="0"/>
+      <w:bookmarkEnd w:id="2"/>
       <w:r>
         <w:t>2.1 Выбор и подготовка среды</w:t>
       </w:r>
@@ -850,11 +832,12 @@
       <w:r>
         <w:t xml:space="preserve">Важные пункты помечены в скобках (например, что </w:t>
       </w:r>
-      <w:proofErr w:type="spellStart"/>
-      <w:r>
-        <w:t>нода</w:t>
-      </w:r>
-      <w:proofErr w:type="spellEnd"/>
+      <w:r>
+        <w:rPr>
+          <w:lang w:val="en-US"/>
+        </w:rPr>
+        <w:t>NodeJS</w:t>
+      </w:r>
       <w:r>
         <w:t xml:space="preserve"> должна быть только 8.9.х – так, на последней стабильной версии 12 установка </w:t>
       </w:r>
@@ -908,14 +891,12 @@
       <w:r>
         <w:t xml:space="preserve">). Данная работа выполнялась на </w:t>
       </w:r>
-      <w:proofErr w:type="spellStart"/>
       <w:r>
         <w:rPr>
           <w:lang w:val="en-US"/>
         </w:rPr>
         <w:t>MacOS</w:t>
       </w:r>
-      <w:proofErr w:type="spellEnd"/>
       <w:r>
         <w:t xml:space="preserve"> 10.15.4</w:t>
       </w:r>
@@ -944,14 +925,12 @@
         </w:numPr>
         <w:spacing w:after="0"/>
       </w:pPr>
-      <w:proofErr w:type="spellStart"/>
       <w:r>
         <w:rPr>
           <w:lang w:val="en-US"/>
         </w:rPr>
         <w:t>MacOS</w:t>
       </w:r>
-      <w:proofErr w:type="spellEnd"/>
       <w:r>
         <w:t xml:space="preserve"> </w:t>
       </w:r>
@@ -1211,847 +1190,774 @@
         </w:rPr>
       </w:pPr>
       <w:proofErr w:type="spellStart"/>
+      <w:r>
+        <w:rPr>
+          <w:rFonts w:ascii="Consolas" w:eastAsia="Courier New" w:hAnsi="Consolas" w:cs="Courier New"/>
+          <w:sz w:val="18"/>
+          <w:szCs w:val="18"/>
+          <w:lang w:val="en-US"/>
+        </w:rPr>
+        <w:t>npm</w:t>
+      </w:r>
+      <w:proofErr w:type="spellEnd"/>
+      <w:r>
+        <w:rPr>
+          <w:rFonts w:ascii="Consolas" w:eastAsia="Courier New" w:hAnsi="Consolas" w:cs="Courier New"/>
+          <w:sz w:val="18"/>
+          <w:szCs w:val="18"/>
+          <w:lang w:val="en-US"/>
+        </w:rPr>
+        <w:t xml:space="preserve"> install -g composer-cli@0.20</w:t>
+      </w:r>
+    </w:p>
+    <w:p>
+      <w:pPr>
+        <w:spacing w:after="0" w:line="240" w:lineRule="auto"/>
+        <w:rPr>
+          <w:rFonts w:ascii="Consolas" w:eastAsia="Courier New" w:hAnsi="Consolas" w:cs="Courier New"/>
+          <w:sz w:val="18"/>
+          <w:szCs w:val="18"/>
+          <w:lang w:val="en-US"/>
+        </w:rPr>
+      </w:pPr>
+      <w:proofErr w:type="spellStart"/>
+      <w:r>
+        <w:rPr>
+          <w:rFonts w:ascii="Consolas" w:eastAsia="Courier New" w:hAnsi="Consolas" w:cs="Courier New"/>
+          <w:sz w:val="18"/>
+          <w:szCs w:val="18"/>
+          <w:lang w:val="en-US"/>
+        </w:rPr>
+        <w:t>npm</w:t>
+      </w:r>
+      <w:proofErr w:type="spellEnd"/>
+      <w:r>
+        <w:rPr>
+          <w:rFonts w:ascii="Consolas" w:eastAsia="Courier New" w:hAnsi="Consolas" w:cs="Courier New"/>
+          <w:sz w:val="18"/>
+          <w:szCs w:val="18"/>
+          <w:lang w:val="en-US"/>
+        </w:rPr>
+        <w:t xml:space="preserve"> install -g composer-rest-server@0.20</w:t>
+      </w:r>
+    </w:p>
+    <w:p>
+      <w:pPr>
+        <w:spacing w:after="0" w:line="240" w:lineRule="auto"/>
+        <w:rPr>
+          <w:rFonts w:ascii="Consolas" w:eastAsia="Courier New" w:hAnsi="Consolas" w:cs="Courier New"/>
+          <w:sz w:val="18"/>
+          <w:szCs w:val="18"/>
+          <w:lang w:val="en-US"/>
+        </w:rPr>
+      </w:pPr>
+      <w:proofErr w:type="spellStart"/>
+      <w:r>
+        <w:rPr>
+          <w:rFonts w:ascii="Consolas" w:eastAsia="Courier New" w:hAnsi="Consolas" w:cs="Courier New"/>
+          <w:sz w:val="18"/>
+          <w:szCs w:val="18"/>
+          <w:lang w:val="en-US"/>
+        </w:rPr>
+        <w:t>npm</w:t>
+      </w:r>
+      <w:proofErr w:type="spellEnd"/>
+      <w:r>
+        <w:rPr>
+          <w:rFonts w:ascii="Consolas" w:eastAsia="Courier New" w:hAnsi="Consolas" w:cs="Courier New"/>
+          <w:sz w:val="18"/>
+          <w:szCs w:val="18"/>
+          <w:lang w:val="en-US"/>
+        </w:rPr>
+        <w:t xml:space="preserve"> install -g generator-hyperledger-composer@0.20</w:t>
+      </w:r>
+    </w:p>
+    <w:p>
+      <w:pPr>
+        <w:spacing w:after="0" w:line="240" w:lineRule="auto"/>
+        <w:rPr>
+          <w:rFonts w:ascii="Consolas" w:eastAsia="Courier New" w:hAnsi="Consolas" w:cs="Courier New"/>
+          <w:sz w:val="18"/>
+          <w:szCs w:val="18"/>
+          <w:lang w:val="en-US"/>
+        </w:rPr>
+      </w:pPr>
+      <w:proofErr w:type="spellStart"/>
+      <w:r>
+        <w:rPr>
+          <w:rFonts w:ascii="Consolas" w:eastAsia="Courier New" w:hAnsi="Consolas" w:cs="Courier New"/>
+          <w:sz w:val="18"/>
+          <w:szCs w:val="18"/>
+          <w:lang w:val="en-US"/>
+        </w:rPr>
+        <w:t>npm</w:t>
+      </w:r>
+      <w:proofErr w:type="spellEnd"/>
+      <w:r>
+        <w:rPr>
+          <w:rFonts w:ascii="Consolas" w:eastAsia="Courier New" w:hAnsi="Consolas" w:cs="Courier New"/>
+          <w:sz w:val="18"/>
+          <w:szCs w:val="18"/>
+          <w:lang w:val="en-US"/>
+        </w:rPr>
+        <w:t xml:space="preserve"> install -g </w:t>
+      </w:r>
+      <w:proofErr w:type="spellStart"/>
+      <w:r>
+        <w:rPr>
+          <w:rFonts w:ascii="Consolas" w:eastAsia="Courier New" w:hAnsi="Consolas" w:cs="Courier New"/>
+          <w:sz w:val="18"/>
+          <w:szCs w:val="18"/>
+          <w:lang w:val="en-US"/>
+        </w:rPr>
+        <w:t>yo</w:t>
+      </w:r>
+      <w:proofErr w:type="spellEnd"/>
+    </w:p>
+    <w:p>
+      <w:pPr>
+        <w:spacing w:after="0" w:line="240" w:lineRule="auto"/>
+        <w:rPr>
+          <w:rFonts w:ascii="Consolas" w:eastAsia="Courier New" w:hAnsi="Consolas" w:cs="Courier New"/>
+          <w:sz w:val="18"/>
+          <w:szCs w:val="18"/>
+          <w:lang w:val="en-US"/>
+        </w:rPr>
+      </w:pPr>
+      <w:proofErr w:type="spellStart"/>
+      <w:r>
+        <w:rPr>
+          <w:rFonts w:ascii="Consolas" w:eastAsia="Courier New" w:hAnsi="Consolas" w:cs="Courier New"/>
+          <w:sz w:val="18"/>
+          <w:szCs w:val="18"/>
+          <w:lang w:val="en-US"/>
+        </w:rPr>
+        <w:t>npm</w:t>
+      </w:r>
+      <w:proofErr w:type="spellEnd"/>
+      <w:r>
+        <w:rPr>
+          <w:rFonts w:ascii="Consolas" w:eastAsia="Courier New" w:hAnsi="Consolas" w:cs="Courier New"/>
+          <w:sz w:val="18"/>
+          <w:szCs w:val="18"/>
+          <w:lang w:val="en-US"/>
+        </w:rPr>
+        <w:t xml:space="preserve"> install –g composer-playground@0.20</w:t>
+      </w:r>
+    </w:p>
+    <w:p>
+      <w:pPr>
+        <w:spacing w:after="0"/>
+        <w:rPr>
+          <w:lang w:val="en-US"/>
+        </w:rPr>
+      </w:pPr>
+    </w:p>
+    <w:p>
+      <w:pPr>
+        <w:ind w:firstLine="426"/>
+        <w:rPr>
+          <w:lang w:val="en-US"/>
+        </w:rPr>
+      </w:pPr>
+      <w:r>
+        <w:t>Установим</w:t>
+      </w:r>
+      <w:r>
+        <w:rPr>
+          <w:lang w:val="en-US"/>
+        </w:rPr>
+        <w:t xml:space="preserve"> Hyperledger Fabric:</w:t>
+      </w:r>
+    </w:p>
+    <w:p>
+      <w:pPr>
+        <w:spacing w:after="0"/>
+        <w:rPr>
+          <w:rFonts w:ascii="Consolas" w:eastAsia="Courier New" w:hAnsi="Consolas" w:cs="Courier New"/>
+          <w:sz w:val="18"/>
+          <w:szCs w:val="18"/>
+          <w:lang w:val="en-US"/>
+        </w:rPr>
+      </w:pPr>
+      <w:proofErr w:type="spellStart"/>
+      <w:r>
+        <w:rPr>
+          <w:rFonts w:ascii="Consolas" w:eastAsia="Courier New" w:hAnsi="Consolas" w:cs="Courier New"/>
+          <w:sz w:val="18"/>
+          <w:szCs w:val="18"/>
+          <w:lang w:val="en-US"/>
+        </w:rPr>
+        <w:t>mkdir</w:t>
+      </w:r>
+      <w:proofErr w:type="spellEnd"/>
+      <w:r>
+        <w:rPr>
+          <w:rFonts w:ascii="Consolas" w:eastAsia="Courier New" w:hAnsi="Consolas" w:cs="Courier New"/>
+          <w:sz w:val="18"/>
+          <w:szCs w:val="18"/>
+          <w:lang w:val="en-US"/>
+        </w:rPr>
+        <w:t xml:space="preserve"> ~/fabric-dev-servers &amp;&amp; cd ~/fabric-dev-servers</w:t>
+      </w:r>
+    </w:p>
+    <w:p>
+      <w:pPr>
+        <w:spacing w:after="0"/>
+        <w:rPr>
+          <w:rFonts w:ascii="Consolas" w:eastAsia="Courier New" w:hAnsi="Consolas" w:cs="Courier New"/>
+          <w:sz w:val="18"/>
+          <w:szCs w:val="18"/>
+          <w:lang w:val="en-US"/>
+        </w:rPr>
+      </w:pPr>
+      <w:r>
+        <w:rPr>
+          <w:rFonts w:ascii="Consolas" w:eastAsia="Courier New" w:hAnsi="Consolas" w:cs="Courier New"/>
+          <w:sz w:val="18"/>
+          <w:szCs w:val="18"/>
+          <w:lang w:val="en-US"/>
+        </w:rPr>
+        <w:t>curl -O https://raw.githubusercontent.com/hyperledger/composer-tools/master/packages/fabric-dev-servers/fabric-dev-servers.tar.gz</w:t>
+      </w:r>
+    </w:p>
+    <w:p>
+      <w:pPr>
+        <w:spacing w:after="0"/>
+        <w:rPr>
+          <w:rFonts w:ascii="Consolas" w:eastAsia="Courier New" w:hAnsi="Consolas" w:cs="Courier New"/>
+          <w:sz w:val="18"/>
+          <w:szCs w:val="18"/>
+          <w:lang w:val="en-US"/>
+        </w:rPr>
+      </w:pPr>
+      <w:r>
+        <w:rPr>
+          <w:rFonts w:ascii="Consolas" w:eastAsia="Courier New" w:hAnsi="Consolas" w:cs="Courier New"/>
+          <w:sz w:val="18"/>
+          <w:szCs w:val="18"/>
+          <w:lang w:val="en-US"/>
+        </w:rPr>
+        <w:t>tar -</w:t>
+      </w:r>
+      <w:proofErr w:type="spellStart"/>
+      <w:r>
+        <w:rPr>
+          <w:rFonts w:ascii="Consolas" w:eastAsia="Courier New" w:hAnsi="Consolas" w:cs="Courier New"/>
+          <w:sz w:val="18"/>
+          <w:szCs w:val="18"/>
+          <w:lang w:val="en-US"/>
+        </w:rPr>
+        <w:t>xvf</w:t>
+      </w:r>
+      <w:proofErr w:type="spellEnd"/>
+      <w:r>
+        <w:rPr>
+          <w:rFonts w:ascii="Consolas" w:eastAsia="Courier New" w:hAnsi="Consolas" w:cs="Courier New"/>
+          <w:sz w:val="18"/>
+          <w:szCs w:val="18"/>
+          <w:lang w:val="en-US"/>
+        </w:rPr>
+        <w:t xml:space="preserve"> fabric-dev-servers.tar.gz</w:t>
+      </w:r>
+    </w:p>
+    <w:p>
+      <w:pPr>
+        <w:spacing w:after="0"/>
+        <w:rPr>
+          <w:rFonts w:ascii="Consolas" w:eastAsia="Courier New" w:hAnsi="Consolas" w:cs="Courier New"/>
+          <w:sz w:val="18"/>
+          <w:szCs w:val="18"/>
+          <w:lang w:val="en-US"/>
+        </w:rPr>
+      </w:pPr>
+      <w:r>
+        <w:rPr>
+          <w:rFonts w:ascii="Consolas" w:eastAsia="Courier New" w:hAnsi="Consolas" w:cs="Courier New"/>
+          <w:sz w:val="18"/>
+          <w:szCs w:val="18"/>
+          <w:lang w:val="en-US"/>
+        </w:rPr>
+        <w:lastRenderedPageBreak/>
+        <w:t>cd ~/fabric-dev-servers</w:t>
+      </w:r>
+    </w:p>
+    <w:p>
+      <w:pPr>
+        <w:spacing w:after="0"/>
+        <w:rPr>
+          <w:rFonts w:ascii="Consolas" w:eastAsia="Courier New" w:hAnsi="Consolas" w:cs="Courier New"/>
+          <w:sz w:val="18"/>
+          <w:szCs w:val="18"/>
+          <w:lang w:val="en-US"/>
+        </w:rPr>
+      </w:pPr>
+      <w:r>
+        <w:rPr>
+          <w:rFonts w:ascii="Consolas" w:eastAsia="Courier New" w:hAnsi="Consolas" w:cs="Courier New"/>
+          <w:sz w:val="18"/>
+          <w:szCs w:val="18"/>
+          <w:lang w:val="en-US"/>
+        </w:rPr>
+        <w:t>export FABRIC_VERSION=hlfv12</w:t>
+      </w:r>
+    </w:p>
+    <w:p>
+      <w:pPr>
+        <w:spacing w:after="0"/>
+        <w:rPr>
+          <w:rFonts w:ascii="Consolas" w:eastAsia="Courier New" w:hAnsi="Consolas" w:cs="Courier New"/>
+          <w:sz w:val="18"/>
+          <w:szCs w:val="18"/>
+        </w:rPr>
+      </w:pPr>
+      <w:r>
+        <w:rPr>
+          <w:rFonts w:ascii="Consolas" w:eastAsia="Courier New" w:hAnsi="Consolas" w:cs="Courier New"/>
+          <w:sz w:val="18"/>
+          <w:szCs w:val="18"/>
+        </w:rPr>
+        <w:t>./downloadFabric.sh</w:t>
+      </w:r>
+    </w:p>
+    <w:p>
+      <w:pPr>
+        <w:spacing w:after="0"/>
+      </w:pPr>
+    </w:p>
+    <w:p>
+      <w:r>
+        <w:t>Проверим работоспособность среды:</w:t>
+      </w:r>
+    </w:p>
+    <w:p>
+      <w:pPr>
+        <w:spacing w:after="0"/>
+        <w:rPr>
+          <w:rFonts w:ascii="Consolas" w:eastAsia="Courier New" w:hAnsi="Consolas" w:cs="Courier New"/>
+          <w:sz w:val="18"/>
+          <w:szCs w:val="18"/>
+          <w:lang w:val="en-US"/>
+        </w:rPr>
+      </w:pPr>
+      <w:r>
+        <w:rPr>
+          <w:rFonts w:ascii="Consolas" w:eastAsia="Courier New" w:hAnsi="Consolas" w:cs="Courier New"/>
+          <w:sz w:val="18"/>
+          <w:szCs w:val="18"/>
+          <w:lang w:val="en-US"/>
+        </w:rPr>
+        <w:t>cd ~/fabric-dev-servers</w:t>
+      </w:r>
+    </w:p>
+    <w:p>
+      <w:pPr>
+        <w:spacing w:after="0"/>
+        <w:rPr>
+          <w:rFonts w:ascii="Consolas" w:eastAsia="Courier New" w:hAnsi="Consolas" w:cs="Courier New"/>
+          <w:sz w:val="18"/>
+          <w:szCs w:val="18"/>
+          <w:lang w:val="en-US"/>
+        </w:rPr>
+      </w:pPr>
+      <w:r>
+        <w:rPr>
+          <w:rFonts w:ascii="Consolas" w:eastAsia="Courier New" w:hAnsi="Consolas" w:cs="Courier New"/>
+          <w:sz w:val="18"/>
+          <w:szCs w:val="18"/>
+          <w:lang w:val="en-US"/>
+        </w:rPr>
+        <w:t>export FABRIC_VERSION=hlfv12</w:t>
+      </w:r>
+    </w:p>
+    <w:p>
+      <w:pPr>
+        <w:spacing w:after="0"/>
+        <w:rPr>
+          <w:rFonts w:ascii="Consolas" w:eastAsia="Courier New" w:hAnsi="Consolas" w:cs="Courier New"/>
+          <w:sz w:val="18"/>
+          <w:szCs w:val="18"/>
+          <w:lang w:val="en-US"/>
+        </w:rPr>
+      </w:pPr>
+      <w:r>
+        <w:rPr>
+          <w:rFonts w:ascii="Consolas" w:eastAsia="Courier New" w:hAnsi="Consolas" w:cs="Courier New"/>
+          <w:sz w:val="18"/>
+          <w:szCs w:val="18"/>
+          <w:lang w:val="en-US"/>
+        </w:rPr>
+        <w:t>./startFabric.sh</w:t>
+      </w:r>
+    </w:p>
+    <w:p>
+      <w:pPr>
+        <w:spacing w:after="0"/>
+        <w:rPr>
+          <w:rFonts w:ascii="Consolas" w:eastAsia="Courier New" w:hAnsi="Consolas" w:cs="Courier New"/>
+          <w:sz w:val="18"/>
+          <w:szCs w:val="18"/>
+          <w:lang w:val="en-US"/>
+        </w:rPr>
+      </w:pPr>
+      <w:r>
+        <w:rPr>
+          <w:rFonts w:ascii="Consolas" w:eastAsia="Courier New" w:hAnsi="Consolas" w:cs="Courier New"/>
+          <w:sz w:val="18"/>
+          <w:szCs w:val="18"/>
+          <w:lang w:val="en-US"/>
+        </w:rPr>
+        <w:t>./createPeerAdminCard.sh</w:t>
+      </w:r>
+    </w:p>
+    <w:p>
+      <w:pPr>
+        <w:spacing w:after="0"/>
+        <w:rPr>
+          <w:lang w:val="en-US"/>
+        </w:rPr>
+      </w:pPr>
+    </w:p>
+    <w:p>
+      <w:pPr>
+        <w:rPr>
+          <w:lang w:val="en-US"/>
+        </w:rPr>
+      </w:pPr>
+      <w:r>
+        <w:rPr>
+          <w:lang w:val="en-US"/>
+        </w:rPr>
+        <w:t>Hyperledger</w:t>
+      </w:r>
+      <w:r>
+        <w:rPr>
+          <w:lang w:val="en-US"/>
+        </w:rPr>
+        <w:t xml:space="preserve"> </w:t>
+      </w:r>
+      <w:r>
+        <w:rPr>
+          <w:lang w:val="en-US"/>
+        </w:rPr>
+        <w:t>Fabric</w:t>
+      </w:r>
+      <w:r>
+        <w:rPr>
+          <w:lang w:val="en-US"/>
+        </w:rPr>
+        <w:t xml:space="preserve"> </w:t>
+      </w:r>
+      <w:r>
+        <w:t>успешно</w:t>
+      </w:r>
+      <w:r>
+        <w:rPr>
+          <w:lang w:val="en-US"/>
+        </w:rPr>
+        <w:t xml:space="preserve"> </w:t>
+      </w:r>
+      <w:r>
+        <w:t>стартовала</w:t>
+      </w:r>
+      <w:r>
+        <w:rPr>
+          <w:lang w:val="en-US"/>
+        </w:rPr>
+        <w:t xml:space="preserve"> </w:t>
+      </w:r>
+      <w:r>
+        <w:t>и</w:t>
+      </w:r>
+      <w:r>
+        <w:rPr>
+          <w:lang w:val="en-US"/>
+        </w:rPr>
+        <w:t xml:space="preserve"> </w:t>
+      </w:r>
+      <w:r>
+        <w:rPr>
+          <w:lang w:val="en-US"/>
+        </w:rPr>
+        <w:t>admin</w:t>
+      </w:r>
+      <w:r>
+        <w:rPr>
+          <w:lang w:val="en-US"/>
+        </w:rPr>
+        <w:t xml:space="preserve"> </w:t>
+      </w:r>
+      <w:r>
+        <w:rPr>
+          <w:lang w:val="en-US"/>
+        </w:rPr>
+        <w:t>card</w:t>
+      </w:r>
+      <w:r>
+        <w:rPr>
+          <w:lang w:val="en-US"/>
+        </w:rPr>
+        <w:t xml:space="preserve"> </w:t>
+      </w:r>
+      <w:r>
+        <w:t>сгенерирована</w:t>
+      </w:r>
+      <w:r>
+        <w:rPr>
+          <w:lang w:val="en-US"/>
+        </w:rPr>
+        <w:t xml:space="preserve"> </w:t>
+      </w:r>
+      <w:r>
+        <w:t>со</w:t>
+      </w:r>
+      <w:r>
+        <w:rPr>
+          <w:lang w:val="en-US"/>
+        </w:rPr>
+        <w:t xml:space="preserve"> </w:t>
+      </w:r>
+      <w:r>
+        <w:t>следующими</w:t>
+      </w:r>
+      <w:r>
+        <w:rPr>
+          <w:lang w:val="en-US"/>
+        </w:rPr>
+        <w:t xml:space="preserve"> </w:t>
+      </w:r>
+      <w:r>
+        <w:t>параметрами</w:t>
+      </w:r>
+      <w:r>
+        <w:rPr>
+          <w:lang w:val="en-US"/>
+        </w:rPr>
+        <w:t>:</w:t>
+      </w:r>
+    </w:p>
+    <w:p>
+      <w:pPr>
+        <w:spacing w:after="0"/>
+        <w:rPr>
+          <w:rFonts w:ascii="Consolas" w:eastAsia="Courier New" w:hAnsi="Consolas" w:cs="Courier New"/>
+          <w:sz w:val="18"/>
+          <w:szCs w:val="18"/>
+          <w:lang w:val="en-US"/>
+        </w:rPr>
+      </w:pPr>
+      <w:r>
+        <w:rPr>
+          <w:rFonts w:ascii="Consolas" w:eastAsia="Courier New" w:hAnsi="Consolas" w:cs="Courier New"/>
+          <w:sz w:val="18"/>
+          <w:szCs w:val="18"/>
+          <w:lang w:val="en-US"/>
+        </w:rPr>
+        <w:t>Card name: PeerAdmin@hlfv1</w:t>
+      </w:r>
+    </w:p>
+    <w:p>
+      <w:pPr>
+        <w:spacing w:after="0"/>
+        <w:rPr>
+          <w:rFonts w:ascii="Consolas" w:eastAsia="Courier New" w:hAnsi="Consolas" w:cs="Courier New"/>
+          <w:sz w:val="18"/>
+          <w:szCs w:val="18"/>
+          <w:lang w:val="en-US"/>
+        </w:rPr>
+      </w:pPr>
+      <w:proofErr w:type="spellStart"/>
+      <w:r>
+        <w:rPr>
+          <w:rFonts w:ascii="Consolas" w:eastAsia="Courier New" w:hAnsi="Consolas" w:cs="Courier New"/>
+          <w:sz w:val="18"/>
+          <w:szCs w:val="18"/>
+          <w:lang w:val="en-US"/>
+        </w:rPr>
+        <w:t>UserId</w:t>
+      </w:r>
+      <w:proofErr w:type="spellEnd"/>
+      <w:r>
+        <w:rPr>
+          <w:rFonts w:ascii="Consolas" w:eastAsia="Courier New" w:hAnsi="Consolas" w:cs="Courier New"/>
+          <w:sz w:val="18"/>
+          <w:szCs w:val="18"/>
+          <w:lang w:val="en-US"/>
+        </w:rPr>
+        <w:t xml:space="preserve">: </w:t>
+      </w:r>
+      <w:proofErr w:type="spellStart"/>
+      <w:r>
+        <w:rPr>
+          <w:rFonts w:ascii="Consolas" w:eastAsia="Courier New" w:hAnsi="Consolas" w:cs="Courier New"/>
+          <w:sz w:val="18"/>
+          <w:szCs w:val="18"/>
+          <w:lang w:val="en-US"/>
+        </w:rPr>
+        <w:t>PeerAdmin</w:t>
+      </w:r>
+      <w:proofErr w:type="spellEnd"/>
+    </w:p>
+    <w:p>
+      <w:pPr>
+        <w:pStyle w:val="Heading2"/>
+        <w:spacing w:before="0"/>
+        <w:rPr>
+          <w:lang w:val="en-US"/>
+        </w:rPr>
+      </w:pPr>
+      <w:bookmarkStart w:id="3" w:name="_2224s4vlqv5b" w:colFirst="0" w:colLast="0"/>
+      <w:bookmarkEnd w:id="3"/>
+    </w:p>
+    <w:p>
+      <w:pPr>
+        <w:pStyle w:val="Heading2"/>
+      </w:pPr>
+      <w:r>
+        <w:t xml:space="preserve">2.2 Создание простейшей </w:t>
+      </w:r>
+      <w:proofErr w:type="spellStart"/>
+      <w:r>
+        <w:t>business</w:t>
+      </w:r>
+      <w:proofErr w:type="spellEnd"/>
+      <w:r>
+        <w:t xml:space="preserve"> </w:t>
+      </w:r>
+      <w:proofErr w:type="spellStart"/>
+      <w:r>
+        <w:t>network</w:t>
+      </w:r>
+      <w:proofErr w:type="spellEnd"/>
+    </w:p>
+    <w:p>
+      <w:pPr>
+        <w:spacing w:after="0"/>
+      </w:pPr>
+    </w:p>
+    <w:p>
+      <w:pPr>
+        <w:ind w:firstLine="426"/>
+      </w:pPr>
+      <w:r>
+        <w:t xml:space="preserve">Создадим </w:t>
+      </w:r>
+      <w:proofErr w:type="spellStart"/>
+      <w:r>
+        <w:t>business</w:t>
+      </w:r>
+      <w:proofErr w:type="spellEnd"/>
+      <w:r>
+        <w:t xml:space="preserve"> </w:t>
+      </w:r>
+      <w:proofErr w:type="spellStart"/>
+      <w:r>
+        <w:t>network</w:t>
+      </w:r>
+      <w:proofErr w:type="spellEnd"/>
+      <w:r>
+        <w:t xml:space="preserve"> lab1 по обработке транзакций </w:t>
+      </w:r>
+      <w:r>
+        <w:t>–</w:t>
+      </w:r>
+      <w:r>
+        <w:t xml:space="preserve"> </w:t>
+      </w:r>
+      <w:r>
+        <w:t>переводе денег между двумя карточками</w:t>
+      </w:r>
+      <w:r>
+        <w:t>.</w:t>
+      </w:r>
+    </w:p>
+    <w:p>
+      <w:pPr>
+        <w:ind w:firstLine="426"/>
+        <w:rPr>
+          <w:lang w:val="en-US"/>
+        </w:rPr>
+      </w:pPr>
+      <w:r>
+        <w:t>Сгенерируем</w:t>
+      </w:r>
+      <w:r>
+        <w:rPr>
+          <w:lang w:val="en-US"/>
+        </w:rPr>
+        <w:t xml:space="preserve"> </w:t>
+      </w:r>
+      <w:r>
+        <w:t>новую</w:t>
+      </w:r>
+      <w:r>
+        <w:rPr>
+          <w:lang w:val="en-US"/>
+        </w:rPr>
+        <w:t xml:space="preserve"> </w:t>
+      </w:r>
+      <w:r>
+        <w:t>сеть</w:t>
+      </w:r>
+      <w:r>
+        <w:rPr>
+          <w:lang w:val="en-US"/>
+        </w:rPr>
+        <w:t>:</w:t>
+      </w:r>
+    </w:p>
+    <w:p>
+      <w:pPr>
+        <w:spacing w:after="0"/>
+        <w:rPr>
+          <w:rFonts w:ascii="Consolas" w:hAnsi="Consolas"/>
+          <w:sz w:val="18"/>
+          <w:szCs w:val="18"/>
+          <w:lang w:val="en-US"/>
+        </w:rPr>
+      </w:pPr>
+      <w:proofErr w:type="spellStart"/>
+      <w:r>
+        <w:rPr>
+          <w:rFonts w:ascii="Consolas" w:hAnsi="Consolas"/>
+          <w:sz w:val="18"/>
+          <w:szCs w:val="18"/>
+          <w:lang w:val="en-US"/>
+        </w:rPr>
+        <w:t>yo</w:t>
+      </w:r>
+      <w:proofErr w:type="spellEnd"/>
+      <w:r>
+        <w:rPr>
+          <w:rFonts w:ascii="Consolas" w:hAnsi="Consolas"/>
+          <w:sz w:val="18"/>
+          <w:szCs w:val="18"/>
+          <w:lang w:val="en-US"/>
+        </w:rPr>
+        <w:t xml:space="preserve"> </w:t>
+      </w:r>
+      <w:proofErr w:type="spellStart"/>
+      <w:r>
+        <w:rPr>
+          <w:rFonts w:ascii="Consolas" w:hAnsi="Consolas"/>
+          <w:sz w:val="18"/>
+          <w:szCs w:val="18"/>
+          <w:lang w:val="en-US"/>
+        </w:rPr>
+        <w:t>hyperledger-</w:t>
+      </w:r>
       <w:proofErr w:type="gramStart"/>
       <w:r>
         <w:rPr>
-          <w:rFonts w:ascii="Consolas" w:eastAsia="Courier New" w:hAnsi="Consolas" w:cs="Courier New"/>
-          <w:sz w:val="18"/>
-          <w:szCs w:val="18"/>
-          <w:lang w:val="en-US"/>
-        </w:rPr>
-        <w:t>npm</w:t>
+          <w:rFonts w:ascii="Consolas" w:hAnsi="Consolas"/>
+          <w:sz w:val="18"/>
+          <w:szCs w:val="18"/>
+          <w:lang w:val="en-US"/>
+        </w:rPr>
+        <w:t>composer:bank</w:t>
       </w:r>
       <w:proofErr w:type="spellEnd"/>
       <w:proofErr w:type="gramEnd"/>
-      <w:r>
-        <w:rPr>
-          <w:rFonts w:ascii="Consolas" w:eastAsia="Courier New" w:hAnsi="Consolas" w:cs="Courier New"/>
-          <w:sz w:val="18"/>
-          <w:szCs w:val="18"/>
-          <w:lang w:val="en-US"/>
-        </w:rPr>
-        <w:t xml:space="preserve"> install -g composer-cli@0.20</w:t>
-      </w:r>
-    </w:p>
-    <w:p>
-      <w:pPr>
-        <w:spacing w:after="0" w:line="240" w:lineRule="auto"/>
-        <w:rPr>
-          <w:rFonts w:ascii="Consolas" w:eastAsia="Courier New" w:hAnsi="Consolas" w:cs="Courier New"/>
-          <w:sz w:val="18"/>
-          <w:szCs w:val="18"/>
-          <w:lang w:val="en-US"/>
-        </w:rPr>
-      </w:pPr>
-      <w:proofErr w:type="spellStart"/>
-      <w:proofErr w:type="gramStart"/>
-      <w:r>
-        <w:rPr>
-          <w:rFonts w:ascii="Consolas" w:eastAsia="Courier New" w:hAnsi="Consolas" w:cs="Courier New"/>
-          <w:sz w:val="18"/>
-          <w:szCs w:val="18"/>
-          <w:lang w:val="en-US"/>
-        </w:rPr>
-        <w:t>npm</w:t>
-      </w:r>
-      <w:proofErr w:type="spellEnd"/>
-      <w:proofErr w:type="gramEnd"/>
-      <w:r>
-        <w:rPr>
-          <w:rFonts w:ascii="Consolas" w:eastAsia="Courier New" w:hAnsi="Consolas" w:cs="Courier New"/>
-          <w:sz w:val="18"/>
-          <w:szCs w:val="18"/>
-          <w:lang w:val="en-US"/>
-        </w:rPr>
-        <w:t xml:space="preserve"> install -g composer-rest-server@0.20</w:t>
-      </w:r>
-    </w:p>
-    <w:p>
-      <w:pPr>
-        <w:spacing w:after="0" w:line="240" w:lineRule="auto"/>
-        <w:rPr>
-          <w:rFonts w:ascii="Consolas" w:eastAsia="Courier New" w:hAnsi="Consolas" w:cs="Courier New"/>
-          <w:sz w:val="18"/>
-          <w:szCs w:val="18"/>
-          <w:lang w:val="en-US"/>
-        </w:rPr>
-      </w:pPr>
-      <w:proofErr w:type="spellStart"/>
-      <w:proofErr w:type="gramStart"/>
-      <w:r>
-        <w:rPr>
-          <w:rFonts w:ascii="Consolas" w:eastAsia="Courier New" w:hAnsi="Consolas" w:cs="Courier New"/>
-          <w:sz w:val="18"/>
-          <w:szCs w:val="18"/>
-          <w:lang w:val="en-US"/>
-        </w:rPr>
-        <w:t>npm</w:t>
-      </w:r>
-      <w:proofErr w:type="spellEnd"/>
-      <w:proofErr w:type="gramEnd"/>
-      <w:r>
-        <w:rPr>
-          <w:rFonts w:ascii="Consolas" w:eastAsia="Courier New" w:hAnsi="Consolas" w:cs="Courier New"/>
-          <w:sz w:val="18"/>
-          <w:szCs w:val="18"/>
-          <w:lang w:val="en-US"/>
-        </w:rPr>
-        <w:t xml:space="preserve"> install -g generator-hyperledger-composer@0.20</w:t>
-      </w:r>
-    </w:p>
-    <w:p>
-      <w:pPr>
-        <w:spacing w:after="0" w:line="240" w:lineRule="auto"/>
-        <w:rPr>
-          <w:rFonts w:ascii="Consolas" w:eastAsia="Courier New" w:hAnsi="Consolas" w:cs="Courier New"/>
-          <w:sz w:val="18"/>
-          <w:szCs w:val="18"/>
-          <w:lang w:val="en-US"/>
-        </w:rPr>
-      </w:pPr>
-      <w:proofErr w:type="spellStart"/>
-      <w:proofErr w:type="gramStart"/>
-      <w:r>
-        <w:rPr>
-          <w:rFonts w:ascii="Consolas" w:eastAsia="Courier New" w:hAnsi="Consolas" w:cs="Courier New"/>
-          <w:sz w:val="18"/>
-          <w:szCs w:val="18"/>
-          <w:lang w:val="en-US"/>
-        </w:rPr>
-        <w:t>npm</w:t>
-      </w:r>
-      <w:proofErr w:type="spellEnd"/>
-      <w:proofErr w:type="gramEnd"/>
-      <w:r>
-        <w:rPr>
-          <w:rFonts w:ascii="Consolas" w:eastAsia="Courier New" w:hAnsi="Consolas" w:cs="Courier New"/>
-          <w:sz w:val="18"/>
-          <w:szCs w:val="18"/>
-          <w:lang w:val="en-US"/>
-        </w:rPr>
-        <w:t xml:space="preserve"> install -g </w:t>
-      </w:r>
-      <w:proofErr w:type="spellStart"/>
-      <w:r>
-        <w:rPr>
-          <w:rFonts w:ascii="Consolas" w:eastAsia="Courier New" w:hAnsi="Consolas" w:cs="Courier New"/>
-          <w:sz w:val="18"/>
-          <w:szCs w:val="18"/>
-          <w:lang w:val="en-US"/>
-        </w:rPr>
-        <w:t>yo</w:t>
-      </w:r>
-      <w:proofErr w:type="spellEnd"/>
-    </w:p>
-    <w:p>
-      <w:pPr>
-        <w:spacing w:after="0" w:line="240" w:lineRule="auto"/>
-        <w:rPr>
-          <w:rFonts w:ascii="Consolas" w:eastAsia="Courier New" w:hAnsi="Consolas" w:cs="Courier New"/>
-          <w:sz w:val="18"/>
-          <w:szCs w:val="18"/>
-          <w:lang w:val="en-US"/>
-        </w:rPr>
-      </w:pPr>
-      <w:proofErr w:type="spellStart"/>
-      <w:proofErr w:type="gramStart"/>
-      <w:r>
-        <w:rPr>
-          <w:rFonts w:ascii="Consolas" w:eastAsia="Courier New" w:hAnsi="Consolas" w:cs="Courier New"/>
-          <w:sz w:val="18"/>
-          <w:szCs w:val="18"/>
-          <w:lang w:val="en-US"/>
-        </w:rPr>
-        <w:t>npm</w:t>
-      </w:r>
-      <w:proofErr w:type="spellEnd"/>
-      <w:proofErr w:type="gramEnd"/>
-      <w:r>
-        <w:rPr>
-          <w:rFonts w:ascii="Consolas" w:eastAsia="Courier New" w:hAnsi="Consolas" w:cs="Courier New"/>
-          <w:sz w:val="18"/>
-          <w:szCs w:val="18"/>
-          <w:lang w:val="en-US"/>
-        </w:rPr>
-        <w:t xml:space="preserve"> install –g composer-playground@0.20</w:t>
-      </w:r>
-    </w:p>
-    <w:p>
-      <w:pPr>
-        <w:spacing w:after="0"/>
-        <w:rPr>
-          <w:lang w:val="en-US"/>
-        </w:rPr>
-      </w:pPr>
-    </w:p>
-    <w:p>
-      <w:pPr>
-        <w:ind w:firstLine="426"/>
-        <w:rPr>
-          <w:lang w:val="en-US"/>
-        </w:rPr>
-      </w:pPr>
-      <w:r>
-        <w:t>Установим</w:t>
-      </w:r>
-      <w:r>
-        <w:rPr>
-          <w:lang w:val="en-US"/>
-        </w:rPr>
-        <w:t xml:space="preserve"> </w:t>
-      </w:r>
-      <w:proofErr w:type="spellStart"/>
-      <w:r>
-        <w:rPr>
-          <w:lang w:val="en-US"/>
-        </w:rPr>
-        <w:t>Hyperledger</w:t>
-      </w:r>
-      <w:proofErr w:type="spellEnd"/>
-      <w:r>
-        <w:rPr>
-          <w:lang w:val="en-US"/>
-        </w:rPr>
-        <w:t xml:space="preserve"> Fabric:</w:t>
-      </w:r>
-    </w:p>
-    <w:p>
-      <w:pPr>
-        <w:spacing w:after="0"/>
-        <w:rPr>
-          <w:rFonts w:ascii="Consolas" w:eastAsia="Courier New" w:hAnsi="Consolas" w:cs="Courier New"/>
-          <w:sz w:val="18"/>
-          <w:szCs w:val="18"/>
-          <w:lang w:val="en-US"/>
-        </w:rPr>
-      </w:pPr>
-      <w:proofErr w:type="spellStart"/>
-      <w:proofErr w:type="gramStart"/>
-      <w:r>
-        <w:rPr>
-          <w:rFonts w:ascii="Consolas" w:eastAsia="Courier New" w:hAnsi="Consolas" w:cs="Courier New"/>
-          <w:sz w:val="18"/>
-          <w:szCs w:val="18"/>
-          <w:lang w:val="en-US"/>
-        </w:rPr>
-        <w:t>mkdir</w:t>
-      </w:r>
-      <w:proofErr w:type="spellEnd"/>
-      <w:proofErr w:type="gramEnd"/>
-      <w:r>
-        <w:rPr>
-          <w:rFonts w:ascii="Consolas" w:eastAsia="Courier New" w:hAnsi="Consolas" w:cs="Courier New"/>
-          <w:sz w:val="18"/>
-          <w:szCs w:val="18"/>
-          <w:lang w:val="en-US"/>
-        </w:rPr>
-        <w:t xml:space="preserve"> ~/fabric-dev-servers &amp;&amp; cd ~/fabric-dev-servers</w:t>
-      </w:r>
-    </w:p>
-    <w:p>
-      <w:pPr>
-        <w:spacing w:after="0"/>
-        <w:rPr>
-          <w:rFonts w:ascii="Consolas" w:eastAsia="Courier New" w:hAnsi="Consolas" w:cs="Courier New"/>
-          <w:sz w:val="18"/>
-          <w:szCs w:val="18"/>
-          <w:lang w:val="en-US"/>
-        </w:rPr>
-      </w:pPr>
-      <w:proofErr w:type="gramStart"/>
-      <w:r>
-        <w:rPr>
-          <w:rFonts w:ascii="Consolas" w:eastAsia="Courier New" w:hAnsi="Consolas" w:cs="Courier New"/>
-          <w:sz w:val="18"/>
-          <w:szCs w:val="18"/>
-          <w:lang w:val="en-US"/>
-        </w:rPr>
-        <w:t>curl</w:t>
-      </w:r>
-      <w:proofErr w:type="gramEnd"/>
-      <w:r>
-        <w:rPr>
-          <w:rFonts w:ascii="Consolas" w:eastAsia="Courier New" w:hAnsi="Consolas" w:cs="Courier New"/>
-          <w:sz w:val="18"/>
-          <w:szCs w:val="18"/>
-          <w:lang w:val="en-US"/>
-        </w:rPr>
-        <w:t xml:space="preserve"> -O https://raw.githubusercontent.com/hyperledger/composer-tools/master/packages/fabric-dev-servers/fabric-dev-servers.tar.gz</w:t>
-      </w:r>
-    </w:p>
-    <w:p>
-      <w:pPr>
-        <w:spacing w:after="0"/>
-        <w:rPr>
-          <w:rFonts w:ascii="Consolas" w:eastAsia="Courier New" w:hAnsi="Consolas" w:cs="Courier New"/>
-          <w:sz w:val="18"/>
-          <w:szCs w:val="18"/>
-          <w:lang w:val="en-US"/>
-        </w:rPr>
-      </w:pPr>
-      <w:proofErr w:type="gramStart"/>
-      <w:r>
-        <w:rPr>
-          <w:rFonts w:ascii="Consolas" w:eastAsia="Courier New" w:hAnsi="Consolas" w:cs="Courier New"/>
-          <w:sz w:val="18"/>
-          <w:szCs w:val="18"/>
-          <w:lang w:val="en-US"/>
-        </w:rPr>
-        <w:t>tar</w:t>
-      </w:r>
-      <w:proofErr w:type="gramEnd"/>
-      <w:r>
-        <w:rPr>
-          <w:rFonts w:ascii="Consolas" w:eastAsia="Courier New" w:hAnsi="Consolas" w:cs="Courier New"/>
-          <w:sz w:val="18"/>
-          <w:szCs w:val="18"/>
-          <w:lang w:val="en-US"/>
-        </w:rPr>
-        <w:t xml:space="preserve"> -</w:t>
-      </w:r>
-      <w:proofErr w:type="spellStart"/>
-      <w:r>
-        <w:rPr>
-          <w:rFonts w:ascii="Consolas" w:eastAsia="Courier New" w:hAnsi="Consolas" w:cs="Courier New"/>
-          <w:sz w:val="18"/>
-          <w:szCs w:val="18"/>
-          <w:lang w:val="en-US"/>
-        </w:rPr>
-        <w:t>xvf</w:t>
-      </w:r>
-      <w:proofErr w:type="spellEnd"/>
-      <w:r>
-        <w:rPr>
-          <w:rFonts w:ascii="Consolas" w:eastAsia="Courier New" w:hAnsi="Consolas" w:cs="Courier New"/>
-          <w:sz w:val="18"/>
-          <w:szCs w:val="18"/>
-          <w:lang w:val="en-US"/>
-        </w:rPr>
-        <w:t xml:space="preserve"> fabric-dev-servers.tar.gz</w:t>
-      </w:r>
-    </w:p>
-    <w:p>
-      <w:pPr>
-        <w:spacing w:after="0"/>
-        <w:rPr>
-          <w:rFonts w:ascii="Consolas" w:eastAsia="Courier New" w:hAnsi="Consolas" w:cs="Courier New"/>
-          <w:sz w:val="18"/>
-          <w:szCs w:val="18"/>
-          <w:lang w:val="en-US"/>
-        </w:rPr>
-      </w:pPr>
-      <w:proofErr w:type="gramStart"/>
-      <w:r>
-        <w:rPr>
-          <w:rFonts w:ascii="Consolas" w:eastAsia="Courier New" w:hAnsi="Consolas" w:cs="Courier New"/>
-          <w:sz w:val="18"/>
-          <w:szCs w:val="18"/>
-          <w:lang w:val="en-US"/>
-        </w:rPr>
-        <w:lastRenderedPageBreak/>
-        <w:t>cd</w:t>
-      </w:r>
-      <w:proofErr w:type="gramEnd"/>
-      <w:r>
-        <w:rPr>
-          <w:rFonts w:ascii="Consolas" w:eastAsia="Courier New" w:hAnsi="Consolas" w:cs="Courier New"/>
-          <w:sz w:val="18"/>
-          <w:szCs w:val="18"/>
-          <w:lang w:val="en-US"/>
-        </w:rPr>
-        <w:t xml:space="preserve"> ~/fabric-dev-servers</w:t>
-      </w:r>
-    </w:p>
-    <w:p>
-      <w:pPr>
-        <w:spacing w:after="0"/>
-        <w:rPr>
-          <w:rFonts w:ascii="Consolas" w:eastAsia="Courier New" w:hAnsi="Consolas" w:cs="Courier New"/>
-          <w:sz w:val="18"/>
-          <w:szCs w:val="18"/>
-          <w:lang w:val="en-US"/>
-        </w:rPr>
-      </w:pPr>
-      <w:proofErr w:type="gramStart"/>
-      <w:r>
-        <w:rPr>
-          <w:rFonts w:ascii="Consolas" w:eastAsia="Courier New" w:hAnsi="Consolas" w:cs="Courier New"/>
-          <w:sz w:val="18"/>
-          <w:szCs w:val="18"/>
-          <w:lang w:val="en-US"/>
-        </w:rPr>
-        <w:t>export</w:t>
-      </w:r>
-      <w:proofErr w:type="gramEnd"/>
-      <w:r>
-        <w:rPr>
-          <w:rFonts w:ascii="Consolas" w:eastAsia="Courier New" w:hAnsi="Consolas" w:cs="Courier New"/>
-          <w:sz w:val="18"/>
-          <w:szCs w:val="18"/>
-          <w:lang w:val="en-US"/>
-        </w:rPr>
-        <w:t xml:space="preserve"> FABRIC_VERSION=hlfv12</w:t>
-      </w:r>
-    </w:p>
-    <w:p>
-      <w:pPr>
-        <w:spacing w:after="0"/>
-        <w:rPr>
-          <w:rFonts w:ascii="Consolas" w:eastAsia="Courier New" w:hAnsi="Consolas" w:cs="Courier New"/>
-          <w:sz w:val="18"/>
-          <w:szCs w:val="18"/>
-        </w:rPr>
-      </w:pPr>
-      <w:r>
-        <w:rPr>
-          <w:rFonts w:ascii="Consolas" w:eastAsia="Courier New" w:hAnsi="Consolas" w:cs="Courier New"/>
-          <w:sz w:val="18"/>
-          <w:szCs w:val="18"/>
-        </w:rPr>
-        <w:t>./downloadFabric.sh</w:t>
-      </w:r>
-    </w:p>
-    <w:p>
-      <w:pPr>
-        <w:spacing w:after="0"/>
-      </w:pPr>
-    </w:p>
-    <w:p>
-      <w:r>
-        <w:t>Проверим работоспособность среды:</w:t>
-      </w:r>
-    </w:p>
-    <w:p>
-      <w:pPr>
-        <w:spacing w:after="0"/>
-        <w:rPr>
-          <w:rFonts w:ascii="Consolas" w:eastAsia="Courier New" w:hAnsi="Consolas" w:cs="Courier New"/>
-          <w:sz w:val="18"/>
-          <w:szCs w:val="18"/>
-          <w:lang w:val="en-US"/>
-        </w:rPr>
-      </w:pPr>
-      <w:proofErr w:type="gramStart"/>
-      <w:r>
-        <w:rPr>
-          <w:rFonts w:ascii="Consolas" w:eastAsia="Courier New" w:hAnsi="Consolas" w:cs="Courier New"/>
-          <w:sz w:val="18"/>
-          <w:szCs w:val="18"/>
-          <w:lang w:val="en-US"/>
-        </w:rPr>
-        <w:t>cd</w:t>
-      </w:r>
-      <w:proofErr w:type="gramEnd"/>
-      <w:r>
-        <w:rPr>
-          <w:rFonts w:ascii="Consolas" w:eastAsia="Courier New" w:hAnsi="Consolas" w:cs="Courier New"/>
-          <w:sz w:val="18"/>
-          <w:szCs w:val="18"/>
-          <w:lang w:val="en-US"/>
-        </w:rPr>
-        <w:t xml:space="preserve"> ~/fabric-dev-servers</w:t>
-      </w:r>
-    </w:p>
-    <w:p>
-      <w:pPr>
-        <w:spacing w:after="0"/>
-        <w:rPr>
-          <w:rFonts w:ascii="Consolas" w:eastAsia="Courier New" w:hAnsi="Consolas" w:cs="Courier New"/>
-          <w:sz w:val="18"/>
-          <w:szCs w:val="18"/>
-          <w:lang w:val="en-US"/>
-        </w:rPr>
-      </w:pPr>
-      <w:proofErr w:type="gramStart"/>
-      <w:r>
-        <w:rPr>
-          <w:rFonts w:ascii="Consolas" w:eastAsia="Courier New" w:hAnsi="Consolas" w:cs="Courier New"/>
-          <w:sz w:val="18"/>
-          <w:szCs w:val="18"/>
-          <w:lang w:val="en-US"/>
-        </w:rPr>
-        <w:t>export</w:t>
-      </w:r>
-      <w:proofErr w:type="gramEnd"/>
-      <w:r>
-        <w:rPr>
-          <w:rFonts w:ascii="Consolas" w:eastAsia="Courier New" w:hAnsi="Consolas" w:cs="Courier New"/>
-          <w:sz w:val="18"/>
-          <w:szCs w:val="18"/>
-          <w:lang w:val="en-US"/>
-        </w:rPr>
-        <w:t xml:space="preserve"> FABRIC_VERSION=hlfv12</w:t>
-      </w:r>
-    </w:p>
-    <w:p>
-      <w:pPr>
-        <w:spacing w:after="0"/>
-        <w:rPr>
-          <w:rFonts w:ascii="Consolas" w:eastAsia="Courier New" w:hAnsi="Consolas" w:cs="Courier New"/>
-          <w:sz w:val="18"/>
-          <w:szCs w:val="18"/>
-          <w:lang w:val="en-US"/>
-        </w:rPr>
-      </w:pPr>
-      <w:r>
-        <w:rPr>
-          <w:rFonts w:ascii="Consolas" w:eastAsia="Courier New" w:hAnsi="Consolas" w:cs="Courier New"/>
-          <w:sz w:val="18"/>
-          <w:szCs w:val="18"/>
-          <w:lang w:val="en-US"/>
-        </w:rPr>
-        <w:t>./startFabric.sh</w:t>
-      </w:r>
-    </w:p>
-    <w:p>
-      <w:pPr>
-        <w:spacing w:after="0"/>
-        <w:rPr>
-          <w:rFonts w:ascii="Consolas" w:eastAsia="Courier New" w:hAnsi="Consolas" w:cs="Courier New"/>
-          <w:sz w:val="18"/>
-          <w:szCs w:val="18"/>
-          <w:lang w:val="en-US"/>
-        </w:rPr>
-      </w:pPr>
-      <w:r>
-        <w:rPr>
-          <w:rFonts w:ascii="Consolas" w:eastAsia="Courier New" w:hAnsi="Consolas" w:cs="Courier New"/>
-          <w:sz w:val="18"/>
-          <w:szCs w:val="18"/>
-          <w:lang w:val="en-US"/>
-        </w:rPr>
-        <w:t>./createPeerAdminCard.sh</w:t>
-      </w:r>
-    </w:p>
-    <w:p>
-      <w:pPr>
-        <w:spacing w:after="0"/>
-        <w:rPr>
-          <w:lang w:val="en-US"/>
-        </w:rPr>
-      </w:pPr>
-    </w:p>
-    <w:p>
-      <w:pPr>
-        <w:rPr>
-          <w:lang w:val="en-US"/>
-        </w:rPr>
-      </w:pPr>
-      <w:proofErr w:type="spellStart"/>
-      <w:r>
-        <w:rPr>
-          <w:lang w:val="en-US"/>
-        </w:rPr>
-        <w:t>Hyperledger</w:t>
-      </w:r>
-      <w:proofErr w:type="spellEnd"/>
-      <w:r>
-        <w:rPr>
-          <w:lang w:val="en-US"/>
-        </w:rPr>
-        <w:t xml:space="preserve"> </w:t>
-      </w:r>
-      <w:r>
-        <w:rPr>
-          <w:lang w:val="en-US"/>
-        </w:rPr>
-        <w:t>Fabric</w:t>
-      </w:r>
-      <w:r>
-        <w:rPr>
-          <w:lang w:val="en-US"/>
-        </w:rPr>
-        <w:t xml:space="preserve"> </w:t>
-      </w:r>
-      <w:r>
-        <w:t>успешно</w:t>
-      </w:r>
-      <w:r>
-        <w:rPr>
-          <w:lang w:val="en-US"/>
-        </w:rPr>
-        <w:t xml:space="preserve"> </w:t>
-      </w:r>
-      <w:r>
-        <w:t>стартовала</w:t>
-      </w:r>
-      <w:r>
-        <w:rPr>
-          <w:lang w:val="en-US"/>
-        </w:rPr>
-        <w:t xml:space="preserve"> </w:t>
-      </w:r>
-      <w:r>
-        <w:t>и</w:t>
-      </w:r>
-      <w:r>
-        <w:rPr>
-          <w:lang w:val="en-US"/>
-        </w:rPr>
-        <w:t xml:space="preserve"> </w:t>
-      </w:r>
-      <w:r>
-        <w:rPr>
-          <w:lang w:val="en-US"/>
-        </w:rPr>
-        <w:t>admin</w:t>
-      </w:r>
-      <w:r>
-        <w:rPr>
-          <w:lang w:val="en-US"/>
-        </w:rPr>
-        <w:t xml:space="preserve"> </w:t>
-      </w:r>
-      <w:r>
-        <w:rPr>
-          <w:lang w:val="en-US"/>
-        </w:rPr>
-        <w:t>card</w:t>
-      </w:r>
-      <w:r>
-        <w:rPr>
-          <w:lang w:val="en-US"/>
-        </w:rPr>
-        <w:t xml:space="preserve"> </w:t>
-      </w:r>
-      <w:r>
-        <w:t>сгенерирована</w:t>
-      </w:r>
-      <w:r>
-        <w:rPr>
-          <w:lang w:val="en-US"/>
-        </w:rPr>
-        <w:t xml:space="preserve"> </w:t>
-      </w:r>
-      <w:r>
-        <w:t>со</w:t>
-      </w:r>
-      <w:r>
-        <w:rPr>
-          <w:lang w:val="en-US"/>
-        </w:rPr>
-        <w:t xml:space="preserve"> </w:t>
-      </w:r>
-      <w:r>
-        <w:t>следующими</w:t>
-      </w:r>
-      <w:r>
-        <w:rPr>
-          <w:lang w:val="en-US"/>
-        </w:rPr>
-        <w:t xml:space="preserve"> </w:t>
-      </w:r>
-      <w:r>
-        <w:t>параметрами</w:t>
-      </w:r>
-      <w:r>
-        <w:rPr>
-          <w:lang w:val="en-US"/>
-        </w:rPr>
-        <w:t>:</w:t>
-      </w:r>
-    </w:p>
-    <w:p>
-      <w:pPr>
-        <w:spacing w:after="0"/>
-        <w:rPr>
-          <w:rFonts w:ascii="Consolas" w:eastAsia="Courier New" w:hAnsi="Consolas" w:cs="Courier New"/>
-          <w:sz w:val="18"/>
-          <w:szCs w:val="18"/>
-          <w:lang w:val="en-US"/>
-        </w:rPr>
-      </w:pPr>
-      <w:r>
-        <w:rPr>
-          <w:rFonts w:ascii="Consolas" w:eastAsia="Courier New" w:hAnsi="Consolas" w:cs="Courier New"/>
-          <w:sz w:val="18"/>
-          <w:szCs w:val="18"/>
-          <w:lang w:val="en-US"/>
-        </w:rPr>
-        <w:t>Card name: PeerAdmin@hlfv1</w:t>
-      </w:r>
-    </w:p>
-    <w:p>
-      <w:pPr>
-        <w:spacing w:after="0"/>
-        <w:rPr>
-          <w:rFonts w:ascii="Consolas" w:eastAsia="Courier New" w:hAnsi="Consolas" w:cs="Courier New"/>
-          <w:sz w:val="18"/>
-          <w:szCs w:val="18"/>
-          <w:lang w:val="en-US"/>
-        </w:rPr>
-      </w:pPr>
-      <w:proofErr w:type="spellStart"/>
-      <w:r>
-        <w:rPr>
-          <w:rFonts w:ascii="Consolas" w:eastAsia="Courier New" w:hAnsi="Consolas" w:cs="Courier New"/>
-          <w:sz w:val="18"/>
-          <w:szCs w:val="18"/>
-          <w:lang w:val="en-US"/>
-        </w:rPr>
-        <w:t>UserId</w:t>
-      </w:r>
-      <w:proofErr w:type="spellEnd"/>
-      <w:r>
-        <w:rPr>
-          <w:rFonts w:ascii="Consolas" w:eastAsia="Courier New" w:hAnsi="Consolas" w:cs="Courier New"/>
-          <w:sz w:val="18"/>
-          <w:szCs w:val="18"/>
-          <w:lang w:val="en-US"/>
-        </w:rPr>
-        <w:t xml:space="preserve">: </w:t>
-      </w:r>
-      <w:proofErr w:type="spellStart"/>
-      <w:r>
-        <w:rPr>
-          <w:rFonts w:ascii="Consolas" w:eastAsia="Courier New" w:hAnsi="Consolas" w:cs="Courier New"/>
-          <w:sz w:val="18"/>
-          <w:szCs w:val="18"/>
-          <w:lang w:val="en-US"/>
-        </w:rPr>
-        <w:t>PeerAdmin</w:t>
-      </w:r>
-      <w:proofErr w:type="spellEnd"/>
-    </w:p>
-    <w:p>
-      <w:pPr>
-        <w:pStyle w:val="2"/>
-        <w:spacing w:before="0"/>
-        <w:rPr>
-          <w:lang w:val="en-US"/>
-        </w:rPr>
-      </w:pPr>
-      <w:bookmarkStart w:id="4" w:name="_2224s4vlqv5b" w:colFirst="0" w:colLast="0"/>
-      <w:bookmarkEnd w:id="4"/>
-    </w:p>
-    <w:p>
-      <w:pPr>
-        <w:pStyle w:val="2"/>
-      </w:pPr>
-      <w:r>
-        <w:t xml:space="preserve">2.2 Создание простейшей </w:t>
-      </w:r>
-      <w:proofErr w:type="spellStart"/>
-      <w:r>
-        <w:t>business</w:t>
-      </w:r>
-      <w:proofErr w:type="spellEnd"/>
-      <w:r>
-        <w:t xml:space="preserve"> </w:t>
-      </w:r>
-      <w:proofErr w:type="spellStart"/>
-      <w:r>
-        <w:t>network</w:t>
-      </w:r>
-      <w:proofErr w:type="spellEnd"/>
-    </w:p>
-    <w:p>
-      <w:pPr>
-        <w:spacing w:after="0"/>
-      </w:pPr>
-    </w:p>
-    <w:p>
-      <w:pPr>
-        <w:ind w:firstLine="426"/>
-      </w:pPr>
-      <w:r>
-        <w:t xml:space="preserve">Создадим </w:t>
-      </w:r>
-      <w:proofErr w:type="spellStart"/>
-      <w:r>
-        <w:t>business</w:t>
-      </w:r>
-      <w:proofErr w:type="spellEnd"/>
-      <w:r>
-        <w:t xml:space="preserve"> </w:t>
-      </w:r>
-      <w:proofErr w:type="spellStart"/>
-      <w:r>
-        <w:t>network</w:t>
-      </w:r>
-      <w:proofErr w:type="spellEnd"/>
-      <w:r>
-        <w:t xml:space="preserve"> lab1 по обработке транзакций - продаже дисков с играми.</w:t>
-      </w:r>
-    </w:p>
-    <w:p>
-      <w:pPr>
-        <w:ind w:firstLine="426"/>
-        <w:rPr>
-          <w:lang w:val="en-US"/>
-        </w:rPr>
-      </w:pPr>
-      <w:r>
-        <w:t>Сгенерируем</w:t>
-      </w:r>
-      <w:r>
-        <w:rPr>
-          <w:lang w:val="en-US"/>
-        </w:rPr>
-        <w:t xml:space="preserve"> </w:t>
-      </w:r>
-      <w:r>
-        <w:t>новую</w:t>
-      </w:r>
-      <w:r>
-        <w:rPr>
-          <w:lang w:val="en-US"/>
-        </w:rPr>
-        <w:t xml:space="preserve"> </w:t>
-      </w:r>
-      <w:r>
-        <w:t>сеть</w:t>
-      </w:r>
-      <w:r>
-        <w:rPr>
-          <w:lang w:val="en-US"/>
-        </w:rPr>
-        <w:t>:</w:t>
-      </w:r>
-    </w:p>
-    <w:p>
-      <w:pPr>
-        <w:spacing w:after="0"/>
-        <w:rPr>
-          <w:rFonts w:ascii="Consolas" w:hAnsi="Consolas"/>
-          <w:sz w:val="18"/>
-          <w:szCs w:val="18"/>
-          <w:lang w:val="en-US"/>
-        </w:rPr>
-      </w:pPr>
-      <w:proofErr w:type="spellStart"/>
-      <w:proofErr w:type="gramStart"/>
-      <w:r>
-        <w:rPr>
-          <w:rFonts w:ascii="Consolas" w:hAnsi="Consolas"/>
-          <w:sz w:val="18"/>
-          <w:szCs w:val="18"/>
-          <w:lang w:val="en-US"/>
-        </w:rPr>
-        <w:t>yo</w:t>
-      </w:r>
-      <w:proofErr w:type="spellEnd"/>
-      <w:proofErr w:type="gramEnd"/>
-      <w:r>
-        <w:rPr>
-          <w:rFonts w:ascii="Consolas" w:hAnsi="Consolas"/>
-          <w:sz w:val="18"/>
-          <w:szCs w:val="18"/>
-          <w:lang w:val="en-US"/>
-        </w:rPr>
-        <w:t xml:space="preserve"> </w:t>
-      </w:r>
-      <w:proofErr w:type="spellStart"/>
-      <w:r>
-        <w:rPr>
-          <w:rFonts w:ascii="Consolas" w:hAnsi="Consolas"/>
-          <w:sz w:val="18"/>
-          <w:szCs w:val="18"/>
-          <w:lang w:val="en-US"/>
-        </w:rPr>
-        <w:t>hyperledger-composer:bank</w:t>
-      </w:r>
-      <w:proofErr w:type="spellEnd"/>
     </w:p>
     <w:p>
       <w:pPr>
@@ -2072,7 +1978,7 @@
           <w:noProof/>
         </w:rPr>
         <w:drawing>
-          <wp:inline distT="0" distB="0" distL="0" distR="0">
+          <wp:inline distT="0" distB="0" distL="0" distR="0" wp14:anchorId="013966FD" wp14:editId="12309702">
             <wp:extent cx="5067300" cy="2369820"/>
             <wp:effectExtent l="0" t="0" r="0" b="0"/>
             <wp:docPr id="4" name="Рисунок 4" descr="https://sun9-19.userapi.com/c205616/v205616771/d145e/3-p5MmZnTr0.jpg"/>
@@ -2282,6 +2188,25 @@
           <w:lang w:val="en-US"/>
         </w:rPr>
       </w:pPr>
+      <w:r>
+        <w:rPr>
+          <w:rFonts w:ascii="Consolas" w:eastAsia="Courier New" w:hAnsi="Consolas" w:cs="Courier New"/>
+          <w:sz w:val="18"/>
+          <w:szCs w:val="18"/>
+          <w:lang w:val="en-US"/>
+        </w:rPr>
+        <w:t xml:space="preserve">namespace </w:t>
+      </w:r>
+      <w:proofErr w:type="spellStart"/>
+      <w:r>
+        <w:rPr>
+          <w:rFonts w:ascii="Consolas" w:eastAsia="Courier New" w:hAnsi="Consolas" w:cs="Courier New"/>
+          <w:sz w:val="18"/>
+          <w:szCs w:val="18"/>
+          <w:lang w:val="en-US"/>
+        </w:rPr>
+        <w:t>org.</w:t>
+      </w:r>
       <w:proofErr w:type="gramStart"/>
       <w:r>
         <w:rPr>
@@ -2290,70 +2215,40 @@
           <w:szCs w:val="18"/>
           <w:lang w:val="en-US"/>
         </w:rPr>
-        <w:t>namespace</w:t>
-      </w:r>
+        <w:t>example.mynetwork</w:t>
+      </w:r>
+      <w:proofErr w:type="spellEnd"/>
       <w:proofErr w:type="gramEnd"/>
-      <w:r>
-        <w:rPr>
-          <w:rFonts w:ascii="Consolas" w:eastAsia="Courier New" w:hAnsi="Consolas" w:cs="Courier New"/>
-          <w:sz w:val="18"/>
-          <w:szCs w:val="18"/>
-          <w:lang w:val="en-US"/>
-        </w:rPr>
-        <w:t xml:space="preserve"> </w:t>
-      </w:r>
-      <w:proofErr w:type="spellStart"/>
-      <w:r>
-        <w:rPr>
-          <w:rFonts w:ascii="Consolas" w:eastAsia="Courier New" w:hAnsi="Consolas" w:cs="Courier New"/>
-          <w:sz w:val="18"/>
-          <w:szCs w:val="18"/>
-          <w:lang w:val="en-US"/>
-        </w:rPr>
-        <w:t>org.example.mynetwork</w:t>
-      </w:r>
-      <w:proofErr w:type="spellEnd"/>
-    </w:p>
-    <w:p>
-      <w:pPr>
-        <w:spacing w:after="0"/>
-        <w:rPr>
-          <w:rFonts w:ascii="Consolas" w:eastAsia="Courier New" w:hAnsi="Consolas" w:cs="Courier New"/>
-          <w:sz w:val="18"/>
-          <w:szCs w:val="18"/>
-          <w:lang w:val="en-US"/>
-        </w:rPr>
-      </w:pPr>
-    </w:p>
-    <w:p>
-      <w:pPr>
-        <w:spacing w:after="0"/>
-        <w:rPr>
-          <w:rFonts w:ascii="Consolas" w:eastAsia="Courier New" w:hAnsi="Consolas" w:cs="Courier New"/>
-          <w:sz w:val="18"/>
-          <w:szCs w:val="18"/>
-          <w:lang w:val="en-US"/>
-        </w:rPr>
-      </w:pPr>
-      <w:proofErr w:type="gramStart"/>
-      <w:r>
-        <w:rPr>
-          <w:rFonts w:ascii="Consolas" w:eastAsia="Courier New" w:hAnsi="Consolas" w:cs="Courier New"/>
-          <w:sz w:val="18"/>
-          <w:szCs w:val="18"/>
-          <w:lang w:val="en-US"/>
-        </w:rPr>
-        <w:t>asset</w:t>
-      </w:r>
-      <w:proofErr w:type="gramEnd"/>
-      <w:r>
-        <w:rPr>
-          <w:rFonts w:ascii="Consolas" w:eastAsia="Courier New" w:hAnsi="Consolas" w:cs="Courier New"/>
-          <w:sz w:val="18"/>
-          <w:szCs w:val="18"/>
-          <w:lang w:val="en-US"/>
-        </w:rPr>
-        <w:t xml:space="preserve"> Transfer identified by </w:t>
+    </w:p>
+    <w:p>
+      <w:pPr>
+        <w:spacing w:after="0"/>
+        <w:rPr>
+          <w:rFonts w:ascii="Consolas" w:eastAsia="Courier New" w:hAnsi="Consolas" w:cs="Courier New"/>
+          <w:sz w:val="18"/>
+          <w:szCs w:val="18"/>
+          <w:lang w:val="en-US"/>
+        </w:rPr>
+      </w:pPr>
+    </w:p>
+    <w:p>
+      <w:pPr>
+        <w:spacing w:after="0"/>
+        <w:rPr>
+          <w:rFonts w:ascii="Consolas" w:eastAsia="Courier New" w:hAnsi="Consolas" w:cs="Courier New"/>
+          <w:sz w:val="18"/>
+          <w:szCs w:val="18"/>
+          <w:lang w:val="en-US"/>
+        </w:rPr>
+      </w:pPr>
+      <w:r>
+        <w:rPr>
+          <w:rFonts w:ascii="Consolas" w:eastAsia="Courier New" w:hAnsi="Consolas" w:cs="Courier New"/>
+          <w:sz w:val="18"/>
+          <w:szCs w:val="18"/>
+          <w:lang w:val="en-US"/>
+        </w:rPr>
+        <w:t xml:space="preserve">asset Transfer identified by </w:t>
       </w:r>
       <w:proofErr w:type="spellStart"/>
       <w:r>
@@ -2393,27 +2288,7 @@
           <w:szCs w:val="18"/>
           <w:lang w:val="en-US"/>
         </w:rPr>
-        <w:t xml:space="preserve">    </w:t>
-      </w:r>
-      <w:proofErr w:type="gramStart"/>
-      <w:r>
-        <w:rPr>
-          <w:rFonts w:ascii="Consolas" w:eastAsia="Courier New" w:hAnsi="Consolas" w:cs="Courier New"/>
-          <w:sz w:val="18"/>
-          <w:szCs w:val="18"/>
-          <w:lang w:val="en-US"/>
-        </w:rPr>
-        <w:t>o</w:t>
-      </w:r>
-      <w:proofErr w:type="gramEnd"/>
-      <w:r>
-        <w:rPr>
-          <w:rFonts w:ascii="Consolas" w:eastAsia="Courier New" w:hAnsi="Consolas" w:cs="Courier New"/>
-          <w:sz w:val="18"/>
-          <w:szCs w:val="18"/>
-          <w:lang w:val="en-US"/>
-        </w:rPr>
-        <w:t xml:space="preserve"> String </w:t>
+        <w:t xml:space="preserve">    o String </w:t>
       </w:r>
       <w:proofErr w:type="spellStart"/>
       <w:r>
@@ -2444,67 +2319,27 @@
           <w:szCs w:val="18"/>
           <w:lang w:val="en-US"/>
         </w:rPr>
-        <w:t xml:space="preserve">    </w:t>
-      </w:r>
-      <w:proofErr w:type="gramStart"/>
-      <w:r>
-        <w:rPr>
-          <w:rFonts w:ascii="Consolas" w:eastAsia="Courier New" w:hAnsi="Consolas" w:cs="Courier New"/>
-          <w:sz w:val="18"/>
-          <w:szCs w:val="18"/>
-          <w:lang w:val="en-US"/>
-        </w:rPr>
-        <w:t>o</w:t>
-      </w:r>
-      <w:proofErr w:type="gramEnd"/>
-      <w:r>
-        <w:rPr>
-          <w:rFonts w:ascii="Consolas" w:eastAsia="Courier New" w:hAnsi="Consolas" w:cs="Courier New"/>
-          <w:sz w:val="18"/>
-          <w:szCs w:val="18"/>
-          <w:lang w:val="en-US"/>
-        </w:rPr>
-        <w:t xml:space="preserve"> String description</w:t>
-      </w:r>
-    </w:p>
-    <w:p>
-      <w:pPr>
-        <w:spacing w:after="0"/>
-        <w:rPr>
-          <w:rFonts w:ascii="Consolas" w:eastAsia="Courier New" w:hAnsi="Consolas" w:cs="Courier New"/>
-          <w:sz w:val="18"/>
-          <w:szCs w:val="18"/>
-          <w:lang w:val="en-US"/>
-        </w:rPr>
-      </w:pPr>
-      <w:r>
-        <w:rPr>
-          <w:rFonts w:ascii="Consolas" w:eastAsia="Courier New" w:hAnsi="Consolas" w:cs="Courier New"/>
-          <w:sz w:val="18"/>
-          <w:szCs w:val="18"/>
-          <w:lang w:val="en-US"/>
-        </w:rPr>
-        <w:t xml:space="preserve">    </w:t>
-      </w:r>
-      <w:proofErr w:type="gramStart"/>
-      <w:r>
-        <w:rPr>
-          <w:rFonts w:ascii="Consolas" w:eastAsia="Courier New" w:hAnsi="Consolas" w:cs="Courier New"/>
-          <w:sz w:val="18"/>
-          <w:szCs w:val="18"/>
-          <w:lang w:val="en-US"/>
-        </w:rPr>
-        <w:t>o</w:t>
-      </w:r>
-      <w:proofErr w:type="gramEnd"/>
-      <w:r>
-        <w:rPr>
-          <w:rFonts w:ascii="Consolas" w:eastAsia="Courier New" w:hAnsi="Consolas" w:cs="Courier New"/>
-          <w:sz w:val="18"/>
-          <w:szCs w:val="18"/>
-          <w:lang w:val="en-US"/>
-        </w:rPr>
-        <w:t xml:space="preserve"> Double amount</w:t>
+        <w:t xml:space="preserve">    o String description</w:t>
+      </w:r>
+    </w:p>
+    <w:p>
+      <w:pPr>
+        <w:spacing w:after="0"/>
+        <w:rPr>
+          <w:rFonts w:ascii="Consolas" w:eastAsia="Courier New" w:hAnsi="Consolas" w:cs="Courier New"/>
+          <w:sz w:val="18"/>
+          <w:szCs w:val="18"/>
+          <w:lang w:val="en-US"/>
+        </w:rPr>
+      </w:pPr>
+      <w:r>
+        <w:rPr>
+          <w:rFonts w:ascii="Consolas" w:eastAsia="Courier New" w:hAnsi="Consolas" w:cs="Courier New"/>
+          <w:sz w:val="18"/>
+          <w:szCs w:val="18"/>
+          <w:lang w:val="en-US"/>
+        </w:rPr>
+        <w:t xml:space="preserve">    o Double amount</w:t>
       </w:r>
     </w:p>
     <w:p>
@@ -2557,25 +2392,14 @@
           <w:lang w:val="en-US"/>
         </w:rPr>
       </w:pPr>
-      <w:proofErr w:type="gramStart"/>
-      <w:r>
-        <w:rPr>
-          <w:rFonts w:ascii="Consolas" w:eastAsia="Courier New" w:hAnsi="Consolas" w:cs="Courier New"/>
-          <w:sz w:val="18"/>
-          <w:szCs w:val="18"/>
-          <w:lang w:val="en-US"/>
-        </w:rPr>
-        <w:t>participant</w:t>
-      </w:r>
-      <w:proofErr w:type="gramEnd"/>
-      <w:r>
-        <w:rPr>
-          <w:rFonts w:ascii="Consolas" w:eastAsia="Courier New" w:hAnsi="Consolas" w:cs="Courier New"/>
-          <w:sz w:val="18"/>
-          <w:szCs w:val="18"/>
-          <w:lang w:val="en-US"/>
-        </w:rPr>
-        <w:t xml:space="preserve"> Bank identified by </w:t>
+      <w:r>
+        <w:rPr>
+          <w:rFonts w:ascii="Consolas" w:eastAsia="Courier New" w:hAnsi="Consolas" w:cs="Courier New"/>
+          <w:sz w:val="18"/>
+          <w:szCs w:val="18"/>
+          <w:lang w:val="en-US"/>
+        </w:rPr>
+        <w:t xml:space="preserve">participant Bank identified by </w:t>
       </w:r>
       <w:proofErr w:type="spellStart"/>
       <w:r>
@@ -2615,27 +2439,7 @@
           <w:szCs w:val="18"/>
           <w:lang w:val="en-US"/>
         </w:rPr>
-        <w:t xml:space="preserve">    </w:t>
-      </w:r>
-      <w:proofErr w:type="gramStart"/>
-      <w:r>
-        <w:rPr>
-          <w:rFonts w:ascii="Consolas" w:eastAsia="Courier New" w:hAnsi="Consolas" w:cs="Courier New"/>
-          <w:sz w:val="18"/>
-          <w:szCs w:val="18"/>
-          <w:lang w:val="en-US"/>
-        </w:rPr>
-        <w:t>o</w:t>
-      </w:r>
-      <w:proofErr w:type="gramEnd"/>
-      <w:r>
-        <w:rPr>
-          <w:rFonts w:ascii="Consolas" w:eastAsia="Courier New" w:hAnsi="Consolas" w:cs="Courier New"/>
-          <w:sz w:val="18"/>
-          <w:szCs w:val="18"/>
-          <w:lang w:val="en-US"/>
-        </w:rPr>
-        <w:t xml:space="preserve"> String </w:t>
+        <w:t xml:space="preserve">    o String </w:t>
       </w:r>
       <w:proofErr w:type="spellStart"/>
       <w:r>
@@ -2666,27 +2470,7 @@
           <w:szCs w:val="18"/>
           <w:lang w:val="en-US"/>
         </w:rPr>
-        <w:t xml:space="preserve">    </w:t>
-      </w:r>
-      <w:proofErr w:type="gramStart"/>
-      <w:r>
-        <w:rPr>
-          <w:rFonts w:ascii="Consolas" w:eastAsia="Courier New" w:hAnsi="Consolas" w:cs="Courier New"/>
-          <w:sz w:val="18"/>
-          <w:szCs w:val="18"/>
-          <w:lang w:val="en-US"/>
-        </w:rPr>
-        <w:t>o</w:t>
-      </w:r>
-      <w:proofErr w:type="gramEnd"/>
-      <w:r>
-        <w:rPr>
-          <w:rFonts w:ascii="Consolas" w:eastAsia="Courier New" w:hAnsi="Consolas" w:cs="Courier New"/>
-          <w:sz w:val="18"/>
-          <w:szCs w:val="18"/>
-          <w:lang w:val="en-US"/>
-        </w:rPr>
-        <w:t xml:space="preserve"> String name</w:t>
+        <w:t xml:space="preserve">    o String name</w:t>
       </w:r>
     </w:p>
     <w:p>
@@ -2719,25 +2503,14 @@
           <w:lang w:val="en-US"/>
         </w:rPr>
       </w:pPr>
-      <w:proofErr w:type="gramStart"/>
-      <w:r>
-        <w:rPr>
-          <w:rFonts w:ascii="Consolas" w:eastAsia="Courier New" w:hAnsi="Consolas" w:cs="Courier New"/>
-          <w:sz w:val="18"/>
-          <w:szCs w:val="18"/>
-          <w:lang w:val="en-US"/>
-        </w:rPr>
-        <w:t>transaction</w:t>
-      </w:r>
-      <w:proofErr w:type="gramEnd"/>
-      <w:r>
-        <w:rPr>
-          <w:rFonts w:ascii="Consolas" w:eastAsia="Courier New" w:hAnsi="Consolas" w:cs="Courier New"/>
-          <w:sz w:val="18"/>
-          <w:szCs w:val="18"/>
-          <w:lang w:val="en-US"/>
-        </w:rPr>
-        <w:t xml:space="preserve"> Trade {</w:t>
+      <w:r>
+        <w:rPr>
+          <w:rFonts w:ascii="Consolas" w:eastAsia="Courier New" w:hAnsi="Consolas" w:cs="Courier New"/>
+          <w:sz w:val="18"/>
+          <w:szCs w:val="18"/>
+          <w:lang w:val="en-US"/>
+        </w:rPr>
+        <w:t>transaction Trade {</w:t>
       </w:r>
     </w:p>
     <w:p>
@@ -2964,27 +2737,7 @@
           <w:szCs w:val="18"/>
           <w:lang w:val="en-US"/>
         </w:rPr>
-        <w:t xml:space="preserve"> * @</w:t>
-      </w:r>
-      <w:proofErr w:type="spellStart"/>
-      <w:r>
-        <w:rPr>
-          <w:rFonts w:ascii="Consolas" w:eastAsia="Courier New" w:hAnsi="Consolas" w:cs="Courier New"/>
-          <w:sz w:val="18"/>
-          <w:szCs w:val="18"/>
-          <w:lang w:val="en-US"/>
-        </w:rPr>
-        <w:t>param</w:t>
-      </w:r>
-      <w:proofErr w:type="spellEnd"/>
-      <w:r>
-        <w:rPr>
-          <w:rFonts w:ascii="Consolas" w:eastAsia="Courier New" w:hAnsi="Consolas" w:cs="Courier New"/>
-          <w:sz w:val="18"/>
-          <w:szCs w:val="18"/>
-          <w:lang w:val="en-US"/>
-        </w:rPr>
-        <w:t xml:space="preserve"> {</w:t>
+        <w:t xml:space="preserve"> * @param {</w:t>
       </w:r>
       <w:proofErr w:type="spellStart"/>
       <w:r>
@@ -3057,7 +2810,165 @@
           <w:lang w:val="en-US"/>
         </w:rPr>
       </w:pPr>
-      <w:proofErr w:type="spellStart"/>
+      <w:r>
+        <w:rPr>
+          <w:rFonts w:ascii="Consolas" w:eastAsia="Courier New" w:hAnsi="Consolas" w:cs="Courier New"/>
+          <w:sz w:val="18"/>
+          <w:szCs w:val="18"/>
+          <w:lang w:val="en-US"/>
+        </w:rPr>
+        <w:t xml:space="preserve">async function </w:t>
+      </w:r>
+      <w:proofErr w:type="spellStart"/>
+      <w:r>
+        <w:rPr>
+          <w:rFonts w:ascii="Consolas" w:eastAsia="Courier New" w:hAnsi="Consolas" w:cs="Courier New"/>
+          <w:sz w:val="18"/>
+          <w:szCs w:val="18"/>
+          <w:lang w:val="en-US"/>
+        </w:rPr>
+        <w:t>tradeTransaction</w:t>
+      </w:r>
+      <w:proofErr w:type="spellEnd"/>
+      <w:r>
+        <w:rPr>
+          <w:rFonts w:ascii="Consolas" w:eastAsia="Courier New" w:hAnsi="Consolas" w:cs="Courier New"/>
+          <w:sz w:val="18"/>
+          <w:szCs w:val="18"/>
+          <w:lang w:val="en-US"/>
+        </w:rPr>
+        <w:t>(trade) {</w:t>
+      </w:r>
+    </w:p>
+    <w:p>
+      <w:pPr>
+        <w:spacing w:after="0"/>
+        <w:rPr>
+          <w:rFonts w:ascii="Consolas" w:eastAsia="Courier New" w:hAnsi="Consolas" w:cs="Courier New"/>
+          <w:sz w:val="18"/>
+          <w:szCs w:val="18"/>
+          <w:lang w:val="en-US"/>
+        </w:rPr>
+      </w:pPr>
+      <w:r>
+        <w:rPr>
+          <w:rFonts w:ascii="Consolas" w:eastAsia="Courier New" w:hAnsi="Consolas" w:cs="Courier New"/>
+          <w:sz w:val="18"/>
+          <w:szCs w:val="18"/>
+          <w:lang w:val="en-US"/>
+        </w:rPr>
+        <w:t xml:space="preserve">    </w:t>
+      </w:r>
+      <w:proofErr w:type="spellStart"/>
+      <w:r>
+        <w:rPr>
+          <w:rFonts w:ascii="Consolas" w:eastAsia="Courier New" w:hAnsi="Consolas" w:cs="Courier New"/>
+          <w:sz w:val="18"/>
+          <w:szCs w:val="18"/>
+          <w:lang w:val="en-US"/>
+        </w:rPr>
+        <w:t>trade.money.acquirer</w:t>
+      </w:r>
+      <w:proofErr w:type="spellEnd"/>
+      <w:r>
+        <w:rPr>
+          <w:rFonts w:ascii="Consolas" w:eastAsia="Courier New" w:hAnsi="Consolas" w:cs="Courier New"/>
+          <w:sz w:val="18"/>
+          <w:szCs w:val="18"/>
+          <w:lang w:val="en-US"/>
+        </w:rPr>
+        <w:t xml:space="preserve"> = </w:t>
+      </w:r>
+      <w:proofErr w:type="spellStart"/>
+      <w:r>
+        <w:rPr>
+          <w:rFonts w:ascii="Consolas" w:eastAsia="Courier New" w:hAnsi="Consolas" w:cs="Courier New"/>
+          <w:sz w:val="18"/>
+          <w:szCs w:val="18"/>
+          <w:lang w:val="en-US"/>
+        </w:rPr>
+        <w:t>trade.issuer</w:t>
+      </w:r>
+      <w:proofErr w:type="spellEnd"/>
+      <w:r>
+        <w:rPr>
+          <w:rFonts w:ascii="Consolas" w:eastAsia="Courier New" w:hAnsi="Consolas" w:cs="Courier New"/>
+          <w:sz w:val="18"/>
+          <w:szCs w:val="18"/>
+          <w:lang w:val="en-US"/>
+        </w:rPr>
+        <w:t>;</w:t>
+      </w:r>
+    </w:p>
+    <w:p>
+      <w:pPr>
+        <w:spacing w:after="0"/>
+        <w:rPr>
+          <w:rFonts w:ascii="Consolas" w:eastAsia="Courier New" w:hAnsi="Consolas" w:cs="Courier New"/>
+          <w:sz w:val="18"/>
+          <w:szCs w:val="18"/>
+          <w:lang w:val="en-US"/>
+        </w:rPr>
+      </w:pPr>
+      <w:r>
+        <w:rPr>
+          <w:rFonts w:ascii="Consolas" w:eastAsia="Courier New" w:hAnsi="Consolas" w:cs="Courier New"/>
+          <w:sz w:val="18"/>
+          <w:szCs w:val="18"/>
+          <w:lang w:val="en-US"/>
+        </w:rPr>
+        <w:t xml:space="preserve">    let </w:t>
+      </w:r>
+      <w:proofErr w:type="spellStart"/>
+      <w:r>
+        <w:rPr>
+          <w:rFonts w:ascii="Consolas" w:eastAsia="Courier New" w:hAnsi="Consolas" w:cs="Courier New"/>
+          <w:sz w:val="18"/>
+          <w:szCs w:val="18"/>
+          <w:lang w:val="en-US"/>
+        </w:rPr>
+        <w:t>assetRegistry</w:t>
+      </w:r>
+      <w:proofErr w:type="spellEnd"/>
+      <w:r>
+        <w:rPr>
+          <w:rFonts w:ascii="Consolas" w:eastAsia="Courier New" w:hAnsi="Consolas" w:cs="Courier New"/>
+          <w:sz w:val="18"/>
+          <w:szCs w:val="18"/>
+          <w:lang w:val="en-US"/>
+        </w:rPr>
+        <w:t xml:space="preserve"> = await </w:t>
+      </w:r>
+      <w:proofErr w:type="spellStart"/>
+      <w:r>
+        <w:rPr>
+          <w:rFonts w:ascii="Consolas" w:eastAsia="Courier New" w:hAnsi="Consolas" w:cs="Courier New"/>
+          <w:sz w:val="18"/>
+          <w:szCs w:val="18"/>
+          <w:lang w:val="en-US"/>
+        </w:rPr>
+        <w:t>getAssetRegistry</w:t>
+      </w:r>
+      <w:proofErr w:type="spellEnd"/>
+      <w:r>
+        <w:rPr>
+          <w:rFonts w:ascii="Consolas" w:eastAsia="Courier New" w:hAnsi="Consolas" w:cs="Courier New"/>
+          <w:sz w:val="18"/>
+          <w:szCs w:val="18"/>
+          <w:lang w:val="en-US"/>
+        </w:rPr>
+        <w:t>('</w:t>
+      </w:r>
+      <w:proofErr w:type="spellStart"/>
+      <w:r>
+        <w:rPr>
+          <w:rFonts w:ascii="Consolas" w:eastAsia="Courier New" w:hAnsi="Consolas" w:cs="Courier New"/>
+          <w:sz w:val="18"/>
+          <w:szCs w:val="18"/>
+          <w:lang w:val="en-US"/>
+        </w:rPr>
+        <w:t>org.</w:t>
+      </w:r>
       <w:proofErr w:type="gramStart"/>
       <w:r>
         <w:rPr>
@@ -3066,9 +2977,8 @@
           <w:szCs w:val="18"/>
           <w:lang w:val="en-US"/>
         </w:rPr>
-        <w:t>async</w:t>
-      </w:r>
-      <w:proofErr w:type="spellEnd"/>
+        <w:t>example.mynetwork</w:t>
+      </w:r>
       <w:proofErr w:type="gramEnd"/>
       <w:r>
         <w:rPr>
@@ -3077,108 +2987,59 @@
           <w:szCs w:val="18"/>
           <w:lang w:val="en-US"/>
         </w:rPr>
-        <w:t xml:space="preserve"> function </w:t>
-      </w:r>
-      <w:proofErr w:type="spellStart"/>
-      <w:r>
-        <w:rPr>
-          <w:rFonts w:ascii="Consolas" w:eastAsia="Courier New" w:hAnsi="Consolas" w:cs="Courier New"/>
-          <w:sz w:val="18"/>
-          <w:szCs w:val="18"/>
-          <w:lang w:val="en-US"/>
-        </w:rPr>
-        <w:t>tradeTransaction</w:t>
-      </w:r>
-      <w:proofErr w:type="spellEnd"/>
-      <w:r>
-        <w:rPr>
-          <w:rFonts w:ascii="Consolas" w:eastAsia="Courier New" w:hAnsi="Consolas" w:cs="Courier New"/>
-          <w:sz w:val="18"/>
-          <w:szCs w:val="18"/>
-          <w:lang w:val="en-US"/>
-        </w:rPr>
-        <w:t>(trade) {</w:t>
-      </w:r>
-    </w:p>
-    <w:p>
-      <w:pPr>
-        <w:spacing w:after="0"/>
-        <w:rPr>
-          <w:rFonts w:ascii="Consolas" w:eastAsia="Courier New" w:hAnsi="Consolas" w:cs="Courier New"/>
-          <w:sz w:val="18"/>
-          <w:szCs w:val="18"/>
-          <w:lang w:val="en-US"/>
-        </w:rPr>
-      </w:pPr>
-      <w:r>
-        <w:rPr>
-          <w:rFonts w:ascii="Consolas" w:eastAsia="Courier New" w:hAnsi="Consolas" w:cs="Courier New"/>
-          <w:sz w:val="18"/>
-          <w:szCs w:val="18"/>
-          <w:lang w:val="en-US"/>
-        </w:rPr>
-        <w:t xml:space="preserve">    </w:t>
-      </w:r>
-      <w:proofErr w:type="spellStart"/>
-      <w:r>
-        <w:rPr>
-          <w:rFonts w:ascii="Consolas" w:eastAsia="Courier New" w:hAnsi="Consolas" w:cs="Courier New"/>
-          <w:sz w:val="18"/>
-          <w:szCs w:val="18"/>
-          <w:lang w:val="en-US"/>
-        </w:rPr>
-        <w:t>trade.money.acquirer</w:t>
-      </w:r>
-      <w:proofErr w:type="spellEnd"/>
-      <w:r>
-        <w:rPr>
-          <w:rFonts w:ascii="Consolas" w:eastAsia="Courier New" w:hAnsi="Consolas" w:cs="Courier New"/>
-          <w:sz w:val="18"/>
-          <w:szCs w:val="18"/>
-          <w:lang w:val="en-US"/>
-        </w:rPr>
-        <w:t xml:space="preserve"> = </w:t>
-      </w:r>
-      <w:proofErr w:type="spellStart"/>
-      <w:r>
-        <w:rPr>
-          <w:rFonts w:ascii="Consolas" w:eastAsia="Courier New" w:hAnsi="Consolas" w:cs="Courier New"/>
-          <w:sz w:val="18"/>
-          <w:szCs w:val="18"/>
-          <w:lang w:val="en-US"/>
-        </w:rPr>
-        <w:t>trade.issuer</w:t>
-      </w:r>
-      <w:proofErr w:type="spellEnd"/>
-      <w:r>
-        <w:rPr>
-          <w:rFonts w:ascii="Consolas" w:eastAsia="Courier New" w:hAnsi="Consolas" w:cs="Courier New"/>
-          <w:sz w:val="18"/>
-          <w:szCs w:val="18"/>
-          <w:lang w:val="en-US"/>
-        </w:rPr>
-        <w:t>;</w:t>
-      </w:r>
-    </w:p>
-    <w:p>
-      <w:pPr>
-        <w:spacing w:after="0"/>
-        <w:rPr>
-          <w:rFonts w:ascii="Consolas" w:eastAsia="Courier New" w:hAnsi="Consolas" w:cs="Courier New"/>
-          <w:sz w:val="18"/>
-          <w:szCs w:val="18"/>
-          <w:lang w:val="en-US"/>
-        </w:rPr>
-      </w:pPr>
-      <w:r>
-        <w:rPr>
-          <w:rFonts w:ascii="Consolas" w:eastAsia="Courier New" w:hAnsi="Consolas" w:cs="Courier New"/>
-          <w:sz w:val="18"/>
-          <w:szCs w:val="18"/>
-          <w:lang w:val="en-US"/>
-        </w:rPr>
-        <w:t xml:space="preserve">    </w:t>
-      </w:r>
+        <w:t>.Transaction</w:t>
+      </w:r>
+      <w:proofErr w:type="spellEnd"/>
+      <w:r>
+        <w:rPr>
+          <w:rFonts w:ascii="Consolas" w:eastAsia="Courier New" w:hAnsi="Consolas" w:cs="Courier New"/>
+          <w:sz w:val="18"/>
+          <w:szCs w:val="18"/>
+          <w:lang w:val="en-US"/>
+        </w:rPr>
+        <w:t>');</w:t>
+      </w:r>
+    </w:p>
+    <w:p>
+      <w:pPr>
+        <w:spacing w:after="0"/>
+        <w:rPr>
+          <w:rFonts w:ascii="Consolas" w:eastAsia="Courier New" w:hAnsi="Consolas" w:cs="Courier New"/>
+          <w:sz w:val="18"/>
+          <w:szCs w:val="18"/>
+          <w:lang w:val="en-US"/>
+        </w:rPr>
+      </w:pPr>
+      <w:r>
+        <w:rPr>
+          <w:rFonts w:ascii="Consolas" w:eastAsia="Courier New" w:hAnsi="Consolas" w:cs="Courier New"/>
+          <w:sz w:val="18"/>
+          <w:szCs w:val="18"/>
+          <w:lang w:val="en-US"/>
+        </w:rPr>
+        <w:t xml:space="preserve">    await </w:t>
+      </w:r>
+      <w:proofErr w:type="spellStart"/>
+      <w:r>
+        <w:rPr>
+          <w:rFonts w:ascii="Consolas" w:eastAsia="Courier New" w:hAnsi="Consolas" w:cs="Courier New"/>
+          <w:sz w:val="18"/>
+          <w:szCs w:val="18"/>
+          <w:lang w:val="en-US"/>
+        </w:rPr>
+        <w:t>assetRegistry.update</w:t>
+      </w:r>
+      <w:proofErr w:type="spellEnd"/>
+      <w:r>
+        <w:rPr>
+          <w:rFonts w:ascii="Consolas" w:eastAsia="Courier New" w:hAnsi="Consolas" w:cs="Courier New"/>
+          <w:sz w:val="18"/>
+          <w:szCs w:val="18"/>
+          <w:lang w:val="en-US"/>
+        </w:rPr>
+        <w:t>(</w:t>
+      </w:r>
+      <w:proofErr w:type="spellStart"/>
       <w:proofErr w:type="gramStart"/>
       <w:r>
         <w:rPr>
@@ -3187,149 +3048,10 @@
           <w:szCs w:val="18"/>
           <w:lang w:val="en-US"/>
         </w:rPr>
-        <w:t>let</w:t>
-      </w:r>
+        <w:t>trade.money</w:t>
+      </w:r>
+      <w:proofErr w:type="spellEnd"/>
       <w:proofErr w:type="gramEnd"/>
-      <w:r>
-        <w:rPr>
-          <w:rFonts w:ascii="Consolas" w:eastAsia="Courier New" w:hAnsi="Consolas" w:cs="Courier New"/>
-          <w:sz w:val="18"/>
-          <w:szCs w:val="18"/>
-          <w:lang w:val="en-US"/>
-        </w:rPr>
-        <w:t xml:space="preserve"> </w:t>
-      </w:r>
-      <w:proofErr w:type="spellStart"/>
-      <w:r>
-        <w:rPr>
-          <w:rFonts w:ascii="Consolas" w:eastAsia="Courier New" w:hAnsi="Consolas" w:cs="Courier New"/>
-          <w:sz w:val="18"/>
-          <w:szCs w:val="18"/>
-          <w:lang w:val="en-US"/>
-        </w:rPr>
-        <w:t>assetRegistry</w:t>
-      </w:r>
-      <w:proofErr w:type="spellEnd"/>
-      <w:r>
-        <w:rPr>
-          <w:rFonts w:ascii="Consolas" w:eastAsia="Courier New" w:hAnsi="Consolas" w:cs="Courier New"/>
-          <w:sz w:val="18"/>
-          <w:szCs w:val="18"/>
-          <w:lang w:val="en-US"/>
-        </w:rPr>
-        <w:t xml:space="preserve"> = await </w:t>
-      </w:r>
-      <w:proofErr w:type="spellStart"/>
-      <w:r>
-        <w:rPr>
-          <w:rFonts w:ascii="Consolas" w:eastAsia="Courier New" w:hAnsi="Consolas" w:cs="Courier New"/>
-          <w:sz w:val="18"/>
-          <w:szCs w:val="18"/>
-          <w:lang w:val="en-US"/>
-        </w:rPr>
-        <w:t>getAssetRegistry</w:t>
-      </w:r>
-      <w:proofErr w:type="spellEnd"/>
-      <w:r>
-        <w:rPr>
-          <w:rFonts w:ascii="Consolas" w:eastAsia="Courier New" w:hAnsi="Consolas" w:cs="Courier New"/>
-          <w:sz w:val="18"/>
-          <w:szCs w:val="18"/>
-          <w:lang w:val="en-US"/>
-        </w:rPr>
-        <w:t>('</w:t>
-      </w:r>
-      <w:proofErr w:type="spellStart"/>
-      <w:r>
-        <w:rPr>
-          <w:rFonts w:ascii="Consolas" w:eastAsia="Courier New" w:hAnsi="Consolas" w:cs="Courier New"/>
-          <w:sz w:val="18"/>
-          <w:szCs w:val="18"/>
-          <w:lang w:val="en-US"/>
-        </w:rPr>
-        <w:t>org.example.mynetwork.Transaction</w:t>
-      </w:r>
-      <w:proofErr w:type="spellEnd"/>
-      <w:r>
-        <w:rPr>
-          <w:rFonts w:ascii="Consolas" w:eastAsia="Courier New" w:hAnsi="Consolas" w:cs="Courier New"/>
-          <w:sz w:val="18"/>
-          <w:szCs w:val="18"/>
-          <w:lang w:val="en-US"/>
-        </w:rPr>
-        <w:t>');</w:t>
-      </w:r>
-    </w:p>
-    <w:p>
-      <w:pPr>
-        <w:spacing w:after="0"/>
-        <w:rPr>
-          <w:rFonts w:ascii="Consolas" w:eastAsia="Courier New" w:hAnsi="Consolas" w:cs="Courier New"/>
-          <w:sz w:val="18"/>
-          <w:szCs w:val="18"/>
-          <w:lang w:val="en-US"/>
-        </w:rPr>
-      </w:pPr>
-      <w:r>
-        <w:rPr>
-          <w:rFonts w:ascii="Consolas" w:eastAsia="Courier New" w:hAnsi="Consolas" w:cs="Courier New"/>
-          <w:sz w:val="18"/>
-          <w:szCs w:val="18"/>
-          <w:lang w:val="en-US"/>
-        </w:rPr>
-        <w:t xml:space="preserve">    </w:t>
-      </w:r>
-      <w:proofErr w:type="gramStart"/>
-      <w:r>
-        <w:rPr>
-          <w:rFonts w:ascii="Consolas" w:eastAsia="Courier New" w:hAnsi="Consolas" w:cs="Courier New"/>
-          <w:sz w:val="18"/>
-          <w:szCs w:val="18"/>
-          <w:lang w:val="en-US"/>
-        </w:rPr>
-        <w:t>await</w:t>
-      </w:r>
-      <w:proofErr w:type="gramEnd"/>
-      <w:r>
-        <w:rPr>
-          <w:rFonts w:ascii="Consolas" w:eastAsia="Courier New" w:hAnsi="Consolas" w:cs="Courier New"/>
-          <w:sz w:val="18"/>
-          <w:szCs w:val="18"/>
-          <w:lang w:val="en-US"/>
-        </w:rPr>
-        <w:t xml:space="preserve"> </w:t>
-      </w:r>
-      <w:proofErr w:type="spellStart"/>
-      <w:r>
-        <w:rPr>
-          <w:rFonts w:ascii="Consolas" w:eastAsia="Courier New" w:hAnsi="Consolas" w:cs="Courier New"/>
-          <w:sz w:val="18"/>
-          <w:szCs w:val="18"/>
-          <w:lang w:val="en-US"/>
-        </w:rPr>
-        <w:t>assetRegistry.update</w:t>
-      </w:r>
-      <w:proofErr w:type="spellEnd"/>
-      <w:r>
-        <w:rPr>
-          <w:rFonts w:ascii="Consolas" w:eastAsia="Courier New" w:hAnsi="Consolas" w:cs="Courier New"/>
-          <w:sz w:val="18"/>
-          <w:szCs w:val="18"/>
-          <w:lang w:val="en-US"/>
-        </w:rPr>
-        <w:t>(</w:t>
-      </w:r>
-      <w:proofErr w:type="spellStart"/>
-      <w:r>
-        <w:rPr>
-          <w:rFonts w:ascii="Consolas" w:eastAsia="Courier New" w:hAnsi="Consolas" w:cs="Courier New"/>
-          <w:sz w:val="18"/>
-          <w:szCs w:val="18"/>
-          <w:lang w:val="en-US"/>
-        </w:rPr>
-        <w:t>trade.money</w:t>
-      </w:r>
-      <w:proofErr w:type="spellEnd"/>
       <w:r>
         <w:rPr>
           <w:rFonts w:ascii="Consolas" w:eastAsia="Courier New" w:hAnsi="Consolas" w:cs="Courier New"/>
@@ -3400,6 +3122,96 @@
           <w:lang w:val="en-US"/>
         </w:rPr>
       </w:pPr>
+      <w:r>
+        <w:rPr>
+          <w:rFonts w:ascii="Consolas" w:eastAsia="Courier New" w:hAnsi="Consolas" w:cs="Courier New"/>
+          <w:sz w:val="18"/>
+          <w:szCs w:val="18"/>
+          <w:lang w:val="en-US"/>
+        </w:rPr>
+        <w:t>rule Default {</w:t>
+      </w:r>
+    </w:p>
+    <w:p>
+      <w:pPr>
+        <w:spacing w:after="0"/>
+        <w:rPr>
+          <w:rFonts w:ascii="Consolas" w:eastAsia="Courier New" w:hAnsi="Consolas" w:cs="Courier New"/>
+          <w:sz w:val="18"/>
+          <w:szCs w:val="18"/>
+          <w:lang w:val="en-US"/>
+        </w:rPr>
+      </w:pPr>
+      <w:r>
+        <w:rPr>
+          <w:rFonts w:ascii="Consolas" w:eastAsia="Courier New" w:hAnsi="Consolas" w:cs="Courier New"/>
+          <w:sz w:val="18"/>
+          <w:szCs w:val="18"/>
+          <w:lang w:val="en-US"/>
+        </w:rPr>
+        <w:t xml:space="preserve">    description: "Allow all participants access to all resources"</w:t>
+      </w:r>
+    </w:p>
+    <w:p>
+      <w:pPr>
+        <w:spacing w:after="0"/>
+        <w:rPr>
+          <w:rFonts w:ascii="Consolas" w:eastAsia="Courier New" w:hAnsi="Consolas" w:cs="Courier New"/>
+          <w:sz w:val="18"/>
+          <w:szCs w:val="18"/>
+          <w:lang w:val="en-US"/>
+        </w:rPr>
+      </w:pPr>
+      <w:r>
+        <w:rPr>
+          <w:rFonts w:ascii="Consolas" w:eastAsia="Courier New" w:hAnsi="Consolas" w:cs="Courier New"/>
+          <w:sz w:val="18"/>
+          <w:szCs w:val="18"/>
+          <w:lang w:val="en-US"/>
+        </w:rPr>
+        <w:t xml:space="preserve">    participant: "ANY"</w:t>
+      </w:r>
+    </w:p>
+    <w:p>
+      <w:pPr>
+        <w:spacing w:after="0"/>
+        <w:rPr>
+          <w:rFonts w:ascii="Consolas" w:eastAsia="Courier New" w:hAnsi="Consolas" w:cs="Courier New"/>
+          <w:sz w:val="18"/>
+          <w:szCs w:val="18"/>
+          <w:lang w:val="en-US"/>
+        </w:rPr>
+      </w:pPr>
+      <w:r>
+        <w:rPr>
+          <w:rFonts w:ascii="Consolas" w:eastAsia="Courier New" w:hAnsi="Consolas" w:cs="Courier New"/>
+          <w:sz w:val="18"/>
+          <w:szCs w:val="18"/>
+          <w:lang w:val="en-US"/>
+        </w:rPr>
+        <w:t xml:space="preserve">    operation: ALL</w:t>
+      </w:r>
+    </w:p>
+    <w:p>
+      <w:pPr>
+        <w:spacing w:after="0"/>
+        <w:rPr>
+          <w:rFonts w:ascii="Consolas" w:eastAsia="Courier New" w:hAnsi="Consolas" w:cs="Courier New"/>
+          <w:sz w:val="18"/>
+          <w:szCs w:val="18"/>
+          <w:lang w:val="en-US"/>
+        </w:rPr>
+      </w:pPr>
+      <w:r>
+        <w:rPr>
+          <w:rFonts w:ascii="Consolas" w:eastAsia="Courier New" w:hAnsi="Consolas" w:cs="Courier New"/>
+          <w:sz w:val="18"/>
+          <w:szCs w:val="18"/>
+          <w:lang w:val="en-US"/>
+        </w:rPr>
+        <w:t xml:space="preserve">    resource: "</w:t>
+      </w:r>
+      <w:proofErr w:type="spellStart"/>
       <w:proofErr w:type="gramStart"/>
       <w:r>
         <w:rPr>
@@ -3408,7 +3220,7 @@
           <w:szCs w:val="18"/>
           <w:lang w:val="en-US"/>
         </w:rPr>
-        <w:t>rule</w:t>
+        <w:t>org.dmitrysenkovich</w:t>
       </w:r>
       <w:proofErr w:type="gramEnd"/>
       <w:r>
@@ -3418,28 +3230,180 @@
           <w:szCs w:val="18"/>
           <w:lang w:val="en-US"/>
         </w:rPr>
-        <w:t xml:space="preserve"> Default {</w:t>
-      </w:r>
-    </w:p>
-    <w:p>
-      <w:pPr>
-        <w:spacing w:after="0"/>
-        <w:rPr>
-          <w:rFonts w:ascii="Consolas" w:eastAsia="Courier New" w:hAnsi="Consolas" w:cs="Courier New"/>
-          <w:sz w:val="18"/>
-          <w:szCs w:val="18"/>
-          <w:lang w:val="en-US"/>
-        </w:rPr>
-      </w:pPr>
-      <w:r>
-        <w:rPr>
-          <w:rFonts w:ascii="Consolas" w:eastAsia="Courier New" w:hAnsi="Consolas" w:cs="Courier New"/>
-          <w:sz w:val="18"/>
-          <w:szCs w:val="18"/>
-          <w:lang w:val="en-US"/>
-        </w:rPr>
-        <w:t xml:space="preserve">    </w:t>
-      </w:r>
+        <w:t>.personal</w:t>
+      </w:r>
+      <w:proofErr w:type="spellEnd"/>
+      <w:r>
+        <w:rPr>
+          <w:rFonts w:ascii="Consolas" w:eastAsia="Courier New" w:hAnsi="Consolas" w:cs="Courier New"/>
+          <w:sz w:val="18"/>
+          <w:szCs w:val="18"/>
+          <w:lang w:val="en-US"/>
+        </w:rPr>
+        <w:t>.*"</w:t>
+      </w:r>
+    </w:p>
+    <w:p>
+      <w:pPr>
+        <w:spacing w:after="0"/>
+        <w:rPr>
+          <w:rFonts w:ascii="Consolas" w:eastAsia="Courier New" w:hAnsi="Consolas" w:cs="Courier New"/>
+          <w:sz w:val="18"/>
+          <w:szCs w:val="18"/>
+          <w:lang w:val="en-US"/>
+        </w:rPr>
+      </w:pPr>
+      <w:r>
+        <w:rPr>
+          <w:rFonts w:ascii="Consolas" w:eastAsia="Courier New" w:hAnsi="Consolas" w:cs="Courier New"/>
+          <w:sz w:val="18"/>
+          <w:szCs w:val="18"/>
+          <w:lang w:val="en-US"/>
+        </w:rPr>
+        <w:t xml:space="preserve">    action: ALLOW</w:t>
+      </w:r>
+    </w:p>
+    <w:p>
+      <w:pPr>
+        <w:spacing w:after="0"/>
+        <w:rPr>
+          <w:rFonts w:ascii="Consolas" w:eastAsia="Courier New" w:hAnsi="Consolas" w:cs="Courier New"/>
+          <w:sz w:val="18"/>
+          <w:szCs w:val="18"/>
+          <w:lang w:val="en-US"/>
+        </w:rPr>
+      </w:pPr>
+      <w:r>
+        <w:rPr>
+          <w:rFonts w:ascii="Consolas" w:eastAsia="Courier New" w:hAnsi="Consolas" w:cs="Courier New"/>
+          <w:sz w:val="18"/>
+          <w:szCs w:val="18"/>
+          <w:lang w:val="en-US"/>
+        </w:rPr>
+        <w:t>}</w:t>
+      </w:r>
+    </w:p>
+    <w:p>
+      <w:pPr>
+        <w:spacing w:after="0"/>
+        <w:rPr>
+          <w:rFonts w:ascii="Consolas" w:eastAsia="Courier New" w:hAnsi="Consolas" w:cs="Courier New"/>
+          <w:sz w:val="18"/>
+          <w:szCs w:val="18"/>
+          <w:lang w:val="en-US"/>
+        </w:rPr>
+      </w:pPr>
+      <w:r>
+        <w:rPr>
+          <w:rFonts w:ascii="Consolas" w:eastAsia="Courier New" w:hAnsi="Consolas" w:cs="Courier New"/>
+          <w:sz w:val="18"/>
+          <w:szCs w:val="18"/>
+          <w:lang w:val="en-US"/>
+        </w:rPr>
+        <w:t xml:space="preserve">rule </w:t>
+      </w:r>
+      <w:proofErr w:type="spellStart"/>
+      <w:r>
+        <w:rPr>
+          <w:rFonts w:ascii="Consolas" w:eastAsia="Courier New" w:hAnsi="Consolas" w:cs="Courier New"/>
+          <w:sz w:val="18"/>
+          <w:szCs w:val="18"/>
+          <w:lang w:val="en-US"/>
+        </w:rPr>
+        <w:t>SystemACL</w:t>
+      </w:r>
+      <w:proofErr w:type="spellEnd"/>
+      <w:r>
+        <w:rPr>
+          <w:rFonts w:ascii="Consolas" w:eastAsia="Courier New" w:hAnsi="Consolas" w:cs="Courier New"/>
+          <w:sz w:val="18"/>
+          <w:szCs w:val="18"/>
+          <w:lang w:val="en-US"/>
+        </w:rPr>
+        <w:t xml:space="preserve"> {</w:t>
+      </w:r>
+    </w:p>
+    <w:p>
+      <w:pPr>
+        <w:spacing w:after="0"/>
+        <w:rPr>
+          <w:rFonts w:ascii="Consolas" w:eastAsia="Courier New" w:hAnsi="Consolas" w:cs="Courier New"/>
+          <w:sz w:val="18"/>
+          <w:szCs w:val="18"/>
+          <w:lang w:val="en-US"/>
+        </w:rPr>
+      </w:pPr>
+      <w:r>
+        <w:rPr>
+          <w:rFonts w:ascii="Consolas" w:eastAsia="Courier New" w:hAnsi="Consolas" w:cs="Courier New"/>
+          <w:sz w:val="18"/>
+          <w:szCs w:val="18"/>
+          <w:lang w:val="en-US"/>
+        </w:rPr>
+        <w:t xml:space="preserve">  description:  "System ACL to permit all access"</w:t>
+      </w:r>
+    </w:p>
+    <w:p>
+      <w:pPr>
+        <w:spacing w:after="0"/>
+        <w:rPr>
+          <w:rFonts w:ascii="Consolas" w:eastAsia="Courier New" w:hAnsi="Consolas" w:cs="Courier New"/>
+          <w:sz w:val="18"/>
+          <w:szCs w:val="18"/>
+          <w:lang w:val="en-US"/>
+        </w:rPr>
+      </w:pPr>
+      <w:r>
+        <w:rPr>
+          <w:rFonts w:ascii="Consolas" w:eastAsia="Courier New" w:hAnsi="Consolas" w:cs="Courier New"/>
+          <w:sz w:val="18"/>
+          <w:szCs w:val="18"/>
+          <w:lang w:val="en-US"/>
+        </w:rPr>
+        <w:lastRenderedPageBreak/>
+        <w:t xml:space="preserve">  participant: "ANY"</w:t>
+      </w:r>
+    </w:p>
+    <w:p>
+      <w:pPr>
+        <w:spacing w:after="0"/>
+        <w:rPr>
+          <w:rFonts w:ascii="Consolas" w:eastAsia="Courier New" w:hAnsi="Consolas" w:cs="Courier New"/>
+          <w:sz w:val="18"/>
+          <w:szCs w:val="18"/>
+          <w:lang w:val="en-US"/>
+        </w:rPr>
+      </w:pPr>
+      <w:r>
+        <w:rPr>
+          <w:rFonts w:ascii="Consolas" w:eastAsia="Courier New" w:hAnsi="Consolas" w:cs="Courier New"/>
+          <w:sz w:val="18"/>
+          <w:szCs w:val="18"/>
+          <w:lang w:val="en-US"/>
+        </w:rPr>
+        <w:t xml:space="preserve">  operation: ALL</w:t>
+      </w:r>
+    </w:p>
+    <w:p>
+      <w:pPr>
+        <w:spacing w:after="0"/>
+        <w:rPr>
+          <w:rFonts w:ascii="Consolas" w:eastAsia="Courier New" w:hAnsi="Consolas" w:cs="Courier New"/>
+          <w:sz w:val="18"/>
+          <w:szCs w:val="18"/>
+          <w:lang w:val="en-US"/>
+        </w:rPr>
+      </w:pPr>
+      <w:r>
+        <w:rPr>
+          <w:rFonts w:ascii="Consolas" w:eastAsia="Courier New" w:hAnsi="Consolas" w:cs="Courier New"/>
+          <w:sz w:val="18"/>
+          <w:szCs w:val="18"/>
+          <w:lang w:val="en-US"/>
+        </w:rPr>
+        <w:t xml:space="preserve">  resource: "</w:t>
+      </w:r>
+      <w:proofErr w:type="spellStart"/>
       <w:proofErr w:type="gramStart"/>
       <w:r>
         <w:rPr>
@@ -3448,7 +3412,7 @@
           <w:szCs w:val="18"/>
           <w:lang w:val="en-US"/>
         </w:rPr>
-        <w:t>description</w:t>
+        <w:t>org.hyperledger</w:t>
       </w:r>
       <w:proofErr w:type="gramEnd"/>
       <w:r>
@@ -3458,27 +3422,140 @@
           <w:szCs w:val="18"/>
           <w:lang w:val="en-US"/>
         </w:rPr>
-        <w:t>: "Allow all participants access to all resources"</w:t>
-      </w:r>
-    </w:p>
-    <w:p>
-      <w:pPr>
-        <w:spacing w:after="0"/>
-        <w:rPr>
-          <w:rFonts w:ascii="Consolas" w:eastAsia="Courier New" w:hAnsi="Consolas" w:cs="Courier New"/>
-          <w:sz w:val="18"/>
-          <w:szCs w:val="18"/>
-          <w:lang w:val="en-US"/>
-        </w:rPr>
-      </w:pPr>
-      <w:r>
-        <w:rPr>
-          <w:rFonts w:ascii="Consolas" w:eastAsia="Courier New" w:hAnsi="Consolas" w:cs="Courier New"/>
-          <w:sz w:val="18"/>
-          <w:szCs w:val="18"/>
-          <w:lang w:val="en-US"/>
-        </w:rPr>
-        <w:t xml:space="preserve">    </w:t>
+        <w:t>.composer.system</w:t>
+      </w:r>
+      <w:proofErr w:type="spellEnd"/>
+      <w:r>
+        <w:rPr>
+          <w:rFonts w:ascii="Consolas" w:eastAsia="Courier New" w:hAnsi="Consolas" w:cs="Courier New"/>
+          <w:sz w:val="18"/>
+          <w:szCs w:val="18"/>
+          <w:lang w:val="en-US"/>
+        </w:rPr>
+        <w:t>.**"</w:t>
+      </w:r>
+    </w:p>
+    <w:p>
+      <w:pPr>
+        <w:spacing w:after="0"/>
+        <w:rPr>
+          <w:rFonts w:ascii="Consolas" w:eastAsia="Courier New" w:hAnsi="Consolas" w:cs="Courier New"/>
+          <w:sz w:val="18"/>
+          <w:szCs w:val="18"/>
+        </w:rPr>
+      </w:pPr>
+      <w:r>
+        <w:rPr>
+          <w:rFonts w:ascii="Consolas" w:eastAsia="Courier New" w:hAnsi="Consolas" w:cs="Courier New"/>
+          <w:sz w:val="18"/>
+          <w:szCs w:val="18"/>
+          <w:lang w:val="en-US"/>
+        </w:rPr>
+        <w:t xml:space="preserve">  </w:t>
+      </w:r>
+      <w:proofErr w:type="spellStart"/>
+      <w:r>
+        <w:rPr>
+          <w:rFonts w:ascii="Consolas" w:eastAsia="Courier New" w:hAnsi="Consolas" w:cs="Courier New"/>
+          <w:sz w:val="18"/>
+          <w:szCs w:val="18"/>
+        </w:rPr>
+        <w:t>action</w:t>
+      </w:r>
+      <w:proofErr w:type="spellEnd"/>
+      <w:r>
+        <w:rPr>
+          <w:rFonts w:ascii="Consolas" w:eastAsia="Courier New" w:hAnsi="Consolas" w:cs="Courier New"/>
+          <w:sz w:val="18"/>
+          <w:szCs w:val="18"/>
+        </w:rPr>
+        <w:t>: ALLOW</w:t>
+      </w:r>
+    </w:p>
+    <w:p>
+      <w:pPr>
+        <w:spacing w:after="0"/>
+        <w:rPr>
+          <w:rFonts w:ascii="Consolas" w:eastAsia="Courier New" w:hAnsi="Consolas" w:cs="Courier New"/>
+          <w:sz w:val="18"/>
+          <w:szCs w:val="18"/>
+        </w:rPr>
+      </w:pPr>
+      <w:r>
+        <w:rPr>
+          <w:rFonts w:ascii="Consolas" w:eastAsia="Courier New" w:hAnsi="Consolas" w:cs="Courier New"/>
+          <w:sz w:val="18"/>
+          <w:szCs w:val="18"/>
+        </w:rPr>
+        <w:t>}</w:t>
+      </w:r>
+    </w:p>
+    <w:p>
+      <w:pPr>
+        <w:spacing w:after="0"/>
+      </w:pPr>
+    </w:p>
+    <w:p>
+      <w:pPr>
+        <w:ind w:firstLine="426"/>
+      </w:pPr>
+      <w:r>
+        <w:t xml:space="preserve">На </w:t>
+      </w:r>
+      <w:proofErr w:type="spellStart"/>
+      <w:r>
+        <w:t>Hyperledger</w:t>
+      </w:r>
+      <w:proofErr w:type="spellEnd"/>
+      <w:r>
+        <w:t xml:space="preserve"> </w:t>
+      </w:r>
+      <w:proofErr w:type="spellStart"/>
+      <w:r>
+        <w:t>Fabric</w:t>
+      </w:r>
+      <w:proofErr w:type="spellEnd"/>
+      <w:r>
+        <w:t xml:space="preserve"> можно устанавливать сети в форме специальных архивов, сгенерируем такой для нашего проекта:</w:t>
+      </w:r>
+    </w:p>
+    <w:p>
+      <w:pPr>
+        <w:rPr>
+          <w:rFonts w:ascii="Consolas" w:eastAsia="Courier New" w:hAnsi="Consolas" w:cs="Courier New"/>
+          <w:sz w:val="18"/>
+          <w:szCs w:val="18"/>
+          <w:lang w:val="en-US"/>
+        </w:rPr>
+      </w:pPr>
+      <w:r>
+        <w:rPr>
+          <w:rFonts w:ascii="Consolas" w:eastAsia="Courier New" w:hAnsi="Consolas" w:cs="Courier New"/>
+          <w:sz w:val="18"/>
+          <w:szCs w:val="18"/>
+          <w:lang w:val="en-US"/>
+        </w:rPr>
+        <w:t xml:space="preserve">composer archive create -t </w:t>
+      </w:r>
+      <w:proofErr w:type="spellStart"/>
+      <w:r>
+        <w:rPr>
+          <w:rFonts w:ascii="Consolas" w:eastAsia="Courier New" w:hAnsi="Consolas" w:cs="Courier New"/>
+          <w:sz w:val="18"/>
+          <w:szCs w:val="18"/>
+          <w:lang w:val="en-US"/>
+        </w:rPr>
+        <w:t>dir</w:t>
+      </w:r>
+      <w:proofErr w:type="spellEnd"/>
+      <w:r>
+        <w:rPr>
+          <w:rFonts w:ascii="Consolas" w:eastAsia="Courier New" w:hAnsi="Consolas" w:cs="Courier New"/>
+          <w:sz w:val="18"/>
+          <w:szCs w:val="18"/>
+          <w:lang w:val="en-US"/>
+        </w:rPr>
+        <w:t xml:space="preserve"> -</w:t>
       </w:r>
       <w:proofErr w:type="gramStart"/>
       <w:r>
@@ -3488,38 +3565,274 @@
           <w:szCs w:val="18"/>
           <w:lang w:val="en-US"/>
         </w:rPr>
-        <w:t>participant</w:t>
+        <w:t>n .</w:t>
       </w:r>
       <w:proofErr w:type="gramEnd"/>
-      <w:r>
-        <w:rPr>
-          <w:rFonts w:ascii="Consolas" w:eastAsia="Courier New" w:hAnsi="Consolas" w:cs="Courier New"/>
-          <w:sz w:val="18"/>
-          <w:szCs w:val="18"/>
-          <w:lang w:val="en-US"/>
-        </w:rPr>
-        <w:t>: "ANY"</w:t>
-      </w:r>
-    </w:p>
-    <w:p>
-      <w:pPr>
-        <w:spacing w:after="0"/>
-        <w:rPr>
-          <w:rFonts w:ascii="Consolas" w:eastAsia="Courier New" w:hAnsi="Consolas" w:cs="Courier New"/>
-          <w:sz w:val="18"/>
-          <w:szCs w:val="18"/>
-          <w:lang w:val="en-US"/>
-        </w:rPr>
-      </w:pPr>
-      <w:r>
-        <w:rPr>
-          <w:rFonts w:ascii="Consolas" w:eastAsia="Courier New" w:hAnsi="Consolas" w:cs="Courier New"/>
-          <w:sz w:val="18"/>
-          <w:szCs w:val="18"/>
-          <w:lang w:val="en-US"/>
-        </w:rPr>
-        <w:t xml:space="preserve">    </w:t>
-      </w:r>
+    </w:p>
+    <w:p>
+      <w:pPr>
+        <w:ind w:firstLine="426"/>
+        <w:rPr>
+          <w:lang w:val="en-US"/>
+        </w:rPr>
+      </w:pPr>
+      <w:r>
+        <w:t>Установим</w:t>
+      </w:r>
+      <w:r>
+        <w:rPr>
+          <w:lang w:val="en-US"/>
+        </w:rPr>
+        <w:t xml:space="preserve"> </w:t>
+      </w:r>
+      <w:r>
+        <w:t>нашу</w:t>
+      </w:r>
+      <w:r>
+        <w:rPr>
+          <w:lang w:val="en-US"/>
+        </w:rPr>
+        <w:t xml:space="preserve"> </w:t>
+      </w:r>
+      <w:r>
+        <w:t>сеть</w:t>
+      </w:r>
+      <w:r>
+        <w:rPr>
+          <w:lang w:val="en-US"/>
+        </w:rPr>
+        <w:t>:</w:t>
+      </w:r>
+    </w:p>
+    <w:p>
+      <w:pPr>
+        <w:rPr>
+          <w:rFonts w:ascii="Consolas" w:eastAsia="Courier New" w:hAnsi="Consolas" w:cs="Courier New"/>
+          <w:sz w:val="18"/>
+          <w:szCs w:val="18"/>
+          <w:lang w:val="en-US"/>
+        </w:rPr>
+      </w:pPr>
+      <w:r>
+        <w:rPr>
+          <w:rFonts w:ascii="Consolas" w:eastAsia="Courier New" w:hAnsi="Consolas" w:cs="Courier New"/>
+          <w:sz w:val="18"/>
+          <w:szCs w:val="18"/>
+          <w:lang w:val="en-US"/>
+        </w:rPr>
+        <w:t>composer network install --card PeerAdmin@hlfv1 --</w:t>
+      </w:r>
+      <w:proofErr w:type="spellStart"/>
+      <w:r>
+        <w:rPr>
+          <w:rFonts w:ascii="Consolas" w:eastAsia="Courier New" w:hAnsi="Consolas" w:cs="Courier New"/>
+          <w:sz w:val="18"/>
+          <w:szCs w:val="18"/>
+          <w:lang w:val="en-US"/>
+        </w:rPr>
+        <w:t>archiveFile</w:t>
+      </w:r>
+      <w:proofErr w:type="spellEnd"/>
+      <w:r>
+        <w:rPr>
+          <w:rFonts w:ascii="Consolas" w:eastAsia="Courier New" w:hAnsi="Consolas" w:cs="Courier New"/>
+          <w:sz w:val="18"/>
+          <w:szCs w:val="18"/>
+          <w:lang w:val="en-US"/>
+        </w:rPr>
+        <w:t xml:space="preserve"> </w:t>
+      </w:r>
+      <w:r>
+        <w:rPr>
+          <w:rFonts w:ascii="Consolas" w:eastAsia="Courier New" w:hAnsi="Consolas" w:cs="Courier New"/>
+          <w:sz w:val="18"/>
+          <w:szCs w:val="18"/>
+          <w:lang w:val="en-US"/>
+        </w:rPr>
+        <w:t>bank</w:t>
+      </w:r>
+      <w:r>
+        <w:rPr>
+          <w:rFonts w:ascii="Consolas" w:eastAsia="Courier New" w:hAnsi="Consolas" w:cs="Courier New"/>
+          <w:sz w:val="18"/>
+          <w:szCs w:val="18"/>
+          <w:lang w:val="en-US"/>
+        </w:rPr>
+        <w:t>@0.0.1.bna</w:t>
+      </w:r>
+    </w:p>
+    <w:p>
+      <w:pPr>
+        <w:ind w:firstLine="426"/>
+        <w:rPr>
+          <w:lang w:val="en-US"/>
+        </w:rPr>
+      </w:pPr>
+      <w:r>
+        <w:t>Проверим</w:t>
+      </w:r>
+      <w:r>
+        <w:rPr>
+          <w:lang w:val="en-US"/>
+        </w:rPr>
+        <w:t xml:space="preserve"> </w:t>
+      </w:r>
+      <w:r>
+        <w:t>ее</w:t>
+      </w:r>
+      <w:r>
+        <w:rPr>
+          <w:lang w:val="en-US"/>
+        </w:rPr>
+        <w:t xml:space="preserve"> </w:t>
+      </w:r>
+      <w:r>
+        <w:t>работоспособность</w:t>
+      </w:r>
+      <w:r>
+        <w:rPr>
+          <w:lang w:val="en-US"/>
+        </w:rPr>
+        <w:t>:</w:t>
+      </w:r>
+    </w:p>
+    <w:p>
+      <w:pPr>
+        <w:rPr>
+          <w:rFonts w:ascii="Consolas" w:eastAsia="Courier New" w:hAnsi="Consolas" w:cs="Courier New"/>
+          <w:sz w:val="18"/>
+          <w:szCs w:val="18"/>
+          <w:lang w:val="en-US"/>
+        </w:rPr>
+      </w:pPr>
+      <w:r>
+        <w:rPr>
+          <w:rFonts w:ascii="Consolas" w:eastAsia="Courier New" w:hAnsi="Consolas" w:cs="Courier New"/>
+          <w:sz w:val="18"/>
+          <w:szCs w:val="18"/>
+          <w:lang w:val="en-US"/>
+        </w:rPr>
+        <w:t>composer network start --</w:t>
+      </w:r>
+      <w:proofErr w:type="spellStart"/>
+      <w:r>
+        <w:rPr>
+          <w:rFonts w:ascii="Consolas" w:eastAsia="Courier New" w:hAnsi="Consolas" w:cs="Courier New"/>
+          <w:sz w:val="18"/>
+          <w:szCs w:val="18"/>
+          <w:lang w:val="en-US"/>
+        </w:rPr>
+        <w:t>networkName</w:t>
+      </w:r>
+      <w:proofErr w:type="spellEnd"/>
+      <w:r>
+        <w:rPr>
+          <w:rFonts w:ascii="Consolas" w:eastAsia="Courier New" w:hAnsi="Consolas" w:cs="Courier New"/>
+          <w:sz w:val="18"/>
+          <w:szCs w:val="18"/>
+          <w:lang w:val="en-US"/>
+        </w:rPr>
+        <w:t xml:space="preserve"> </w:t>
+      </w:r>
+      <w:r>
+        <w:rPr>
+          <w:rFonts w:ascii="Consolas" w:eastAsia="Courier New" w:hAnsi="Consolas" w:cs="Courier New"/>
+          <w:sz w:val="18"/>
+          <w:szCs w:val="18"/>
+          <w:lang w:val="en-US"/>
+        </w:rPr>
+        <w:t>bank</w:t>
+      </w:r>
+      <w:r>
+        <w:rPr>
+          <w:rFonts w:ascii="Consolas" w:eastAsia="Courier New" w:hAnsi="Consolas" w:cs="Courier New"/>
+          <w:sz w:val="18"/>
+          <w:szCs w:val="18"/>
+          <w:lang w:val="en-US"/>
+        </w:rPr>
+        <w:t xml:space="preserve"> --</w:t>
+      </w:r>
+      <w:proofErr w:type="spellStart"/>
+      <w:r>
+        <w:rPr>
+          <w:rFonts w:ascii="Consolas" w:eastAsia="Courier New" w:hAnsi="Consolas" w:cs="Courier New"/>
+          <w:sz w:val="18"/>
+          <w:szCs w:val="18"/>
+          <w:lang w:val="en-US"/>
+        </w:rPr>
+        <w:t>networkVersion</w:t>
+      </w:r>
+      <w:proofErr w:type="spellEnd"/>
+      <w:r>
+        <w:rPr>
+          <w:rFonts w:ascii="Consolas" w:eastAsia="Courier New" w:hAnsi="Consolas" w:cs="Courier New"/>
+          <w:sz w:val="18"/>
+          <w:szCs w:val="18"/>
+          <w:lang w:val="en-US"/>
+        </w:rPr>
+        <w:t xml:space="preserve"> 0.0.1 --</w:t>
+      </w:r>
+      <w:proofErr w:type="spellStart"/>
+      <w:r>
+        <w:rPr>
+          <w:rFonts w:ascii="Consolas" w:eastAsia="Courier New" w:hAnsi="Consolas" w:cs="Courier New"/>
+          <w:sz w:val="18"/>
+          <w:szCs w:val="18"/>
+          <w:lang w:val="en-US"/>
+        </w:rPr>
+        <w:t>networkAdmin</w:t>
+      </w:r>
+      <w:proofErr w:type="spellEnd"/>
+      <w:r>
+        <w:rPr>
+          <w:rFonts w:ascii="Consolas" w:eastAsia="Courier New" w:hAnsi="Consolas" w:cs="Courier New"/>
+          <w:sz w:val="18"/>
+          <w:szCs w:val="18"/>
+          <w:lang w:val="en-US"/>
+        </w:rPr>
+        <w:t xml:space="preserve"> admin --</w:t>
+      </w:r>
+      <w:proofErr w:type="spellStart"/>
+      <w:r>
+        <w:rPr>
+          <w:rFonts w:ascii="Consolas" w:eastAsia="Courier New" w:hAnsi="Consolas" w:cs="Courier New"/>
+          <w:sz w:val="18"/>
+          <w:szCs w:val="18"/>
+          <w:lang w:val="en-US"/>
+        </w:rPr>
+        <w:t>networkAdminEnrollSecret</w:t>
+      </w:r>
+      <w:proofErr w:type="spellEnd"/>
+      <w:r>
+        <w:rPr>
+          <w:rFonts w:ascii="Consolas" w:eastAsia="Courier New" w:hAnsi="Consolas" w:cs="Courier New"/>
+          <w:sz w:val="18"/>
+          <w:szCs w:val="18"/>
+          <w:lang w:val="en-US"/>
+        </w:rPr>
+        <w:t xml:space="preserve"> </w:t>
+      </w:r>
+      <w:proofErr w:type="spellStart"/>
+      <w:r>
+        <w:rPr>
+          <w:rFonts w:ascii="Consolas" w:eastAsia="Courier New" w:hAnsi="Consolas" w:cs="Courier New"/>
+          <w:sz w:val="18"/>
+          <w:szCs w:val="18"/>
+          <w:lang w:val="en-US"/>
+        </w:rPr>
+        <w:t>adminpw</w:t>
+      </w:r>
+      <w:proofErr w:type="spellEnd"/>
+      <w:r>
+        <w:rPr>
+          <w:rFonts w:ascii="Consolas" w:eastAsia="Courier New" w:hAnsi="Consolas" w:cs="Courier New"/>
+          <w:sz w:val="18"/>
+          <w:szCs w:val="18"/>
+          <w:lang w:val="en-US"/>
+        </w:rPr>
+        <w:t xml:space="preserve"> --card PeerAdmin@hlfv1 --file </w:t>
+      </w:r>
+      <w:proofErr w:type="spellStart"/>
       <w:proofErr w:type="gramStart"/>
       <w:r>
         <w:rPr>
@@ -3528,839 +3841,48 @@
           <w:szCs w:val="18"/>
           <w:lang w:val="en-US"/>
         </w:rPr>
-        <w:t>operation</w:t>
-      </w:r>
+        <w:t>networkadmin.card</w:t>
+      </w:r>
+      <w:proofErr w:type="spellEnd"/>
       <w:proofErr w:type="gramEnd"/>
-      <w:r>
-        <w:rPr>
-          <w:rFonts w:ascii="Consolas" w:eastAsia="Courier New" w:hAnsi="Consolas" w:cs="Courier New"/>
-          <w:sz w:val="18"/>
-          <w:szCs w:val="18"/>
-          <w:lang w:val="en-US"/>
-        </w:rPr>
-        <w:t>: ALL</w:t>
-      </w:r>
-    </w:p>
-    <w:p>
-      <w:pPr>
-        <w:spacing w:after="0"/>
-        <w:rPr>
-          <w:rFonts w:ascii="Consolas" w:eastAsia="Courier New" w:hAnsi="Consolas" w:cs="Courier New"/>
-          <w:sz w:val="18"/>
-          <w:szCs w:val="18"/>
-          <w:lang w:val="en-US"/>
-        </w:rPr>
-      </w:pPr>
-      <w:r>
-        <w:rPr>
-          <w:rFonts w:ascii="Consolas" w:eastAsia="Courier New" w:hAnsi="Consolas" w:cs="Courier New"/>
-          <w:sz w:val="18"/>
-          <w:szCs w:val="18"/>
-          <w:lang w:val="en-US"/>
-        </w:rPr>
-        <w:t xml:space="preserve">    </w:t>
-      </w:r>
-      <w:proofErr w:type="gramStart"/>
-      <w:r>
-        <w:rPr>
-          <w:rFonts w:ascii="Consolas" w:eastAsia="Courier New" w:hAnsi="Consolas" w:cs="Courier New"/>
-          <w:sz w:val="18"/>
-          <w:szCs w:val="18"/>
-          <w:lang w:val="en-US"/>
-        </w:rPr>
-        <w:t>resource</w:t>
-      </w:r>
-      <w:proofErr w:type="gramEnd"/>
-      <w:r>
-        <w:rPr>
-          <w:rFonts w:ascii="Consolas" w:eastAsia="Courier New" w:hAnsi="Consolas" w:cs="Courier New"/>
-          <w:sz w:val="18"/>
-          <w:szCs w:val="18"/>
-          <w:lang w:val="en-US"/>
-        </w:rPr>
-        <w:t>: "</w:t>
-      </w:r>
-      <w:proofErr w:type="spellStart"/>
-      <w:r>
-        <w:rPr>
-          <w:rFonts w:ascii="Consolas" w:eastAsia="Courier New" w:hAnsi="Consolas" w:cs="Courier New"/>
-          <w:sz w:val="18"/>
-          <w:szCs w:val="18"/>
-          <w:lang w:val="en-US"/>
-        </w:rPr>
-        <w:t>org.dmitrysenkovich.personal</w:t>
-      </w:r>
-      <w:proofErr w:type="spellEnd"/>
-      <w:r>
-        <w:rPr>
-          <w:rFonts w:ascii="Consolas" w:eastAsia="Courier New" w:hAnsi="Consolas" w:cs="Courier New"/>
-          <w:sz w:val="18"/>
-          <w:szCs w:val="18"/>
-          <w:lang w:val="en-US"/>
-        </w:rPr>
-        <w:t>.*"</w:t>
-      </w:r>
-    </w:p>
-    <w:p>
-      <w:pPr>
-        <w:spacing w:after="0"/>
-        <w:rPr>
-          <w:rFonts w:ascii="Consolas" w:eastAsia="Courier New" w:hAnsi="Consolas" w:cs="Courier New"/>
-          <w:sz w:val="18"/>
-          <w:szCs w:val="18"/>
-          <w:lang w:val="en-US"/>
-        </w:rPr>
-      </w:pPr>
-      <w:r>
-        <w:rPr>
-          <w:rFonts w:ascii="Consolas" w:eastAsia="Courier New" w:hAnsi="Consolas" w:cs="Courier New"/>
-          <w:sz w:val="18"/>
-          <w:szCs w:val="18"/>
-          <w:lang w:val="en-US"/>
-        </w:rPr>
-        <w:t xml:space="preserve">    </w:t>
-      </w:r>
-      <w:proofErr w:type="gramStart"/>
-      <w:r>
-        <w:rPr>
-          <w:rFonts w:ascii="Consolas" w:eastAsia="Courier New" w:hAnsi="Consolas" w:cs="Courier New"/>
-          <w:sz w:val="18"/>
-          <w:szCs w:val="18"/>
-          <w:lang w:val="en-US"/>
-        </w:rPr>
-        <w:t>action</w:t>
-      </w:r>
-      <w:proofErr w:type="gramEnd"/>
-      <w:r>
-        <w:rPr>
-          <w:rFonts w:ascii="Consolas" w:eastAsia="Courier New" w:hAnsi="Consolas" w:cs="Courier New"/>
-          <w:sz w:val="18"/>
-          <w:szCs w:val="18"/>
-          <w:lang w:val="en-US"/>
-        </w:rPr>
-        <w:t>: ALLOW</w:t>
-      </w:r>
-    </w:p>
-    <w:p>
-      <w:pPr>
-        <w:spacing w:after="0"/>
-        <w:rPr>
-          <w:rFonts w:ascii="Consolas" w:eastAsia="Courier New" w:hAnsi="Consolas" w:cs="Courier New"/>
-          <w:sz w:val="18"/>
-          <w:szCs w:val="18"/>
-          <w:lang w:val="en-US"/>
-        </w:rPr>
-      </w:pPr>
-      <w:r>
-        <w:rPr>
-          <w:rFonts w:ascii="Consolas" w:eastAsia="Courier New" w:hAnsi="Consolas" w:cs="Courier New"/>
-          <w:sz w:val="18"/>
-          <w:szCs w:val="18"/>
-          <w:lang w:val="en-US"/>
-        </w:rPr>
-        <w:t>}</w:t>
-      </w:r>
-    </w:p>
-    <w:p>
-      <w:pPr>
-        <w:spacing w:after="0"/>
-        <w:rPr>
-          <w:rFonts w:ascii="Consolas" w:eastAsia="Courier New" w:hAnsi="Consolas" w:cs="Courier New"/>
-          <w:sz w:val="18"/>
-          <w:szCs w:val="18"/>
-          <w:lang w:val="en-US"/>
-        </w:rPr>
-      </w:pPr>
-      <w:proofErr w:type="gramStart"/>
-      <w:r>
-        <w:rPr>
-          <w:rFonts w:ascii="Consolas" w:eastAsia="Courier New" w:hAnsi="Consolas" w:cs="Courier New"/>
-          <w:sz w:val="18"/>
-          <w:szCs w:val="18"/>
-          <w:lang w:val="en-US"/>
-        </w:rPr>
-        <w:t>rule</w:t>
-      </w:r>
-      <w:proofErr w:type="gramEnd"/>
-      <w:r>
-        <w:rPr>
-          <w:rFonts w:ascii="Consolas" w:eastAsia="Courier New" w:hAnsi="Consolas" w:cs="Courier New"/>
-          <w:sz w:val="18"/>
-          <w:szCs w:val="18"/>
-          <w:lang w:val="en-US"/>
-        </w:rPr>
-        <w:t xml:space="preserve"> </w:t>
-      </w:r>
-      <w:proofErr w:type="spellStart"/>
-      <w:r>
-        <w:rPr>
-          <w:rFonts w:ascii="Consolas" w:eastAsia="Courier New" w:hAnsi="Consolas" w:cs="Courier New"/>
-          <w:sz w:val="18"/>
-          <w:szCs w:val="18"/>
-          <w:lang w:val="en-US"/>
-        </w:rPr>
-        <w:t>SystemACL</w:t>
-      </w:r>
-      <w:proofErr w:type="spellEnd"/>
-      <w:r>
-        <w:rPr>
-          <w:rFonts w:ascii="Consolas" w:eastAsia="Courier New" w:hAnsi="Consolas" w:cs="Courier New"/>
-          <w:sz w:val="18"/>
-          <w:szCs w:val="18"/>
-          <w:lang w:val="en-US"/>
-        </w:rPr>
-        <w:t xml:space="preserve"> {</w:t>
-      </w:r>
-    </w:p>
-    <w:p>
-      <w:pPr>
-        <w:spacing w:after="0"/>
-        <w:rPr>
-          <w:rFonts w:ascii="Consolas" w:eastAsia="Courier New" w:hAnsi="Consolas" w:cs="Courier New"/>
-          <w:sz w:val="18"/>
-          <w:szCs w:val="18"/>
-          <w:lang w:val="en-US"/>
-        </w:rPr>
-      </w:pPr>
-      <w:r>
-        <w:rPr>
-          <w:rFonts w:ascii="Consolas" w:eastAsia="Courier New" w:hAnsi="Consolas" w:cs="Courier New"/>
-          <w:sz w:val="18"/>
-          <w:szCs w:val="18"/>
-          <w:lang w:val="en-US"/>
-        </w:rPr>
-        <w:t xml:space="preserve">  </w:t>
-      </w:r>
-      <w:proofErr w:type="gramStart"/>
-      <w:r>
-        <w:rPr>
-          <w:rFonts w:ascii="Consolas" w:eastAsia="Courier New" w:hAnsi="Consolas" w:cs="Courier New"/>
-          <w:sz w:val="18"/>
-          <w:szCs w:val="18"/>
-          <w:lang w:val="en-US"/>
-        </w:rPr>
-        <w:t>description</w:t>
-      </w:r>
-      <w:proofErr w:type="gramEnd"/>
-      <w:r>
-        <w:rPr>
-          <w:rFonts w:ascii="Consolas" w:eastAsia="Courier New" w:hAnsi="Consolas" w:cs="Courier New"/>
-          <w:sz w:val="18"/>
-          <w:szCs w:val="18"/>
-          <w:lang w:val="en-US"/>
-        </w:rPr>
-        <w:t>:  "System ACL to permit all access"</w:t>
-      </w:r>
-    </w:p>
-    <w:p>
-      <w:pPr>
-        <w:spacing w:after="0"/>
-        <w:rPr>
-          <w:rFonts w:ascii="Consolas" w:eastAsia="Courier New" w:hAnsi="Consolas" w:cs="Courier New"/>
-          <w:sz w:val="18"/>
-          <w:szCs w:val="18"/>
-          <w:lang w:val="en-US"/>
-        </w:rPr>
-      </w:pPr>
-      <w:r>
-        <w:rPr>
-          <w:rFonts w:ascii="Consolas" w:eastAsia="Courier New" w:hAnsi="Consolas" w:cs="Courier New"/>
-          <w:sz w:val="18"/>
-          <w:szCs w:val="18"/>
-          <w:lang w:val="en-US"/>
-        </w:rPr>
-        <w:lastRenderedPageBreak/>
-        <w:t xml:space="preserve">  </w:t>
-      </w:r>
-      <w:proofErr w:type="gramStart"/>
-      <w:r>
-        <w:rPr>
-          <w:rFonts w:ascii="Consolas" w:eastAsia="Courier New" w:hAnsi="Consolas" w:cs="Courier New"/>
-          <w:sz w:val="18"/>
-          <w:szCs w:val="18"/>
-          <w:lang w:val="en-US"/>
-        </w:rPr>
-        <w:t>participant</w:t>
-      </w:r>
-      <w:proofErr w:type="gramEnd"/>
-      <w:r>
-        <w:rPr>
-          <w:rFonts w:ascii="Consolas" w:eastAsia="Courier New" w:hAnsi="Consolas" w:cs="Courier New"/>
-          <w:sz w:val="18"/>
-          <w:szCs w:val="18"/>
-          <w:lang w:val="en-US"/>
-        </w:rPr>
-        <w:t>: "ANY"</w:t>
-      </w:r>
-    </w:p>
-    <w:p>
-      <w:pPr>
-        <w:spacing w:after="0"/>
-        <w:rPr>
-          <w:rFonts w:ascii="Consolas" w:eastAsia="Courier New" w:hAnsi="Consolas" w:cs="Courier New"/>
-          <w:sz w:val="18"/>
-          <w:szCs w:val="18"/>
-          <w:lang w:val="en-US"/>
-        </w:rPr>
-      </w:pPr>
-      <w:r>
-        <w:rPr>
-          <w:rFonts w:ascii="Consolas" w:eastAsia="Courier New" w:hAnsi="Consolas" w:cs="Courier New"/>
-          <w:sz w:val="18"/>
-          <w:szCs w:val="18"/>
-          <w:lang w:val="en-US"/>
-        </w:rPr>
-        <w:t xml:space="preserve">  </w:t>
-      </w:r>
-      <w:proofErr w:type="gramStart"/>
-      <w:r>
-        <w:rPr>
-          <w:rFonts w:ascii="Consolas" w:eastAsia="Courier New" w:hAnsi="Consolas" w:cs="Courier New"/>
-          <w:sz w:val="18"/>
-          <w:szCs w:val="18"/>
-          <w:lang w:val="en-US"/>
-        </w:rPr>
-        <w:t>operation</w:t>
-      </w:r>
-      <w:proofErr w:type="gramEnd"/>
-      <w:r>
-        <w:rPr>
-          <w:rFonts w:ascii="Consolas" w:eastAsia="Courier New" w:hAnsi="Consolas" w:cs="Courier New"/>
-          <w:sz w:val="18"/>
-          <w:szCs w:val="18"/>
-          <w:lang w:val="en-US"/>
-        </w:rPr>
-        <w:t>: ALL</w:t>
-      </w:r>
-    </w:p>
-    <w:p>
-      <w:pPr>
-        <w:spacing w:after="0"/>
-        <w:rPr>
-          <w:rFonts w:ascii="Consolas" w:eastAsia="Courier New" w:hAnsi="Consolas" w:cs="Courier New"/>
-          <w:sz w:val="18"/>
-          <w:szCs w:val="18"/>
-          <w:lang w:val="en-US"/>
-        </w:rPr>
-      </w:pPr>
-      <w:r>
-        <w:rPr>
-          <w:rFonts w:ascii="Consolas" w:eastAsia="Courier New" w:hAnsi="Consolas" w:cs="Courier New"/>
-          <w:sz w:val="18"/>
-          <w:szCs w:val="18"/>
-          <w:lang w:val="en-US"/>
-        </w:rPr>
-        <w:t xml:space="preserve">  </w:t>
-      </w:r>
-      <w:proofErr w:type="gramStart"/>
-      <w:r>
-        <w:rPr>
-          <w:rFonts w:ascii="Consolas" w:eastAsia="Courier New" w:hAnsi="Consolas" w:cs="Courier New"/>
-          <w:sz w:val="18"/>
-          <w:szCs w:val="18"/>
-          <w:lang w:val="en-US"/>
-        </w:rPr>
-        <w:t>resource</w:t>
-      </w:r>
-      <w:proofErr w:type="gramEnd"/>
-      <w:r>
-        <w:rPr>
-          <w:rFonts w:ascii="Consolas" w:eastAsia="Courier New" w:hAnsi="Consolas" w:cs="Courier New"/>
-          <w:sz w:val="18"/>
-          <w:szCs w:val="18"/>
-          <w:lang w:val="en-US"/>
-        </w:rPr>
-        <w:t>: "</w:t>
-      </w:r>
-      <w:proofErr w:type="spellStart"/>
-      <w:r>
-        <w:rPr>
-          <w:rFonts w:ascii="Consolas" w:eastAsia="Courier New" w:hAnsi="Consolas" w:cs="Courier New"/>
-          <w:sz w:val="18"/>
-          <w:szCs w:val="18"/>
-          <w:lang w:val="en-US"/>
-        </w:rPr>
-        <w:t>org.hyperledger.composer.system</w:t>
-      </w:r>
-      <w:proofErr w:type="spellEnd"/>
-      <w:r>
-        <w:rPr>
-          <w:rFonts w:ascii="Consolas" w:eastAsia="Courier New" w:hAnsi="Consolas" w:cs="Courier New"/>
-          <w:sz w:val="18"/>
-          <w:szCs w:val="18"/>
-          <w:lang w:val="en-US"/>
-        </w:rPr>
-        <w:t>.**"</w:t>
-      </w:r>
-    </w:p>
-    <w:p>
-      <w:pPr>
-        <w:spacing w:after="0"/>
-        <w:rPr>
-          <w:rFonts w:ascii="Consolas" w:eastAsia="Courier New" w:hAnsi="Consolas" w:cs="Courier New"/>
-          <w:sz w:val="18"/>
-          <w:szCs w:val="18"/>
-        </w:rPr>
-      </w:pPr>
-      <w:r>
-        <w:rPr>
-          <w:rFonts w:ascii="Consolas" w:eastAsia="Courier New" w:hAnsi="Consolas" w:cs="Courier New"/>
-          <w:sz w:val="18"/>
-          <w:szCs w:val="18"/>
-          <w:lang w:val="en-US"/>
-        </w:rPr>
-        <w:t xml:space="preserve">  </w:t>
-      </w:r>
-      <w:proofErr w:type="spellStart"/>
-      <w:r>
-        <w:rPr>
-          <w:rFonts w:ascii="Consolas" w:eastAsia="Courier New" w:hAnsi="Consolas" w:cs="Courier New"/>
-          <w:sz w:val="18"/>
-          <w:szCs w:val="18"/>
-        </w:rPr>
-        <w:t>action</w:t>
-      </w:r>
-      <w:proofErr w:type="spellEnd"/>
-      <w:r>
-        <w:rPr>
-          <w:rFonts w:ascii="Consolas" w:eastAsia="Courier New" w:hAnsi="Consolas" w:cs="Courier New"/>
-          <w:sz w:val="18"/>
-          <w:szCs w:val="18"/>
-        </w:rPr>
-        <w:t>: ALLOW</w:t>
-      </w:r>
-    </w:p>
-    <w:p>
-      <w:pPr>
-        <w:spacing w:after="0"/>
-        <w:rPr>
-          <w:rFonts w:ascii="Consolas" w:eastAsia="Courier New" w:hAnsi="Consolas" w:cs="Courier New"/>
-          <w:sz w:val="18"/>
-          <w:szCs w:val="18"/>
-        </w:rPr>
-      </w:pPr>
-      <w:r>
-        <w:rPr>
-          <w:rFonts w:ascii="Consolas" w:eastAsia="Courier New" w:hAnsi="Consolas" w:cs="Courier New"/>
-          <w:sz w:val="18"/>
-          <w:szCs w:val="18"/>
-        </w:rPr>
-        <w:t>}</w:t>
-      </w:r>
-    </w:p>
-    <w:p>
-      <w:pPr>
-        <w:spacing w:after="0"/>
-      </w:pPr>
     </w:p>
     <w:p>
       <w:pPr>
         <w:ind w:firstLine="426"/>
       </w:pPr>
       <w:r>
-        <w:t xml:space="preserve">На </w:t>
-      </w:r>
-      <w:proofErr w:type="spellStart"/>
-      <w:r>
-        <w:t>Hyperledger</w:t>
-      </w:r>
-      <w:proofErr w:type="spellEnd"/>
-      <w:r>
-        <w:t xml:space="preserve"> </w:t>
-      </w:r>
-      <w:proofErr w:type="spellStart"/>
-      <w:r>
-        <w:t>Fabric</w:t>
-      </w:r>
-      <w:proofErr w:type="spellEnd"/>
-      <w:r>
-        <w:t xml:space="preserve"> можно устанавливать сети в форме специальных архивов, сгенерируем такой для нашего проекта:</w:t>
-      </w:r>
-    </w:p>
-    <w:p>
-      <w:pPr>
-        <w:rPr>
-          <w:rFonts w:ascii="Consolas" w:eastAsia="Courier New" w:hAnsi="Consolas" w:cs="Courier New"/>
-          <w:sz w:val="18"/>
-          <w:szCs w:val="18"/>
-          <w:lang w:val="en-US"/>
-        </w:rPr>
-      </w:pPr>
-      <w:proofErr w:type="gramStart"/>
-      <w:r>
-        <w:rPr>
-          <w:rFonts w:ascii="Consolas" w:eastAsia="Courier New" w:hAnsi="Consolas" w:cs="Courier New"/>
-          <w:sz w:val="18"/>
-          <w:szCs w:val="18"/>
-          <w:lang w:val="en-US"/>
-        </w:rPr>
-        <w:t>composer</w:t>
-      </w:r>
-      <w:proofErr w:type="gramEnd"/>
-      <w:r>
-        <w:rPr>
-          <w:rFonts w:ascii="Consolas" w:eastAsia="Courier New" w:hAnsi="Consolas" w:cs="Courier New"/>
-          <w:sz w:val="18"/>
-          <w:szCs w:val="18"/>
-          <w:lang w:val="en-US"/>
-        </w:rPr>
-        <w:t xml:space="preserve"> archive create -t </w:t>
-      </w:r>
-      <w:proofErr w:type="spellStart"/>
-      <w:r>
-        <w:rPr>
-          <w:rFonts w:ascii="Consolas" w:eastAsia="Courier New" w:hAnsi="Consolas" w:cs="Courier New"/>
-          <w:sz w:val="18"/>
-          <w:szCs w:val="18"/>
-          <w:lang w:val="en-US"/>
-        </w:rPr>
-        <w:t>dir</w:t>
-      </w:r>
-      <w:proofErr w:type="spellEnd"/>
-      <w:r>
-        <w:rPr>
-          <w:rFonts w:ascii="Consolas" w:eastAsia="Courier New" w:hAnsi="Consolas" w:cs="Courier New"/>
-          <w:sz w:val="18"/>
-          <w:szCs w:val="18"/>
-          <w:lang w:val="en-US"/>
-        </w:rPr>
-        <w:t xml:space="preserve"> -n .</w:t>
-      </w:r>
+        <w:t>Сгенерируем REST сервер для взаимодействия с сетью:</w:t>
+      </w:r>
+    </w:p>
+    <w:p>
+      <w:pPr>
+        <w:rPr>
+          <w:rFonts w:ascii="Consolas" w:eastAsia="Courier New" w:hAnsi="Consolas" w:cs="Courier New"/>
+          <w:sz w:val="18"/>
+          <w:szCs w:val="18"/>
+        </w:rPr>
+      </w:pPr>
+      <w:proofErr w:type="spellStart"/>
+      <w:r>
+        <w:rPr>
+          <w:rFonts w:ascii="Consolas" w:eastAsia="Courier New" w:hAnsi="Consolas" w:cs="Courier New"/>
+          <w:sz w:val="18"/>
+          <w:szCs w:val="18"/>
+        </w:rPr>
+        <w:t>composer-rest-server</w:t>
+      </w:r>
+      <w:proofErr w:type="spellEnd"/>
     </w:p>
     <w:p>
       <w:pPr>
         <w:ind w:firstLine="426"/>
-        <w:rPr>
-          <w:lang w:val="en-US"/>
-        </w:rPr>
-      </w:pPr>
-      <w:r>
-        <w:t>Установим</w:t>
-      </w:r>
-      <w:r>
-        <w:rPr>
-          <w:lang w:val="en-US"/>
-        </w:rPr>
-        <w:t xml:space="preserve"> </w:t>
-      </w:r>
-      <w:r>
-        <w:t>нашу</w:t>
-      </w:r>
-      <w:r>
-        <w:rPr>
-          <w:lang w:val="en-US"/>
-        </w:rPr>
-        <w:t xml:space="preserve"> </w:t>
-      </w:r>
-      <w:r>
-        <w:t>сеть</w:t>
-      </w:r>
-      <w:r>
-        <w:rPr>
-          <w:lang w:val="en-US"/>
-        </w:rPr>
-        <w:t>:</w:t>
-      </w:r>
-    </w:p>
-    <w:p>
-      <w:pPr>
-        <w:rPr>
-          <w:rFonts w:ascii="Consolas" w:eastAsia="Courier New" w:hAnsi="Consolas" w:cs="Courier New"/>
-          <w:sz w:val="18"/>
-          <w:szCs w:val="18"/>
-          <w:lang w:val="en-US"/>
-        </w:rPr>
-      </w:pPr>
-      <w:proofErr w:type="gramStart"/>
-      <w:r>
-        <w:rPr>
-          <w:rFonts w:ascii="Consolas" w:eastAsia="Courier New" w:hAnsi="Consolas" w:cs="Courier New"/>
-          <w:sz w:val="18"/>
-          <w:szCs w:val="18"/>
-          <w:lang w:val="en-US"/>
-        </w:rPr>
-        <w:t>composer</w:t>
-      </w:r>
-      <w:proofErr w:type="gramEnd"/>
-      <w:r>
-        <w:rPr>
-          <w:rFonts w:ascii="Consolas" w:eastAsia="Courier New" w:hAnsi="Consolas" w:cs="Courier New"/>
-          <w:sz w:val="18"/>
-          <w:szCs w:val="18"/>
-          <w:lang w:val="en-US"/>
-        </w:rPr>
-        <w:t xml:space="preserve"> network install --card PeerAdmin@hlfv1 --</w:t>
-      </w:r>
-      <w:proofErr w:type="spellStart"/>
-      <w:r>
-        <w:rPr>
-          <w:rFonts w:ascii="Consolas" w:eastAsia="Courier New" w:hAnsi="Consolas" w:cs="Courier New"/>
-          <w:sz w:val="18"/>
-          <w:szCs w:val="18"/>
-          <w:lang w:val="en-US"/>
-        </w:rPr>
-        <w:t>archiveFile</w:t>
-      </w:r>
-      <w:proofErr w:type="spellEnd"/>
-      <w:r>
-        <w:rPr>
-          <w:rFonts w:ascii="Consolas" w:eastAsia="Courier New" w:hAnsi="Consolas" w:cs="Courier New"/>
-          <w:sz w:val="18"/>
-          <w:szCs w:val="18"/>
-          <w:lang w:val="en-US"/>
-        </w:rPr>
-        <w:t xml:space="preserve"> </w:t>
-      </w:r>
-      <w:r>
-        <w:rPr>
-          <w:rFonts w:ascii="Consolas" w:eastAsia="Courier New" w:hAnsi="Consolas" w:cs="Courier New"/>
-          <w:sz w:val="18"/>
-          <w:szCs w:val="18"/>
-          <w:lang w:val="en-US"/>
-        </w:rPr>
-        <w:t>bank</w:t>
-      </w:r>
-      <w:r>
-        <w:rPr>
-          <w:rFonts w:ascii="Consolas" w:eastAsia="Courier New" w:hAnsi="Consolas" w:cs="Courier New"/>
-          <w:sz w:val="18"/>
-          <w:szCs w:val="18"/>
-          <w:lang w:val="en-US"/>
-        </w:rPr>
-        <w:t>@0.0.1.bna</w:t>
-      </w:r>
-    </w:p>
-    <w:p>
-      <w:pPr>
-        <w:ind w:firstLine="426"/>
-        <w:rPr>
-          <w:lang w:val="en-US"/>
-        </w:rPr>
-      </w:pPr>
-      <w:r>
-        <w:t>Проверим</w:t>
-      </w:r>
-      <w:r>
-        <w:rPr>
-          <w:lang w:val="en-US"/>
-        </w:rPr>
-        <w:t xml:space="preserve"> </w:t>
-      </w:r>
-      <w:r>
-        <w:t>ее</w:t>
-      </w:r>
-      <w:r>
-        <w:rPr>
-          <w:lang w:val="en-US"/>
-        </w:rPr>
-        <w:t xml:space="preserve"> </w:t>
-      </w:r>
-      <w:r>
-        <w:t>работоспособность</w:t>
-      </w:r>
-      <w:r>
-        <w:rPr>
-          <w:lang w:val="en-US"/>
-        </w:rPr>
-        <w:t>:</w:t>
-      </w:r>
-    </w:p>
-    <w:p>
-      <w:pPr>
-        <w:rPr>
-          <w:rFonts w:ascii="Consolas" w:eastAsia="Courier New" w:hAnsi="Consolas" w:cs="Courier New"/>
-          <w:sz w:val="18"/>
-          <w:szCs w:val="18"/>
-          <w:lang w:val="en-US"/>
-        </w:rPr>
-      </w:pPr>
-      <w:proofErr w:type="gramStart"/>
-      <w:r>
-        <w:rPr>
-          <w:rFonts w:ascii="Consolas" w:eastAsia="Courier New" w:hAnsi="Consolas" w:cs="Courier New"/>
-          <w:sz w:val="18"/>
-          <w:szCs w:val="18"/>
-          <w:lang w:val="en-US"/>
-        </w:rPr>
-        <w:t>composer</w:t>
-      </w:r>
-      <w:proofErr w:type="gramEnd"/>
-      <w:r>
-        <w:rPr>
-          <w:rFonts w:ascii="Consolas" w:eastAsia="Courier New" w:hAnsi="Consolas" w:cs="Courier New"/>
-          <w:sz w:val="18"/>
-          <w:szCs w:val="18"/>
-          <w:lang w:val="en-US"/>
-        </w:rPr>
-        <w:t xml:space="preserve"> network start --</w:t>
-      </w:r>
-      <w:proofErr w:type="spellStart"/>
-      <w:r>
-        <w:rPr>
-          <w:rFonts w:ascii="Consolas" w:eastAsia="Courier New" w:hAnsi="Consolas" w:cs="Courier New"/>
-          <w:sz w:val="18"/>
-          <w:szCs w:val="18"/>
-          <w:lang w:val="en-US"/>
-        </w:rPr>
-        <w:t>networkName</w:t>
-      </w:r>
-      <w:proofErr w:type="spellEnd"/>
-      <w:r>
-        <w:rPr>
-          <w:rFonts w:ascii="Consolas" w:eastAsia="Courier New" w:hAnsi="Consolas" w:cs="Courier New"/>
-          <w:sz w:val="18"/>
-          <w:szCs w:val="18"/>
-          <w:lang w:val="en-US"/>
-        </w:rPr>
-        <w:t xml:space="preserve"> </w:t>
-      </w:r>
-      <w:r>
-        <w:rPr>
-          <w:rFonts w:ascii="Consolas" w:eastAsia="Courier New" w:hAnsi="Consolas" w:cs="Courier New"/>
-          <w:sz w:val="18"/>
-          <w:szCs w:val="18"/>
-          <w:lang w:val="en-US"/>
-        </w:rPr>
-        <w:t>bank</w:t>
-      </w:r>
-      <w:r>
-        <w:rPr>
-          <w:rFonts w:ascii="Consolas" w:eastAsia="Courier New" w:hAnsi="Consolas" w:cs="Courier New"/>
-          <w:sz w:val="18"/>
-          <w:szCs w:val="18"/>
-          <w:lang w:val="en-US"/>
-        </w:rPr>
-        <w:t xml:space="preserve"> --</w:t>
-      </w:r>
-      <w:proofErr w:type="spellStart"/>
-      <w:r>
-        <w:rPr>
-          <w:rFonts w:ascii="Consolas" w:eastAsia="Courier New" w:hAnsi="Consolas" w:cs="Courier New"/>
-          <w:sz w:val="18"/>
-          <w:szCs w:val="18"/>
-          <w:lang w:val="en-US"/>
-        </w:rPr>
-        <w:t>networkVersion</w:t>
-      </w:r>
-      <w:proofErr w:type="spellEnd"/>
-      <w:r>
-        <w:rPr>
-          <w:rFonts w:ascii="Consolas" w:eastAsia="Courier New" w:hAnsi="Consolas" w:cs="Courier New"/>
-          <w:sz w:val="18"/>
-          <w:szCs w:val="18"/>
-          <w:lang w:val="en-US"/>
-        </w:rPr>
-        <w:t xml:space="preserve"> 0.0.1 --</w:t>
-      </w:r>
-      <w:proofErr w:type="spellStart"/>
-      <w:r>
-        <w:rPr>
-          <w:rFonts w:ascii="Consolas" w:eastAsia="Courier New" w:hAnsi="Consolas" w:cs="Courier New"/>
-          <w:sz w:val="18"/>
-          <w:szCs w:val="18"/>
-          <w:lang w:val="en-US"/>
-        </w:rPr>
-        <w:t>networkAdmin</w:t>
-      </w:r>
-      <w:proofErr w:type="spellEnd"/>
-      <w:r>
-        <w:rPr>
-          <w:rFonts w:ascii="Consolas" w:eastAsia="Courier New" w:hAnsi="Consolas" w:cs="Courier New"/>
-          <w:sz w:val="18"/>
-          <w:szCs w:val="18"/>
-          <w:lang w:val="en-US"/>
-        </w:rPr>
-        <w:t xml:space="preserve"> admin --</w:t>
-      </w:r>
-      <w:proofErr w:type="spellStart"/>
-      <w:r>
-        <w:rPr>
-          <w:rFonts w:ascii="Consolas" w:eastAsia="Courier New" w:hAnsi="Consolas" w:cs="Courier New"/>
-          <w:sz w:val="18"/>
-          <w:szCs w:val="18"/>
-          <w:lang w:val="en-US"/>
-        </w:rPr>
-        <w:t>networkAdminEnrollSecret</w:t>
-      </w:r>
-      <w:proofErr w:type="spellEnd"/>
-      <w:r>
-        <w:rPr>
-          <w:rFonts w:ascii="Consolas" w:eastAsia="Courier New" w:hAnsi="Consolas" w:cs="Courier New"/>
-          <w:sz w:val="18"/>
-          <w:szCs w:val="18"/>
-          <w:lang w:val="en-US"/>
-        </w:rPr>
-        <w:t xml:space="preserve"> </w:t>
-      </w:r>
-      <w:proofErr w:type="spellStart"/>
-      <w:r>
-        <w:rPr>
-          <w:rFonts w:ascii="Consolas" w:eastAsia="Courier New" w:hAnsi="Consolas" w:cs="Courier New"/>
-          <w:sz w:val="18"/>
-          <w:szCs w:val="18"/>
-          <w:lang w:val="en-US"/>
-        </w:rPr>
-        <w:t>adminpw</w:t>
-      </w:r>
-      <w:proofErr w:type="spellEnd"/>
-      <w:r>
-        <w:rPr>
-          <w:rFonts w:ascii="Consolas" w:eastAsia="Courier New" w:hAnsi="Consolas" w:cs="Courier New"/>
-          <w:sz w:val="18"/>
-          <w:szCs w:val="18"/>
-          <w:lang w:val="en-US"/>
-        </w:rPr>
-        <w:t xml:space="preserve"> --card PeerAdmin@hlfv1 --file </w:t>
-      </w:r>
-      <w:proofErr w:type="spellStart"/>
-      <w:r>
-        <w:rPr>
-          <w:rFonts w:ascii="Consolas" w:eastAsia="Courier New" w:hAnsi="Consolas" w:cs="Courier New"/>
-          <w:sz w:val="18"/>
-          <w:szCs w:val="18"/>
-          <w:lang w:val="en-US"/>
-        </w:rPr>
-        <w:t>networkadmin.card</w:t>
-      </w:r>
-      <w:proofErr w:type="spellEnd"/>
-    </w:p>
-    <w:p>
-      <w:pPr>
-        <w:ind w:firstLine="426"/>
-      </w:pPr>
-      <w:r>
-        <w:t>Сгенерируем REST сервер для взаимодействия с сетью:</w:t>
-      </w:r>
-    </w:p>
-    <w:p>
-      <w:pPr>
-        <w:rPr>
-          <w:rFonts w:ascii="Consolas" w:eastAsia="Courier New" w:hAnsi="Consolas" w:cs="Courier New"/>
-          <w:sz w:val="18"/>
-          <w:szCs w:val="18"/>
-        </w:rPr>
-      </w:pPr>
-      <w:proofErr w:type="spellStart"/>
-      <w:r>
-        <w:rPr>
-          <w:rFonts w:ascii="Consolas" w:eastAsia="Courier New" w:hAnsi="Consolas" w:cs="Courier New"/>
-          <w:sz w:val="18"/>
-          <w:szCs w:val="18"/>
-        </w:rPr>
-        <w:t>composer-rest-server</w:t>
-      </w:r>
-      <w:proofErr w:type="spellEnd"/>
-    </w:p>
-    <w:p>
-      <w:pPr>
-        <w:ind w:firstLine="426"/>
       </w:pPr>
       <w:r>
         <w:rPr>
           <w:noProof/>
         </w:rPr>
         <w:drawing>
-          <wp:inline distT="0" distB="0" distL="0" distR="0">
+          <wp:inline distT="0" distB="0" distL="0" distR="0" wp14:anchorId="6D1DE9D0" wp14:editId="2F9FBDD9">
             <wp:extent cx="5532120" cy="2171700"/>
             <wp:effectExtent l="0" t="0" r="0" b="0"/>
             <wp:docPr id="7" name="Рисунок 7" descr="https://sun9-26.userapi.com/c206616/v206616244/d51bf/QYA1KBjbL6c.jpg"/>
@@ -4447,7 +3969,7 @@
         </w:rPr>
         <w:lastRenderedPageBreak/>
         <w:drawing>
-          <wp:inline distT="0" distB="0" distL="0" distR="0">
+          <wp:inline distT="0" distB="0" distL="0" distR="0" wp14:anchorId="1E42F1A5" wp14:editId="093D092F">
             <wp:extent cx="5943600" cy="2727474"/>
             <wp:effectExtent l="0" t="0" r="0" b="0"/>
             <wp:docPr id="6" name="Рисунок 6" descr="https://sun9-14.userapi.com/c206616/v206616244/d51b8/zCWKKJdUUiM.jpg"/>
@@ -4569,6 +4091,43 @@
         </w:rPr>
       </w:pPr>
       <w:proofErr w:type="spellStart"/>
+      <w:r>
+        <w:rPr>
+          <w:rFonts w:ascii="Consolas" w:eastAsia="Courier New" w:hAnsi="Consolas" w:cs="Courier New"/>
+          <w:sz w:val="18"/>
+          <w:szCs w:val="18"/>
+          <w:lang w:val="en-US"/>
+        </w:rPr>
+        <w:t>yo</w:t>
+      </w:r>
+      <w:proofErr w:type="spellEnd"/>
+      <w:r>
+        <w:rPr>
+          <w:rFonts w:ascii="Consolas" w:eastAsia="Courier New" w:hAnsi="Consolas" w:cs="Courier New"/>
+          <w:sz w:val="18"/>
+          <w:szCs w:val="18"/>
+        </w:rPr>
+        <w:t xml:space="preserve"> </w:t>
+      </w:r>
+      <w:proofErr w:type="spellStart"/>
+      <w:r>
+        <w:rPr>
+          <w:rFonts w:ascii="Consolas" w:eastAsia="Courier New" w:hAnsi="Consolas" w:cs="Courier New"/>
+          <w:sz w:val="18"/>
+          <w:szCs w:val="18"/>
+          <w:lang w:val="en-US"/>
+        </w:rPr>
+        <w:t>hyperledger</w:t>
+      </w:r>
+      <w:proofErr w:type="spellEnd"/>
+      <w:r>
+        <w:rPr>
+          <w:rFonts w:ascii="Consolas" w:eastAsia="Courier New" w:hAnsi="Consolas" w:cs="Courier New"/>
+          <w:sz w:val="18"/>
+          <w:szCs w:val="18"/>
+        </w:rPr>
+        <w:t>-</w:t>
+      </w:r>
       <w:proofErr w:type="gramStart"/>
       <w:r>
         <w:rPr>
@@ -4577,63 +4136,26 @@
           <w:szCs w:val="18"/>
           <w:lang w:val="en-US"/>
         </w:rPr>
-        <w:t>yo</w:t>
-      </w:r>
-      <w:proofErr w:type="spellEnd"/>
+        <w:t>composer</w:t>
+      </w:r>
+      <w:r>
+        <w:rPr>
+          <w:rFonts w:ascii="Consolas" w:eastAsia="Courier New" w:hAnsi="Consolas" w:cs="Courier New"/>
+          <w:sz w:val="18"/>
+          <w:szCs w:val="18"/>
+        </w:rPr>
+        <w:t>:</w:t>
+      </w:r>
+      <w:r>
+        <w:rPr>
+          <w:rFonts w:ascii="Consolas" w:eastAsia="Courier New" w:hAnsi="Consolas" w:cs="Courier New"/>
+          <w:sz w:val="18"/>
+          <w:szCs w:val="18"/>
+          <w:lang w:val="en-US"/>
+        </w:rPr>
+        <w:t>angular</w:t>
+      </w:r>
       <w:proofErr w:type="gramEnd"/>
-      <w:r>
-        <w:rPr>
-          <w:rFonts w:ascii="Consolas" w:eastAsia="Courier New" w:hAnsi="Consolas" w:cs="Courier New"/>
-          <w:sz w:val="18"/>
-          <w:szCs w:val="18"/>
-        </w:rPr>
-        <w:t xml:space="preserve"> </w:t>
-      </w:r>
-      <w:proofErr w:type="spellStart"/>
-      <w:r>
-        <w:rPr>
-          <w:rFonts w:ascii="Consolas" w:eastAsia="Courier New" w:hAnsi="Consolas" w:cs="Courier New"/>
-          <w:sz w:val="18"/>
-          <w:szCs w:val="18"/>
-          <w:lang w:val="en-US"/>
-        </w:rPr>
-        <w:t>hyperledger</w:t>
-      </w:r>
-      <w:proofErr w:type="spellEnd"/>
-      <w:r>
-        <w:rPr>
-          <w:rFonts w:ascii="Consolas" w:eastAsia="Courier New" w:hAnsi="Consolas" w:cs="Courier New"/>
-          <w:sz w:val="18"/>
-          <w:szCs w:val="18"/>
-        </w:rPr>
-        <w:t>-</w:t>
-      </w:r>
-      <w:r>
-        <w:rPr>
-          <w:rFonts w:ascii="Consolas" w:eastAsia="Courier New" w:hAnsi="Consolas" w:cs="Courier New"/>
-          <w:sz w:val="18"/>
-          <w:szCs w:val="18"/>
-          <w:lang w:val="en-US"/>
-        </w:rPr>
-        <w:t>composer</w:t>
-      </w:r>
-      <w:r>
-        <w:rPr>
-          <w:rFonts w:ascii="Consolas" w:eastAsia="Courier New" w:hAnsi="Consolas" w:cs="Courier New"/>
-          <w:sz w:val="18"/>
-          <w:szCs w:val="18"/>
-        </w:rPr>
-        <w:t>:</w:t>
-      </w:r>
-      <w:r>
-        <w:rPr>
-          <w:rFonts w:ascii="Consolas" w:eastAsia="Courier New" w:hAnsi="Consolas" w:cs="Courier New"/>
-          <w:sz w:val="18"/>
-          <w:szCs w:val="18"/>
-          <w:lang w:val="en-US"/>
-        </w:rPr>
-        <w:t>angular</w:t>
-      </w:r>
     </w:p>
     <w:p>
       <w:pPr>
@@ -4672,7 +4194,6 @@
         </w:rPr>
       </w:pPr>
       <w:proofErr w:type="spellStart"/>
-      <w:proofErr w:type="gramStart"/>
       <w:r>
         <w:rPr>
           <w:rFonts w:ascii="Consolas" w:hAnsi="Consolas"/>
@@ -4683,7 +4204,6 @@
         <w:t>npm</w:t>
       </w:r>
       <w:proofErr w:type="spellEnd"/>
-      <w:proofErr w:type="gramEnd"/>
       <w:r>
         <w:rPr>
           <w:rFonts w:ascii="Consolas" w:hAnsi="Consolas"/>
@@ -4723,7 +4243,7 @@
           <w:noProof/>
         </w:rPr>
         <w:drawing>
-          <wp:inline distT="0" distB="0" distL="0" distR="0">
+          <wp:inline distT="0" distB="0" distL="0" distR="0" wp14:anchorId="0595F312" wp14:editId="649AA658">
             <wp:extent cx="5943600" cy="760381"/>
             <wp:effectExtent l="0" t="0" r="0" b="1905"/>
             <wp:docPr id="8" name="Рисунок 8" descr="https://sun9-15.userapi.com/c206616/v206616244/d51eb/OBvic5O2nNY.jpg"/>
@@ -4776,7 +4296,7 @@
           <w:noProof/>
         </w:rPr>
         <w:drawing>
-          <wp:inline distT="0" distB="0" distL="0" distR="0">
+          <wp:inline distT="0" distB="0" distL="0" distR="0" wp14:anchorId="1BEC6FA3" wp14:editId="588388BF">
             <wp:extent cx="5943600" cy="559866"/>
             <wp:effectExtent l="0" t="0" r="0" b="0"/>
             <wp:docPr id="9" name="Рисунок 9" descr="https://sun9-51.userapi.com/c206616/v206616244/d5207/iyM8jEaIogw.jpg"/>
@@ -4839,7 +4359,7 @@
         </w:rPr>
         <w:lastRenderedPageBreak/>
         <w:drawing>
-          <wp:inline distT="0" distB="0" distL="0" distR="0">
+          <wp:inline distT="0" distB="0" distL="0" distR="0" wp14:anchorId="4921DAA2" wp14:editId="32CD4B20">
             <wp:extent cx="5943600" cy="1995697"/>
             <wp:effectExtent l="0" t="0" r="0" b="5080"/>
             <wp:docPr id="10" name="Рисунок 10" descr="https://sun9-39.userapi.com/c206616/v206616244/d5210/FpOMz6sFpUs.jpg"/>
@@ -4892,7 +4412,7 @@
           <w:noProof/>
         </w:rPr>
         <w:drawing>
-          <wp:inline distT="0" distB="0" distL="0" distR="0">
+          <wp:inline distT="0" distB="0" distL="0" distR="0" wp14:anchorId="08C7CF0A" wp14:editId="745E5FE3">
             <wp:extent cx="5730240" cy="3665220"/>
             <wp:effectExtent l="0" t="0" r="3810" b="0"/>
             <wp:docPr id="11" name="Рисунок 11" descr="https://sun9-11.userapi.com/c206616/v206616244/d5220/YUetx4RwZ0Q.jpg"/>
@@ -4964,10 +4484,10 @@
     </w:p>
     <w:p>
       <w:pPr>
-        <w:pStyle w:val="1"/>
-      </w:pPr>
-      <w:bookmarkStart w:id="5" w:name="_yrvexwyxdbtp" w:colFirst="0" w:colLast="0"/>
-      <w:bookmarkEnd w:id="5"/>
+        <w:pStyle w:val="Heading1"/>
+      </w:pPr>
+      <w:bookmarkStart w:id="4" w:name="_yrvexwyxdbtp" w:colFirst="0" w:colLast="0"/>
+      <w:bookmarkEnd w:id="4"/>
       <w:r>
         <w:lastRenderedPageBreak/>
         <w:t>Вывод</w:t>
@@ -5050,7 +4570,7 @@
 </file>
 
 <file path=word/endnotes.xml><?xml version="1.0" encoding="utf-8"?>
-<w:endnotes xmlns:wpc="http://schemas.microsoft.com/office/word/2010/wordprocessingCanvas" xmlns:cx="http://schemas.microsoft.com/office/drawing/2014/chartex" xmlns:mc="http://schemas.openxmlformats.org/markup-compatibility/2006" xmlns:o="urn:schemas-microsoft-com:office:office" xmlns:r="http://schemas.openxmlformats.org/officeDocument/2006/relationships" xmlns:m="http://schemas.openxmlformats.org/officeDocument/2006/math" xmlns:v="urn:schemas-microsoft-com:vml" xmlns:wp14="http://schemas.microsoft.com/office/word/2010/wordprocessingDrawing" xmlns:wp="http://schemas.openxmlformats.org/drawingml/2006/wordprocessingDrawing" xmlns:w10="urn:schemas-microsoft-com:office:word" xmlns:w="http://schemas.openxmlformats.org/wordprocessingml/2006/main" xmlns:w14="http://schemas.microsoft.com/office/word/2010/wordml" xmlns:w15="http://schemas.microsoft.com/office/word/2012/wordml" xmlns:w16se="http://schemas.microsoft.com/office/word/2015/wordml/symex" xmlns:wpg="http://schemas.microsoft.com/office/word/2010/wordprocessingGroup" xmlns:wpi="http://schemas.microsoft.com/office/word/2010/wordprocessingInk" xmlns:wne="http://schemas.microsoft.com/office/word/2006/wordml" xmlns:wps="http://schemas.microsoft.com/office/word/2010/wordprocessingShape" mc:Ignorable="w14 w15 w16se wp14">
+<w:endnotes xmlns:wpc="http://schemas.microsoft.com/office/word/2010/wordprocessingCanvas" xmlns:cx="http://schemas.microsoft.com/office/drawing/2014/chartex" xmlns:cx1="http://schemas.microsoft.com/office/drawing/2015/9/8/chartex" xmlns:cx2="http://schemas.microsoft.com/office/drawing/2015/10/21/chartex" xmlns:cx3="http://schemas.microsoft.com/office/drawing/2016/5/9/chartex" xmlns:cx4="http://schemas.microsoft.com/office/drawing/2016/5/10/chartex" xmlns:cx5="http://schemas.microsoft.com/office/drawing/2016/5/11/chartex" xmlns:cx6="http://schemas.microsoft.com/office/drawing/2016/5/12/chartex" xmlns:cx7="http://schemas.microsoft.com/office/drawing/2016/5/13/chartex" xmlns:cx8="http://schemas.microsoft.com/office/drawing/2016/5/14/chartex" xmlns:mc="http://schemas.openxmlformats.org/markup-compatibility/2006" xmlns:aink="http://schemas.microsoft.com/office/drawing/2016/ink" xmlns:am3d="http://schemas.microsoft.com/office/drawing/2017/model3d" xmlns:o="urn:schemas-microsoft-com:office:office" xmlns:r="http://schemas.openxmlformats.org/officeDocument/2006/relationships" xmlns:m="http://schemas.openxmlformats.org/officeDocument/2006/math" xmlns:v="urn:schemas-microsoft-com:vml" xmlns:wp14="http://schemas.microsoft.com/office/word/2010/wordprocessingDrawing" xmlns:wp="http://schemas.openxmlformats.org/drawingml/2006/wordprocessingDrawing" xmlns:w10="urn:schemas-microsoft-com:office:word" xmlns:w="http://schemas.openxmlformats.org/wordprocessingml/2006/main" xmlns:w14="http://schemas.microsoft.com/office/word/2010/wordml" xmlns:w15="http://schemas.microsoft.com/office/word/2012/wordml" xmlns:w16cex="http://schemas.microsoft.com/office/word/2018/wordml/cex" xmlns:w16cid="http://schemas.microsoft.com/office/word/2016/wordml/cid" xmlns:w16="http://schemas.microsoft.com/office/word/2018/wordml" xmlns:w16se="http://schemas.microsoft.com/office/word/2015/wordml/symex" xmlns:wpg="http://schemas.microsoft.com/office/word/2010/wordprocessingGroup" xmlns:wpi="http://schemas.microsoft.com/office/word/2010/wordprocessingInk" xmlns:wne="http://schemas.microsoft.com/office/word/2006/wordml" xmlns:wps="http://schemas.microsoft.com/office/word/2010/wordprocessingShape" mc:Ignorable="w14 w15 w16se w16cid w16 w16cex wp14">
   <w:endnote w:type="separator" w:id="-1">
     <w:p>
       <w:pPr>
@@ -5075,7 +4595,7 @@
 </file>
 
 <file path=word/footer1.xml><?xml version="1.0" encoding="utf-8"?>
-<w:ftr xmlns:wpc="http://schemas.microsoft.com/office/word/2010/wordprocessingCanvas" xmlns:cx="http://schemas.microsoft.com/office/drawing/2014/chartex" xmlns:mc="http://schemas.openxmlformats.org/markup-compatibility/2006" xmlns:o="urn:schemas-microsoft-com:office:office" xmlns:r="http://schemas.openxmlformats.org/officeDocument/2006/relationships" xmlns:m="http://schemas.openxmlformats.org/officeDocument/2006/math" xmlns:v="urn:schemas-microsoft-com:vml" xmlns:wp14="http://schemas.microsoft.com/office/word/2010/wordprocessingDrawing" xmlns:wp="http://schemas.openxmlformats.org/drawingml/2006/wordprocessingDrawing" xmlns:w10="urn:schemas-microsoft-com:office:word" xmlns:w="http://schemas.openxmlformats.org/wordprocessingml/2006/main" xmlns:w14="http://schemas.microsoft.com/office/word/2010/wordml" xmlns:w15="http://schemas.microsoft.com/office/word/2012/wordml" xmlns:w16se="http://schemas.microsoft.com/office/word/2015/wordml/symex" xmlns:wpg="http://schemas.microsoft.com/office/word/2010/wordprocessingGroup" xmlns:wpi="http://schemas.microsoft.com/office/word/2010/wordprocessingInk" xmlns:wne="http://schemas.microsoft.com/office/word/2006/wordml" xmlns:wps="http://schemas.microsoft.com/office/word/2010/wordprocessingShape" mc:Ignorable="w14 w15 w16se wp14">
+<w:ftr xmlns:wpc="http://schemas.microsoft.com/office/word/2010/wordprocessingCanvas" xmlns:cx="http://schemas.microsoft.com/office/drawing/2014/chartex" xmlns:cx1="http://schemas.microsoft.com/office/drawing/2015/9/8/chartex" xmlns:cx2="http://schemas.microsoft.com/office/drawing/2015/10/21/chartex" xmlns:cx3="http://schemas.microsoft.com/office/drawing/2016/5/9/chartex" xmlns:cx4="http://schemas.microsoft.com/office/drawing/2016/5/10/chartex" xmlns:cx5="http://schemas.microsoft.com/office/drawing/2016/5/11/chartex" xmlns:cx6="http://schemas.microsoft.com/office/drawing/2016/5/12/chartex" xmlns:cx7="http://schemas.microsoft.com/office/drawing/2016/5/13/chartex" xmlns:cx8="http://schemas.microsoft.com/office/drawing/2016/5/14/chartex" xmlns:mc="http://schemas.openxmlformats.org/markup-compatibility/2006" xmlns:aink="http://schemas.microsoft.com/office/drawing/2016/ink" xmlns:am3d="http://schemas.microsoft.com/office/drawing/2017/model3d" xmlns:o="urn:schemas-microsoft-com:office:office" xmlns:r="http://schemas.openxmlformats.org/officeDocument/2006/relationships" xmlns:m="http://schemas.openxmlformats.org/officeDocument/2006/math" xmlns:v="urn:schemas-microsoft-com:vml" xmlns:wp14="http://schemas.microsoft.com/office/word/2010/wordprocessingDrawing" xmlns:wp="http://schemas.openxmlformats.org/drawingml/2006/wordprocessingDrawing" xmlns:w10="urn:schemas-microsoft-com:office:word" xmlns:w="http://schemas.openxmlformats.org/wordprocessingml/2006/main" xmlns:w14="http://schemas.microsoft.com/office/word/2010/wordml" xmlns:w15="http://schemas.microsoft.com/office/word/2012/wordml" xmlns:w16cex="http://schemas.microsoft.com/office/word/2018/wordml/cex" xmlns:w16cid="http://schemas.microsoft.com/office/word/2016/wordml/cid" xmlns:w16="http://schemas.microsoft.com/office/word/2018/wordml" xmlns:w16se="http://schemas.microsoft.com/office/word/2015/wordml/symex" xmlns:wpg="http://schemas.microsoft.com/office/word/2010/wordprocessingGroup" xmlns:wpi="http://schemas.microsoft.com/office/word/2010/wordprocessingInk" xmlns:wne="http://schemas.microsoft.com/office/word/2006/wordml" xmlns:wps="http://schemas.microsoft.com/office/word/2010/wordprocessingShape" mc:Ignorable="w14 w15 w16se w16cid w16 w16cex wp14">
   <w:p>
     <w:pPr>
       <w:jc w:val="right"/>
@@ -5103,13 +4623,13 @@
 </file>
 
 <file path=word/footer2.xml><?xml version="1.0" encoding="utf-8"?>
-<w:ftr xmlns:wpc="http://schemas.microsoft.com/office/word/2010/wordprocessingCanvas" xmlns:cx="http://schemas.microsoft.com/office/drawing/2014/chartex" xmlns:mc="http://schemas.openxmlformats.org/markup-compatibility/2006" xmlns:o="urn:schemas-microsoft-com:office:office" xmlns:r="http://schemas.openxmlformats.org/officeDocument/2006/relationships" xmlns:m="http://schemas.openxmlformats.org/officeDocument/2006/math" xmlns:v="urn:schemas-microsoft-com:vml" xmlns:wp14="http://schemas.microsoft.com/office/word/2010/wordprocessingDrawing" xmlns:wp="http://schemas.openxmlformats.org/drawingml/2006/wordprocessingDrawing" xmlns:w10="urn:schemas-microsoft-com:office:word" xmlns:w="http://schemas.openxmlformats.org/wordprocessingml/2006/main" xmlns:w14="http://schemas.microsoft.com/office/word/2010/wordml" xmlns:w15="http://schemas.microsoft.com/office/word/2012/wordml" xmlns:w16se="http://schemas.microsoft.com/office/word/2015/wordml/symex" xmlns:wpg="http://schemas.microsoft.com/office/word/2010/wordprocessingGroup" xmlns:wpi="http://schemas.microsoft.com/office/word/2010/wordprocessingInk" xmlns:wne="http://schemas.microsoft.com/office/word/2006/wordml" xmlns:wps="http://schemas.microsoft.com/office/word/2010/wordprocessingShape" mc:Ignorable="w14 w15 w16se wp14">
+<w:ftr xmlns:wpc="http://schemas.microsoft.com/office/word/2010/wordprocessingCanvas" xmlns:cx="http://schemas.microsoft.com/office/drawing/2014/chartex" xmlns:cx1="http://schemas.microsoft.com/office/drawing/2015/9/8/chartex" xmlns:cx2="http://schemas.microsoft.com/office/drawing/2015/10/21/chartex" xmlns:cx3="http://schemas.microsoft.com/office/drawing/2016/5/9/chartex" xmlns:cx4="http://schemas.microsoft.com/office/drawing/2016/5/10/chartex" xmlns:cx5="http://schemas.microsoft.com/office/drawing/2016/5/11/chartex" xmlns:cx6="http://schemas.microsoft.com/office/drawing/2016/5/12/chartex" xmlns:cx7="http://schemas.microsoft.com/office/drawing/2016/5/13/chartex" xmlns:cx8="http://schemas.microsoft.com/office/drawing/2016/5/14/chartex" xmlns:mc="http://schemas.openxmlformats.org/markup-compatibility/2006" xmlns:aink="http://schemas.microsoft.com/office/drawing/2016/ink" xmlns:am3d="http://schemas.microsoft.com/office/drawing/2017/model3d" xmlns:o="urn:schemas-microsoft-com:office:office" xmlns:r="http://schemas.openxmlformats.org/officeDocument/2006/relationships" xmlns:m="http://schemas.openxmlformats.org/officeDocument/2006/math" xmlns:v="urn:schemas-microsoft-com:vml" xmlns:wp14="http://schemas.microsoft.com/office/word/2010/wordprocessingDrawing" xmlns:wp="http://schemas.openxmlformats.org/drawingml/2006/wordprocessingDrawing" xmlns:w10="urn:schemas-microsoft-com:office:word" xmlns:w="http://schemas.openxmlformats.org/wordprocessingml/2006/main" xmlns:w14="http://schemas.microsoft.com/office/word/2010/wordml" xmlns:w15="http://schemas.microsoft.com/office/word/2012/wordml" xmlns:w16cex="http://schemas.microsoft.com/office/word/2018/wordml/cex" xmlns:w16cid="http://schemas.microsoft.com/office/word/2016/wordml/cid" xmlns:w16="http://schemas.microsoft.com/office/word/2018/wordml" xmlns:w16se="http://schemas.microsoft.com/office/word/2015/wordml/symex" xmlns:wpg="http://schemas.microsoft.com/office/word/2010/wordprocessingGroup" xmlns:wpi="http://schemas.microsoft.com/office/word/2010/wordprocessingInk" xmlns:wne="http://schemas.microsoft.com/office/word/2006/wordml" xmlns:wps="http://schemas.microsoft.com/office/word/2010/wordprocessingShape" mc:Ignorable="w14 w15 w16se w16cid w16 w16cex wp14">
   <w:p/>
 </w:ftr>
 </file>
 
 <file path=word/footnotes.xml><?xml version="1.0" encoding="utf-8"?>
-<w:footnotes xmlns:wpc="http://schemas.microsoft.com/office/word/2010/wordprocessingCanvas" xmlns:cx="http://schemas.microsoft.com/office/drawing/2014/chartex" xmlns:mc="http://schemas.openxmlformats.org/markup-compatibility/2006" xmlns:o="urn:schemas-microsoft-com:office:office" xmlns:r="http://schemas.openxmlformats.org/officeDocument/2006/relationships" xmlns:m="http://schemas.openxmlformats.org/officeDocument/2006/math" xmlns:v="urn:schemas-microsoft-com:vml" xmlns:wp14="http://schemas.microsoft.com/office/word/2010/wordprocessingDrawing" xmlns:wp="http://schemas.openxmlformats.org/drawingml/2006/wordprocessingDrawing" xmlns:w10="urn:schemas-microsoft-com:office:word" xmlns:w="http://schemas.openxmlformats.org/wordprocessingml/2006/main" xmlns:w14="http://schemas.microsoft.com/office/word/2010/wordml" xmlns:w15="http://schemas.microsoft.com/office/word/2012/wordml" xmlns:w16se="http://schemas.microsoft.com/office/word/2015/wordml/symex" xmlns:wpg="http://schemas.microsoft.com/office/word/2010/wordprocessingGroup" xmlns:wpi="http://schemas.microsoft.com/office/word/2010/wordprocessingInk" xmlns:wne="http://schemas.microsoft.com/office/word/2006/wordml" xmlns:wps="http://schemas.microsoft.com/office/word/2010/wordprocessingShape" mc:Ignorable="w14 w15 w16se wp14">
+<w:footnotes xmlns:wpc="http://schemas.microsoft.com/office/word/2010/wordprocessingCanvas" xmlns:cx="http://schemas.microsoft.com/office/drawing/2014/chartex" xmlns:cx1="http://schemas.microsoft.com/office/drawing/2015/9/8/chartex" xmlns:cx2="http://schemas.microsoft.com/office/drawing/2015/10/21/chartex" xmlns:cx3="http://schemas.microsoft.com/office/drawing/2016/5/9/chartex" xmlns:cx4="http://schemas.microsoft.com/office/drawing/2016/5/10/chartex" xmlns:cx5="http://schemas.microsoft.com/office/drawing/2016/5/11/chartex" xmlns:cx6="http://schemas.microsoft.com/office/drawing/2016/5/12/chartex" xmlns:cx7="http://schemas.microsoft.com/office/drawing/2016/5/13/chartex" xmlns:cx8="http://schemas.microsoft.com/office/drawing/2016/5/14/chartex" xmlns:mc="http://schemas.openxmlformats.org/markup-compatibility/2006" xmlns:aink="http://schemas.microsoft.com/office/drawing/2016/ink" xmlns:am3d="http://schemas.microsoft.com/office/drawing/2017/model3d" xmlns:o="urn:schemas-microsoft-com:office:office" xmlns:r="http://schemas.openxmlformats.org/officeDocument/2006/relationships" xmlns:m="http://schemas.openxmlformats.org/officeDocument/2006/math" xmlns:v="urn:schemas-microsoft-com:vml" xmlns:wp14="http://schemas.microsoft.com/office/word/2010/wordprocessingDrawing" xmlns:wp="http://schemas.openxmlformats.org/drawingml/2006/wordprocessingDrawing" xmlns:w10="urn:schemas-microsoft-com:office:word" xmlns:w="http://schemas.openxmlformats.org/wordprocessingml/2006/main" xmlns:w14="http://schemas.microsoft.com/office/word/2010/wordml" xmlns:w15="http://schemas.microsoft.com/office/word/2012/wordml" xmlns:w16cex="http://schemas.microsoft.com/office/word/2018/wordml/cex" xmlns:w16cid="http://schemas.microsoft.com/office/word/2016/wordml/cid" xmlns:w16="http://schemas.microsoft.com/office/word/2018/wordml" xmlns:w16se="http://schemas.microsoft.com/office/word/2015/wordml/symex" xmlns:wpg="http://schemas.microsoft.com/office/word/2010/wordprocessingGroup" xmlns:wpi="http://schemas.microsoft.com/office/word/2010/wordprocessingInk" xmlns:wne="http://schemas.microsoft.com/office/word/2006/wordml" xmlns:wps="http://schemas.microsoft.com/office/word/2010/wordprocessingShape" mc:Ignorable="w14 w15 w16se w16cid w16 w16cex wp14">
   <w:footnote w:type="separator" w:id="-1">
     <w:p>
       <w:pPr>
@@ -5134,7 +4654,7 @@
 </file>
 
 <file path=word/numbering.xml><?xml version="1.0" encoding="utf-8"?>
-<w:numbering xmlns:wpc="http://schemas.microsoft.com/office/word/2010/wordprocessingCanvas" xmlns:cx="http://schemas.microsoft.com/office/drawing/2014/chartex" xmlns:mc="http://schemas.openxmlformats.org/markup-compatibility/2006" xmlns:o="urn:schemas-microsoft-com:office:office" xmlns:r="http://schemas.openxmlformats.org/officeDocument/2006/relationships" xmlns:m="http://schemas.openxmlformats.org/officeDocument/2006/math" xmlns:v="urn:schemas-microsoft-com:vml" xmlns:wp14="http://schemas.microsoft.com/office/word/2010/wordprocessingDrawing" xmlns:wp="http://schemas.openxmlformats.org/drawingml/2006/wordprocessingDrawing" xmlns:w10="urn:schemas-microsoft-com:office:word" xmlns:w="http://schemas.openxmlformats.org/wordprocessingml/2006/main" xmlns:w14="http://schemas.microsoft.com/office/word/2010/wordml" xmlns:w15="http://schemas.microsoft.com/office/word/2012/wordml" xmlns:w16se="http://schemas.microsoft.com/office/word/2015/wordml/symex" xmlns:wpg="http://schemas.microsoft.com/office/word/2010/wordprocessingGroup" xmlns:wpi="http://schemas.microsoft.com/office/word/2010/wordprocessingInk" xmlns:wne="http://schemas.microsoft.com/office/word/2006/wordml" xmlns:wps="http://schemas.microsoft.com/office/word/2010/wordprocessingShape" mc:Ignorable="w14 w15 w16se wp14">
+<w:numbering xmlns:wpc="http://schemas.microsoft.com/office/word/2010/wordprocessingCanvas" xmlns:cx="http://schemas.microsoft.com/office/drawing/2014/chartex" xmlns:cx1="http://schemas.microsoft.com/office/drawing/2015/9/8/chartex" xmlns:cx2="http://schemas.microsoft.com/office/drawing/2015/10/21/chartex" xmlns:cx3="http://schemas.microsoft.com/office/drawing/2016/5/9/chartex" xmlns:cx4="http://schemas.microsoft.com/office/drawing/2016/5/10/chartex" xmlns:cx5="http://schemas.microsoft.com/office/drawing/2016/5/11/chartex" xmlns:cx6="http://schemas.microsoft.com/office/drawing/2016/5/12/chartex" xmlns:cx7="http://schemas.microsoft.com/office/drawing/2016/5/13/chartex" xmlns:cx8="http://schemas.microsoft.com/office/drawing/2016/5/14/chartex" xmlns:mc="http://schemas.openxmlformats.org/markup-compatibility/2006" xmlns:aink="http://schemas.microsoft.com/office/drawing/2016/ink" xmlns:am3d="http://schemas.microsoft.com/office/drawing/2017/model3d" xmlns:o="urn:schemas-microsoft-com:office:office" xmlns:r="http://schemas.openxmlformats.org/officeDocument/2006/relationships" xmlns:m="http://schemas.openxmlformats.org/officeDocument/2006/math" xmlns:v="urn:schemas-microsoft-com:vml" xmlns:wp14="http://schemas.microsoft.com/office/word/2010/wordprocessingDrawing" xmlns:wp="http://schemas.openxmlformats.org/drawingml/2006/wordprocessingDrawing" xmlns:w10="urn:schemas-microsoft-com:office:word" xmlns:w="http://schemas.openxmlformats.org/wordprocessingml/2006/main" xmlns:w14="http://schemas.microsoft.com/office/word/2010/wordml" xmlns:w15="http://schemas.microsoft.com/office/word/2012/wordml" xmlns:w16cex="http://schemas.microsoft.com/office/word/2018/wordml/cex" xmlns:w16cid="http://schemas.microsoft.com/office/word/2016/wordml/cid" xmlns:w16="http://schemas.microsoft.com/office/word/2018/wordml" xmlns:w16se="http://schemas.microsoft.com/office/word/2015/wordml/symex" xmlns:wpg="http://schemas.microsoft.com/office/word/2010/wordprocessingGroup" xmlns:wpi="http://schemas.microsoft.com/office/word/2010/wordprocessingInk" xmlns:wne="http://schemas.microsoft.com/office/word/2006/wordml" xmlns:wps="http://schemas.microsoft.com/office/word/2010/wordprocessingShape" mc:Ignorable="w14 w15 w16se w16cid w16 w16cex wp14">
   <w:abstractNum w:abstractNumId="0" w15:restartNumberingAfterBreak="0">
     <w:nsid w:val="075920E5"/>
     <w:multiLevelType w:val="multilevel"/>
@@ -5255,7 +4775,7 @@
 </file>
 
 <file path=word/styles.xml><?xml version="1.0" encoding="utf-8"?>
-<w:styles xmlns:mc="http://schemas.openxmlformats.org/markup-compatibility/2006" xmlns:r="http://schemas.openxmlformats.org/officeDocument/2006/relationships" xmlns:w="http://schemas.openxmlformats.org/wordprocessingml/2006/main" xmlns:w14="http://schemas.microsoft.com/office/word/2010/wordml" xmlns:w15="http://schemas.microsoft.com/office/word/2012/wordml" xmlns:w16se="http://schemas.microsoft.com/office/word/2015/wordml/symex" mc:Ignorable="w14 w15 w16se">
+<w:styles xmlns:mc="http://schemas.openxmlformats.org/markup-compatibility/2006" xmlns:r="http://schemas.openxmlformats.org/officeDocument/2006/relationships" xmlns:w="http://schemas.openxmlformats.org/wordprocessingml/2006/main" xmlns:w14="http://schemas.microsoft.com/office/word/2010/wordml" xmlns:w15="http://schemas.microsoft.com/office/word/2012/wordml" xmlns:w16cex="http://schemas.microsoft.com/office/word/2018/wordml/cex" xmlns:w16cid="http://schemas.microsoft.com/office/word/2016/wordml/cid" xmlns:w16="http://schemas.microsoft.com/office/word/2018/wordml" xmlns:w16se="http://schemas.microsoft.com/office/word/2015/wordml/symex" mc:Ignorable="w14 w15 w16se w16cid w16 w16cex">
   <w:docDefaults>
     <w:rPrDefault>
       <w:rPr>
@@ -5271,7 +4791,7 @@
       </w:pPr>
     </w:pPrDefault>
   </w:docDefaults>
-  <w:latentStyles w:defLockedState="0" w:defUIPriority="99" w:defSemiHidden="0" w:defUnhideWhenUsed="0" w:defQFormat="0" w:count="371">
+  <w:latentStyles w:defLockedState="0" w:defUIPriority="99" w:defSemiHidden="0" w:defUnhideWhenUsed="0" w:defQFormat="0" w:count="376">
     <w:lsdException w:name="Normal" w:uiPriority="0" w:qFormat="1"/>
     <w:lsdException w:name="heading 1" w:uiPriority="9" w:qFormat="1"/>
     <w:lsdException w:name="heading 2" w:semiHidden="1" w:uiPriority="9" w:unhideWhenUsed="1" w:qFormat="1"/>
@@ -5377,7 +4897,6 @@
     <w:lsdException w:name="HTML Sample" w:semiHidden="1" w:unhideWhenUsed="1"/>
     <w:lsdException w:name="HTML Typewriter" w:semiHidden="1" w:unhideWhenUsed="1"/>
     <w:lsdException w:name="HTML Variable" w:semiHidden="1" w:unhideWhenUsed="1"/>
-    <w:lsdException w:name="Normal Table" w:semiHidden="1" w:unhideWhenUsed="1"/>
     <w:lsdException w:name="annotation subject" w:semiHidden="1" w:unhideWhenUsed="1"/>
     <w:lsdException w:name="No List" w:semiHidden="1" w:unhideWhenUsed="1"/>
     <w:lsdException w:name="Outline List 1" w:semiHidden="1" w:unhideWhenUsed="1"/>
@@ -5420,11 +4939,8 @@
     <w:lsdException w:name="Table Contemporary" w:semiHidden="1" w:unhideWhenUsed="1"/>
     <w:lsdException w:name="Table Elegant" w:semiHidden="1" w:unhideWhenUsed="1"/>
     <w:lsdException w:name="Table Professional" w:semiHidden="1" w:unhideWhenUsed="1"/>
-    <w:lsdException w:name="Table Subtle 1" w:semiHidden="1" w:unhideWhenUsed="1"/>
     <w:lsdException w:name="Table Subtle 2" w:semiHidden="1" w:unhideWhenUsed="1"/>
     <w:lsdException w:name="Table Web 1" w:semiHidden="1" w:unhideWhenUsed="1"/>
-    <w:lsdException w:name="Table Web 2" w:semiHidden="1" w:unhideWhenUsed="1"/>
-    <w:lsdException w:name="Table Web 3" w:semiHidden="1" w:unhideWhenUsed="1"/>
     <w:lsdException w:name="Balloon Text" w:semiHidden="1" w:unhideWhenUsed="1"/>
     <w:lsdException w:name="Table Grid" w:uiPriority="39"/>
     <w:lsdException w:name="Table Theme" w:semiHidden="1" w:unhideWhenUsed="1"/>
@@ -5643,14 +5159,19 @@
     <w:lsdException w:name="List Table 5 Dark Accent 6" w:uiPriority="50"/>
     <w:lsdException w:name="List Table 6 Colorful Accent 6" w:uiPriority="51"/>
     <w:lsdException w:name="List Table 7 Colorful Accent 6" w:uiPriority="52"/>
+    <w:lsdException w:name="Mention" w:semiHidden="1" w:unhideWhenUsed="1"/>
+    <w:lsdException w:name="Smart Hyperlink" w:semiHidden="1" w:unhideWhenUsed="1"/>
+    <w:lsdException w:name="Hashtag" w:semiHidden="1" w:unhideWhenUsed="1"/>
+    <w:lsdException w:name="Unresolved Mention" w:semiHidden="1" w:unhideWhenUsed="1"/>
+    <w:lsdException w:name="Smart Link" w:semiHidden="1" w:unhideWhenUsed="1"/>
   </w:latentStyles>
-  <w:style w:type="paragraph" w:default="1" w:styleId="a">
+  <w:style w:type="paragraph" w:default="1" w:styleId="Normal">
     <w:name w:val="Normal"/>
   </w:style>
-  <w:style w:type="paragraph" w:styleId="1">
+  <w:style w:type="paragraph" w:styleId="Heading1">
     <w:name w:val="heading 1"/>
-    <w:basedOn w:val="a"/>
-    <w:next w:val="a"/>
+    <w:basedOn w:val="Normal"/>
+    <w:next w:val="Normal"/>
     <w:pPr>
       <w:keepNext/>
       <w:keepLines/>
@@ -5664,10 +5185,10 @@
       <w:szCs w:val="36"/>
     </w:rPr>
   </w:style>
-  <w:style w:type="paragraph" w:styleId="2">
+  <w:style w:type="paragraph" w:styleId="Heading2">
     <w:name w:val="heading 2"/>
-    <w:basedOn w:val="a"/>
-    <w:next w:val="a"/>
+    <w:basedOn w:val="Normal"/>
+    <w:next w:val="Normal"/>
     <w:pPr>
       <w:keepNext/>
       <w:keepLines/>
@@ -5681,10 +5202,10 @@
       <w:szCs w:val="32"/>
     </w:rPr>
   </w:style>
-  <w:style w:type="paragraph" w:styleId="3">
+  <w:style w:type="paragraph" w:styleId="Heading3">
     <w:name w:val="heading 3"/>
-    <w:basedOn w:val="a"/>
-    <w:next w:val="a"/>
+    <w:basedOn w:val="Normal"/>
+    <w:next w:val="Normal"/>
     <w:pPr>
       <w:keepNext/>
       <w:keepLines/>
@@ -5698,10 +5219,10 @@
       <w:szCs w:val="32"/>
     </w:rPr>
   </w:style>
-  <w:style w:type="paragraph" w:styleId="4">
+  <w:style w:type="paragraph" w:styleId="Heading4">
     <w:name w:val="heading 4"/>
-    <w:basedOn w:val="a"/>
-    <w:next w:val="a"/>
+    <w:basedOn w:val="Normal"/>
+    <w:next w:val="Normal"/>
     <w:pPr>
       <w:spacing w:before="100" w:after="100" w:line="240" w:lineRule="auto"/>
       <w:outlineLvl w:val="3"/>
@@ -5712,10 +5233,10 @@
       <w:szCs w:val="24"/>
     </w:rPr>
   </w:style>
-  <w:style w:type="paragraph" w:styleId="5">
+  <w:style w:type="paragraph" w:styleId="Heading5">
     <w:name w:val="heading 5"/>
-    <w:basedOn w:val="a"/>
-    <w:next w:val="a"/>
+    <w:basedOn w:val="Normal"/>
+    <w:next w:val="Normal"/>
     <w:pPr>
       <w:keepNext/>
       <w:keepLines/>
@@ -5727,10 +5248,10 @@
       <w:color w:val="243F61"/>
     </w:rPr>
   </w:style>
-  <w:style w:type="paragraph" w:styleId="6">
+  <w:style w:type="paragraph" w:styleId="Heading6">
     <w:name w:val="heading 6"/>
-    <w:basedOn w:val="a"/>
-    <w:next w:val="a"/>
+    <w:basedOn w:val="Normal"/>
+    <w:next w:val="Normal"/>
     <w:pPr>
       <w:keepNext/>
       <w:keepLines/>
@@ -5743,13 +5264,13 @@
       <w:szCs w:val="20"/>
     </w:rPr>
   </w:style>
-  <w:style w:type="character" w:default="1" w:styleId="a0">
+  <w:style w:type="character" w:default="1" w:styleId="DefaultParagraphFont">
     <w:name w:val="Default Paragraph Font"/>
     <w:uiPriority w:val="1"/>
     <w:semiHidden/>
     <w:unhideWhenUsed/>
   </w:style>
-  <w:style w:type="table" w:default="1" w:styleId="a1">
+  <w:style w:type="table" w:default="1" w:styleId="TableNormal">
     <w:name w:val="Normal Table"/>
     <w:uiPriority w:val="99"/>
     <w:semiHidden/>
@@ -5764,14 +5285,14 @@
       </w:tblCellMar>
     </w:tblPr>
   </w:style>
-  <w:style w:type="numbering" w:default="1" w:styleId="a2">
+  <w:style w:type="numbering" w:default="1" w:styleId="NoList">
     <w:name w:val="No List"/>
     <w:uiPriority w:val="99"/>
     <w:semiHidden/>
     <w:unhideWhenUsed/>
   </w:style>
-  <w:style w:type="table" w:customStyle="1" w:styleId="TableNormal">
-    <w:name w:val="Table Normal"/>
+  <w:style w:type="table" w:customStyle="1" w:styleId="TableNormal1">
+    <w:name w:val="Table Normal1"/>
     <w:tblPr>
       <w:tblCellMar>
         <w:top w:w="0" w:type="dxa"/>
@@ -5781,10 +5302,10 @@
       </w:tblCellMar>
     </w:tblPr>
   </w:style>
-  <w:style w:type="paragraph" w:styleId="a3">
+  <w:style w:type="paragraph" w:styleId="Title">
     <w:name w:val="Title"/>
-    <w:basedOn w:val="a"/>
-    <w:next w:val="a"/>
+    <w:basedOn w:val="Normal"/>
+    <w:next w:val="Normal"/>
     <w:pPr>
       <w:keepNext/>
       <w:keepLines/>
@@ -5796,10 +5317,10 @@
       <w:szCs w:val="72"/>
     </w:rPr>
   </w:style>
-  <w:style w:type="paragraph" w:styleId="a4">
+  <w:style w:type="paragraph" w:styleId="Subtitle">
     <w:name w:val="Subtitle"/>
-    <w:basedOn w:val="a"/>
-    <w:next w:val="a"/>
+    <w:basedOn w:val="Normal"/>
+    <w:next w:val="Normal"/>
     <w:pPr>
       <w:keepNext/>
       <w:keepLines/>
@@ -6141,7 +5662,7 @@
 </file>
 
 <file path=customXml/itemProps1.xml><?xml version="1.0" encoding="utf-8"?>
-<ds:datastoreItem xmlns:ds="http://schemas.openxmlformats.org/officeDocument/2006/customXml" ds:itemID="{0224C925-F5BA-4163-94FD-7ECD1637A68B}">
+<ds:datastoreItem xmlns:ds="http://schemas.openxmlformats.org/officeDocument/2006/customXml" ds:itemID="{3FCF1F83-EE9A-C14E-AA82-2C5B49C70788}">
   <ds:schemaRefs>
     <ds:schemaRef ds:uri="http://schemas.openxmlformats.org/officeDocument/2006/bibliography"/>
   </ds:schemaRefs>

</xml_diff>